<commit_message>
Added to Firebase services portion
</commit_message>
<xml_diff>
--- a/Thesis_draft_GitHub_eng.docx
+++ b/Thesis_draft_GitHub_eng.docx
@@ -22,7 +22,7 @@
       <w:r>
         <w:fldChar w:fldCharType="separate"/>
       </w:r>
-      <w:hyperlink w:anchor="_Toc5393319" w:history="1">
+      <w:hyperlink w:anchor="_Toc5467539" w:history="1">
         <w:r>
           <w:rPr>
             <w:rStyle w:val="Hyperlink"/>
@@ -49,7 +49,7 @@
             <w:noProof/>
             <w:webHidden/>
           </w:rPr>
-          <w:instrText xml:space="preserve"> PAGEREF _Toc5393319 \h </w:instrText>
+          <w:instrText xml:space="preserve"> PAGEREF _Toc5467539 \h </w:instrText>
         </w:r>
         <w:r>
           <w:rPr>
@@ -91,7 +91,7 @@
           <w:lang w:val="fi-FI"/>
         </w:rPr>
       </w:pPr>
-      <w:hyperlink w:anchor="_Toc5393320" w:history="1">
+      <w:hyperlink w:anchor="_Toc5467540" w:history="1">
         <w:r>
           <w:rPr>
             <w:rStyle w:val="Hyperlink"/>
@@ -118,7 +118,7 @@
             <w:noProof/>
             <w:webHidden/>
           </w:rPr>
-          <w:instrText xml:space="preserve"> PAGEREF _Toc5393320 \h </w:instrText>
+          <w:instrText xml:space="preserve"> PAGEREF _Toc5467540 \h </w:instrText>
         </w:r>
         <w:r>
           <w:rPr>
@@ -160,7 +160,7 @@
           <w:lang w:val="fi-FI"/>
         </w:rPr>
       </w:pPr>
-      <w:hyperlink w:anchor="_Toc5393321" w:history="1">
+      <w:hyperlink w:anchor="_Toc5467541" w:history="1">
         <w:r>
           <w:rPr>
             <w:rStyle w:val="Hyperlink"/>
@@ -187,7 +187,7 @@
             <w:noProof/>
             <w:webHidden/>
           </w:rPr>
-          <w:instrText xml:space="preserve"> PAGEREF _Toc5393321 \h </w:instrText>
+          <w:instrText xml:space="preserve"> PAGEREF _Toc5467541 \h </w:instrText>
         </w:r>
         <w:r>
           <w:rPr>
@@ -229,7 +229,7 @@
           <w:lang w:val="fi-FI"/>
         </w:rPr>
       </w:pPr>
-      <w:hyperlink w:anchor="_Toc5393322" w:history="1">
+      <w:hyperlink w:anchor="_Toc5467542" w:history="1">
         <w:r>
           <w:rPr>
             <w:rStyle w:val="Hyperlink"/>
@@ -256,7 +256,7 @@
             <w:noProof/>
             <w:webHidden/>
           </w:rPr>
-          <w:instrText xml:space="preserve"> PAGEREF _Toc5393322 \h </w:instrText>
+          <w:instrText xml:space="preserve"> PAGEREF _Toc5467542 \h </w:instrText>
         </w:r>
         <w:r>
           <w:rPr>
@@ -298,7 +298,7 @@
           <w:lang w:val="fi-FI"/>
         </w:rPr>
       </w:pPr>
-      <w:hyperlink w:anchor="_Toc5393323" w:history="1">
+      <w:hyperlink w:anchor="_Toc5467543" w:history="1">
         <w:r>
           <w:rPr>
             <w:rStyle w:val="Hyperlink"/>
@@ -325,7 +325,7 @@
             <w:noProof/>
             <w:webHidden/>
           </w:rPr>
-          <w:instrText xml:space="preserve"> PAGEREF _Toc5393323 \h </w:instrText>
+          <w:instrText xml:space="preserve"> PAGEREF _Toc5467543 \h </w:instrText>
         </w:r>
         <w:r>
           <w:rPr>
@@ -367,7 +367,7 @@
           <w:lang w:val="fi-FI"/>
         </w:rPr>
       </w:pPr>
-      <w:hyperlink w:anchor="_Toc5393324" w:history="1">
+      <w:hyperlink w:anchor="_Toc5467544" w:history="1">
         <w:r>
           <w:rPr>
             <w:rStyle w:val="Hyperlink"/>
@@ -394,7 +394,7 @@
             <w:noProof/>
             <w:webHidden/>
           </w:rPr>
-          <w:instrText xml:space="preserve"> PAGEREF _Toc5393324 \h </w:instrText>
+          <w:instrText xml:space="preserve"> PAGEREF _Toc5467544 \h </w:instrText>
         </w:r>
         <w:r>
           <w:rPr>
@@ -436,7 +436,7 @@
           <w:lang w:val="fi-FI"/>
         </w:rPr>
       </w:pPr>
-      <w:hyperlink w:anchor="_Toc5393325" w:history="1">
+      <w:hyperlink w:anchor="_Toc5467545" w:history="1">
         <w:r>
           <w:rPr>
             <w:rStyle w:val="Hyperlink"/>
@@ -463,7 +463,7 @@
             <w:noProof/>
             <w:webHidden/>
           </w:rPr>
-          <w:instrText xml:space="preserve"> PAGEREF _Toc5393325 \h </w:instrText>
+          <w:instrText xml:space="preserve"> PAGEREF _Toc5467545 \h </w:instrText>
         </w:r>
         <w:r>
           <w:rPr>
@@ -505,7 +505,7 @@
           <w:lang w:val="fi-FI"/>
         </w:rPr>
       </w:pPr>
-      <w:hyperlink w:anchor="_Toc5393326" w:history="1">
+      <w:hyperlink w:anchor="_Toc5467546" w:history="1">
         <w:r>
           <w:rPr>
             <w:rStyle w:val="Hyperlink"/>
@@ -532,7 +532,7 @@
             <w:noProof/>
             <w:webHidden/>
           </w:rPr>
-          <w:instrText xml:space="preserve"> PAGEREF _Toc5393326 \h </w:instrText>
+          <w:instrText xml:space="preserve"> PAGEREF _Toc5467546 \h </w:instrText>
         </w:r>
         <w:r>
           <w:rPr>
@@ -574,7 +574,7 @@
           <w:lang w:val="fi-FI"/>
         </w:rPr>
       </w:pPr>
-      <w:hyperlink w:anchor="_Toc5393327" w:history="1">
+      <w:hyperlink w:anchor="_Toc5467547" w:history="1">
         <w:r>
           <w:rPr>
             <w:rStyle w:val="Hyperlink"/>
@@ -601,7 +601,7 @@
             <w:noProof/>
             <w:webHidden/>
           </w:rPr>
-          <w:instrText xml:space="preserve"> PAGEREF _Toc5393327 \h </w:instrText>
+          <w:instrText xml:space="preserve"> PAGEREF _Toc5467547 \h </w:instrText>
         </w:r>
         <w:r>
           <w:rPr>
@@ -643,7 +643,7 @@
           <w:lang w:val="fi-FI"/>
         </w:rPr>
       </w:pPr>
-      <w:hyperlink w:anchor="_Toc5393328" w:history="1">
+      <w:hyperlink w:anchor="_Toc5467548" w:history="1">
         <w:r>
           <w:rPr>
             <w:rStyle w:val="Hyperlink"/>
@@ -670,7 +670,7 @@
             <w:noProof/>
             <w:webHidden/>
           </w:rPr>
-          <w:instrText xml:space="preserve"> PAGEREF _Toc5393328 \h </w:instrText>
+          <w:instrText xml:space="preserve"> PAGEREF _Toc5467548 \h </w:instrText>
         </w:r>
         <w:r>
           <w:rPr>
@@ -712,7 +712,7 @@
           <w:lang w:val="fi-FI"/>
         </w:rPr>
       </w:pPr>
-      <w:hyperlink w:anchor="_Toc5393329" w:history="1">
+      <w:hyperlink w:anchor="_Toc5467549" w:history="1">
         <w:r>
           <w:rPr>
             <w:rStyle w:val="Hyperlink"/>
@@ -739,7 +739,7 @@
             <w:noProof/>
             <w:webHidden/>
           </w:rPr>
-          <w:instrText xml:space="preserve"> PAGEREF _Toc5393329 \h </w:instrText>
+          <w:instrText xml:space="preserve"> PAGEREF _Toc5467549 \h </w:instrText>
         </w:r>
         <w:r>
           <w:rPr>
@@ -781,7 +781,7 @@
           <w:lang w:val="fi-FI"/>
         </w:rPr>
       </w:pPr>
-      <w:hyperlink w:anchor="_Toc5393330" w:history="1">
+      <w:hyperlink w:anchor="_Toc5467550" w:history="1">
         <w:r>
           <w:rPr>
             <w:rStyle w:val="Hyperlink"/>
@@ -809,7 +809,7 @@
             <w:noProof/>
             <w:webHidden/>
           </w:rPr>
-          <w:instrText xml:space="preserve"> PAGEREF _Toc5393330 \h </w:instrText>
+          <w:instrText xml:space="preserve"> PAGEREF _Toc5467550 \h </w:instrText>
         </w:r>
         <w:r>
           <w:rPr>
@@ -851,7 +851,7 @@
           <w:lang w:val="fi-FI"/>
         </w:rPr>
       </w:pPr>
-      <w:hyperlink w:anchor="_Toc5393331" w:history="1">
+      <w:hyperlink w:anchor="_Toc5467551" w:history="1">
         <w:r>
           <w:rPr>
             <w:rStyle w:val="Hyperlink"/>
@@ -878,7 +878,7 @@
             <w:noProof/>
             <w:webHidden/>
           </w:rPr>
-          <w:instrText xml:space="preserve"> PAGEREF _Toc5393331 \h </w:instrText>
+          <w:instrText xml:space="preserve"> PAGEREF _Toc5467551 \h </w:instrText>
         </w:r>
         <w:r>
           <w:rPr>
@@ -920,7 +920,7 @@
           <w:lang w:val="fi-FI"/>
         </w:rPr>
       </w:pPr>
-      <w:hyperlink w:anchor="_Toc5393332" w:history="1">
+      <w:hyperlink w:anchor="_Toc5467552" w:history="1">
         <w:r>
           <w:rPr>
             <w:rStyle w:val="Hyperlink"/>
@@ -948,7 +948,7 @@
             <w:noProof/>
             <w:webHidden/>
           </w:rPr>
-          <w:instrText xml:space="preserve"> PAGEREF _Toc5393332 \h </w:instrText>
+          <w:instrText xml:space="preserve"> PAGEREF _Toc5467552 \h </w:instrText>
         </w:r>
         <w:r>
           <w:rPr>
@@ -990,7 +990,7 @@
           <w:lang w:val="fi-FI"/>
         </w:rPr>
       </w:pPr>
-      <w:hyperlink w:anchor="_Toc5393333" w:history="1">
+      <w:hyperlink w:anchor="_Toc5467553" w:history="1">
         <w:r>
           <w:rPr>
             <w:rStyle w:val="Hyperlink"/>
@@ -1017,7 +1017,7 @@
             <w:noProof/>
             <w:webHidden/>
           </w:rPr>
-          <w:instrText xml:space="preserve"> PAGEREF _Toc5393333 \h </w:instrText>
+          <w:instrText xml:space="preserve"> PAGEREF _Toc5467553 \h </w:instrText>
         </w:r>
         <w:r>
           <w:rPr>
@@ -1059,7 +1059,7 @@
           <w:lang w:val="fi-FI"/>
         </w:rPr>
       </w:pPr>
-      <w:hyperlink w:anchor="_Toc5393334" w:history="1">
+      <w:hyperlink w:anchor="_Toc5467554" w:history="1">
         <w:r>
           <w:rPr>
             <w:rStyle w:val="Hyperlink"/>
@@ -1086,7 +1086,7 @@
             <w:noProof/>
             <w:webHidden/>
           </w:rPr>
-          <w:instrText xml:space="preserve"> PAGEREF _Toc5393334 \h </w:instrText>
+          <w:instrText xml:space="preserve"> PAGEREF _Toc5467554 \h </w:instrText>
         </w:r>
         <w:r>
           <w:rPr>
@@ -1128,13 +1128,13 @@
           <w:lang w:val="fi-FI"/>
         </w:rPr>
       </w:pPr>
-      <w:hyperlink w:anchor="_Toc5393335" w:history="1">
+      <w:hyperlink w:anchor="_Toc5467555" w:history="1">
         <w:r>
           <w:rPr>
             <w:rStyle w:val="Hyperlink"/>
             <w:noProof/>
           </w:rPr>
-          <w:t>Google Firebase services</w:t>
+          <w:t>Google Firebase products</w:t>
         </w:r>
         <w:r>
           <w:rPr>
@@ -1155,7 +1155,7 @@
             <w:noProof/>
             <w:webHidden/>
           </w:rPr>
-          <w:instrText xml:space="preserve"> PAGEREF _Toc5393335 \h </w:instrText>
+          <w:instrText xml:space="preserve"> PAGEREF _Toc5467555 \h </w:instrText>
         </w:r>
         <w:r>
           <w:rPr>
@@ -1176,6 +1176,282 @@
             <w:webHidden/>
           </w:rPr>
           <w:t>14</w:t>
+        </w:r>
+        <w:r>
+          <w:rPr>
+            <w:noProof/>
+            <w:webHidden/>
+          </w:rPr>
+          <w:fldChar w:fldCharType="end"/>
+        </w:r>
+      </w:hyperlink>
+    </w:p>
+    <w:p>
+      <w:pPr>
+        <w:pStyle w:val="TOC3"/>
+        <w:tabs>
+          <w:tab w:val="right" w:leader="dot" w:pos="9622"/>
+        </w:tabs>
+        <w:rPr>
+          <w:noProof/>
+          <w:lang w:val="fi-FI"/>
+        </w:rPr>
+      </w:pPr>
+      <w:hyperlink w:anchor="_Toc5467556" w:history="1">
+        <w:r>
+          <w:rPr>
+            <w:rStyle w:val="Hyperlink"/>
+            <w:noProof/>
+          </w:rPr>
+          <w:t>Realtime Database</w:t>
+        </w:r>
+        <w:r>
+          <w:rPr>
+            <w:noProof/>
+            <w:webHidden/>
+          </w:rPr>
+          <w:tab/>
+        </w:r>
+        <w:r>
+          <w:rPr>
+            <w:noProof/>
+            <w:webHidden/>
+          </w:rPr>
+          <w:fldChar w:fldCharType="begin"/>
+        </w:r>
+        <w:r>
+          <w:rPr>
+            <w:noProof/>
+            <w:webHidden/>
+          </w:rPr>
+          <w:instrText xml:space="preserve"> PAGEREF _Toc5467556 \h </w:instrText>
+        </w:r>
+        <w:r>
+          <w:rPr>
+            <w:noProof/>
+            <w:webHidden/>
+          </w:rPr>
+        </w:r>
+        <w:r>
+          <w:rPr>
+            <w:noProof/>
+            <w:webHidden/>
+          </w:rPr>
+          <w:fldChar w:fldCharType="separate"/>
+        </w:r>
+        <w:r>
+          <w:rPr>
+            <w:noProof/>
+            <w:webHidden/>
+          </w:rPr>
+          <w:t>14</w:t>
+        </w:r>
+        <w:r>
+          <w:rPr>
+            <w:noProof/>
+            <w:webHidden/>
+          </w:rPr>
+          <w:fldChar w:fldCharType="end"/>
+        </w:r>
+      </w:hyperlink>
+    </w:p>
+    <w:p>
+      <w:pPr>
+        <w:pStyle w:val="TOC3"/>
+        <w:tabs>
+          <w:tab w:val="right" w:leader="dot" w:pos="9622"/>
+        </w:tabs>
+        <w:rPr>
+          <w:noProof/>
+          <w:lang w:val="fi-FI"/>
+        </w:rPr>
+      </w:pPr>
+      <w:hyperlink w:anchor="_Toc5467557" w:history="1">
+        <w:r>
+          <w:rPr>
+            <w:rStyle w:val="Hyperlink"/>
+            <w:noProof/>
+          </w:rPr>
+          <w:t>Authentication</w:t>
+        </w:r>
+        <w:r>
+          <w:rPr>
+            <w:noProof/>
+            <w:webHidden/>
+          </w:rPr>
+          <w:tab/>
+        </w:r>
+        <w:r>
+          <w:rPr>
+            <w:noProof/>
+            <w:webHidden/>
+          </w:rPr>
+          <w:fldChar w:fldCharType="begin"/>
+        </w:r>
+        <w:r>
+          <w:rPr>
+            <w:noProof/>
+            <w:webHidden/>
+          </w:rPr>
+          <w:instrText xml:space="preserve"> PAGEREF _Toc5467557 \h </w:instrText>
+        </w:r>
+        <w:r>
+          <w:rPr>
+            <w:noProof/>
+            <w:webHidden/>
+          </w:rPr>
+        </w:r>
+        <w:r>
+          <w:rPr>
+            <w:noProof/>
+            <w:webHidden/>
+          </w:rPr>
+          <w:fldChar w:fldCharType="separate"/>
+        </w:r>
+        <w:r>
+          <w:rPr>
+            <w:noProof/>
+            <w:webHidden/>
+          </w:rPr>
+          <w:t>15</w:t>
+        </w:r>
+        <w:r>
+          <w:rPr>
+            <w:noProof/>
+            <w:webHidden/>
+          </w:rPr>
+          <w:fldChar w:fldCharType="end"/>
+        </w:r>
+      </w:hyperlink>
+    </w:p>
+    <w:p>
+      <w:pPr>
+        <w:pStyle w:val="TOC3"/>
+        <w:tabs>
+          <w:tab w:val="right" w:leader="dot" w:pos="9622"/>
+        </w:tabs>
+        <w:rPr>
+          <w:noProof/>
+          <w:lang w:val="fi-FI"/>
+        </w:rPr>
+      </w:pPr>
+      <w:hyperlink w:anchor="_Toc5467558" w:history="1">
+        <w:r>
+          <w:rPr>
+            <w:rStyle w:val="Hyperlink"/>
+            <w:noProof/>
+          </w:rPr>
+          <w:t>Creating a new user</w:t>
+        </w:r>
+        <w:r>
+          <w:rPr>
+            <w:noProof/>
+            <w:webHidden/>
+          </w:rPr>
+          <w:tab/>
+        </w:r>
+        <w:r>
+          <w:rPr>
+            <w:noProof/>
+            <w:webHidden/>
+          </w:rPr>
+          <w:fldChar w:fldCharType="begin"/>
+        </w:r>
+        <w:r>
+          <w:rPr>
+            <w:noProof/>
+            <w:webHidden/>
+          </w:rPr>
+          <w:instrText xml:space="preserve"> PAGEREF _Toc5467558 \h </w:instrText>
+        </w:r>
+        <w:r>
+          <w:rPr>
+            <w:noProof/>
+            <w:webHidden/>
+          </w:rPr>
+        </w:r>
+        <w:r>
+          <w:rPr>
+            <w:noProof/>
+            <w:webHidden/>
+          </w:rPr>
+          <w:fldChar w:fldCharType="separate"/>
+        </w:r>
+        <w:r>
+          <w:rPr>
+            <w:noProof/>
+            <w:webHidden/>
+          </w:rPr>
+          <w:t>16</w:t>
+        </w:r>
+        <w:r>
+          <w:rPr>
+            <w:noProof/>
+            <w:webHidden/>
+          </w:rPr>
+          <w:fldChar w:fldCharType="end"/>
+        </w:r>
+      </w:hyperlink>
+    </w:p>
+    <w:p>
+      <w:pPr>
+        <w:pStyle w:val="TOC3"/>
+        <w:tabs>
+          <w:tab w:val="right" w:leader="dot" w:pos="9622"/>
+        </w:tabs>
+        <w:rPr>
+          <w:noProof/>
+          <w:lang w:val="fi-FI"/>
+        </w:rPr>
+      </w:pPr>
+      <w:hyperlink w:anchor="_Toc5467559" w:history="1">
+        <w:r>
+          <w:rPr>
+            <w:rStyle w:val="Hyperlink"/>
+            <w:noProof/>
+          </w:rPr>
+          <w:t>Signing in</w:t>
+        </w:r>
+        <w:r>
+          <w:rPr>
+            <w:noProof/>
+            <w:webHidden/>
+          </w:rPr>
+          <w:tab/>
+        </w:r>
+        <w:r>
+          <w:rPr>
+            <w:noProof/>
+            <w:webHidden/>
+          </w:rPr>
+          <w:fldChar w:fldCharType="begin"/>
+        </w:r>
+        <w:r>
+          <w:rPr>
+            <w:noProof/>
+            <w:webHidden/>
+          </w:rPr>
+          <w:instrText xml:space="preserve"> PAGEREF _Toc5467559 \h </w:instrText>
+        </w:r>
+        <w:r>
+          <w:rPr>
+            <w:noProof/>
+            <w:webHidden/>
+          </w:rPr>
+        </w:r>
+        <w:r>
+          <w:rPr>
+            <w:noProof/>
+            <w:webHidden/>
+          </w:rPr>
+          <w:fldChar w:fldCharType="separate"/>
+        </w:r>
+        <w:r>
+          <w:rPr>
+            <w:noProof/>
+            <w:webHidden/>
+          </w:rPr>
+          <w:t>16</w:t>
         </w:r>
         <w:r>
           <w:rPr>
@@ -1197,7 +1473,7 @@
           <w:lang w:val="fi-FI"/>
         </w:rPr>
       </w:pPr>
-      <w:hyperlink w:anchor="_Toc5393336" w:history="1">
+      <w:hyperlink w:anchor="_Toc5467560" w:history="1">
         <w:r>
           <w:rPr>
             <w:rStyle w:val="Hyperlink"/>
@@ -1224,7 +1500,7 @@
             <w:noProof/>
             <w:webHidden/>
           </w:rPr>
-          <w:instrText xml:space="preserve"> PAGEREF _Toc5393336 \h </w:instrText>
+          <w:instrText xml:space="preserve"> PAGEREF _Toc5467560 \h </w:instrText>
         </w:r>
         <w:r>
           <w:rPr>
@@ -1244,7 +1520,7 @@
             <w:noProof/>
             <w:webHidden/>
           </w:rPr>
-          <w:t>14</w:t>
+          <w:t>16</w:t>
         </w:r>
         <w:r>
           <w:rPr>
@@ -1266,13 +1542,13 @@
           <w:lang w:val="fi-FI"/>
         </w:rPr>
       </w:pPr>
-      <w:hyperlink w:anchor="_Toc5393337" w:history="1">
+      <w:hyperlink w:anchor="_Toc5467561" w:history="1">
         <w:r>
           <w:rPr>
             <w:rStyle w:val="Hyperlink"/>
             <w:noProof/>
           </w:rPr>
-          <w:t>Authentication</w:t>
+          <w:t>Data structure</w:t>
         </w:r>
         <w:r>
           <w:rPr>
@@ -1293,214 +1569,7 @@
             <w:noProof/>
             <w:webHidden/>
           </w:rPr>
-          <w:instrText xml:space="preserve"> PAGEREF _Toc5393337 \h </w:instrText>
-        </w:r>
-        <w:r>
-          <w:rPr>
-            <w:noProof/>
-            <w:webHidden/>
-          </w:rPr>
-        </w:r>
-        <w:r>
-          <w:rPr>
-            <w:noProof/>
-            <w:webHidden/>
-          </w:rPr>
-          <w:fldChar w:fldCharType="separate"/>
-        </w:r>
-        <w:r>
-          <w:rPr>
-            <w:noProof/>
-            <w:webHidden/>
-          </w:rPr>
-          <w:t>15</w:t>
-        </w:r>
-        <w:r>
-          <w:rPr>
-            <w:noProof/>
-            <w:webHidden/>
-          </w:rPr>
-          <w:fldChar w:fldCharType="end"/>
-        </w:r>
-      </w:hyperlink>
-    </w:p>
-    <w:p>
-      <w:pPr>
-        <w:pStyle w:val="TOC3"/>
-        <w:tabs>
-          <w:tab w:val="right" w:leader="dot" w:pos="9622"/>
-        </w:tabs>
-        <w:rPr>
-          <w:noProof/>
-          <w:lang w:val="fi-FI"/>
-        </w:rPr>
-      </w:pPr>
-      <w:hyperlink w:anchor="_Toc5393338" w:history="1">
-        <w:r>
-          <w:rPr>
-            <w:rStyle w:val="Hyperlink"/>
-            <w:noProof/>
-          </w:rPr>
-          <w:t>Overview</w:t>
-        </w:r>
-        <w:r>
-          <w:rPr>
-            <w:noProof/>
-            <w:webHidden/>
-          </w:rPr>
-          <w:tab/>
-        </w:r>
-        <w:r>
-          <w:rPr>
-            <w:noProof/>
-            <w:webHidden/>
-          </w:rPr>
-          <w:fldChar w:fldCharType="begin"/>
-        </w:r>
-        <w:r>
-          <w:rPr>
-            <w:noProof/>
-            <w:webHidden/>
-          </w:rPr>
-          <w:instrText xml:space="preserve"> PAGEREF _Toc5393338 \h </w:instrText>
-        </w:r>
-        <w:r>
-          <w:rPr>
-            <w:noProof/>
-            <w:webHidden/>
-          </w:rPr>
-        </w:r>
-        <w:r>
-          <w:rPr>
-            <w:noProof/>
-            <w:webHidden/>
-          </w:rPr>
-          <w:fldChar w:fldCharType="separate"/>
-        </w:r>
-        <w:r>
-          <w:rPr>
-            <w:noProof/>
-            <w:webHidden/>
-          </w:rPr>
-          <w:t>15</w:t>
-        </w:r>
-        <w:r>
-          <w:rPr>
-            <w:noProof/>
-            <w:webHidden/>
-          </w:rPr>
-          <w:fldChar w:fldCharType="end"/>
-        </w:r>
-      </w:hyperlink>
-    </w:p>
-    <w:p>
-      <w:pPr>
-        <w:pStyle w:val="TOC3"/>
-        <w:tabs>
-          <w:tab w:val="right" w:leader="dot" w:pos="9622"/>
-        </w:tabs>
-        <w:rPr>
-          <w:noProof/>
-          <w:lang w:val="fi-FI"/>
-        </w:rPr>
-      </w:pPr>
-      <w:hyperlink w:anchor="_Toc5393339" w:history="1">
-        <w:r>
-          <w:rPr>
-            <w:rStyle w:val="Hyperlink"/>
-            <w:noProof/>
-          </w:rPr>
-          <w:t>Creating a new user</w:t>
-        </w:r>
-        <w:r>
-          <w:rPr>
-            <w:noProof/>
-            <w:webHidden/>
-          </w:rPr>
-          <w:tab/>
-        </w:r>
-        <w:r>
-          <w:rPr>
-            <w:noProof/>
-            <w:webHidden/>
-          </w:rPr>
-          <w:fldChar w:fldCharType="begin"/>
-        </w:r>
-        <w:r>
-          <w:rPr>
-            <w:noProof/>
-            <w:webHidden/>
-          </w:rPr>
-          <w:instrText xml:space="preserve"> PAGEREF _Toc5393339 \h </w:instrText>
-        </w:r>
-        <w:r>
-          <w:rPr>
-            <w:noProof/>
-            <w:webHidden/>
-          </w:rPr>
-        </w:r>
-        <w:r>
-          <w:rPr>
-            <w:noProof/>
-            <w:webHidden/>
-          </w:rPr>
-          <w:fldChar w:fldCharType="separate"/>
-        </w:r>
-        <w:r>
-          <w:rPr>
-            <w:noProof/>
-            <w:webHidden/>
-          </w:rPr>
-          <w:t>16</w:t>
-        </w:r>
-        <w:r>
-          <w:rPr>
-            <w:noProof/>
-            <w:webHidden/>
-          </w:rPr>
-          <w:fldChar w:fldCharType="end"/>
-        </w:r>
-      </w:hyperlink>
-    </w:p>
-    <w:p>
-      <w:pPr>
-        <w:pStyle w:val="TOC3"/>
-        <w:tabs>
-          <w:tab w:val="right" w:leader="dot" w:pos="9622"/>
-        </w:tabs>
-        <w:rPr>
-          <w:noProof/>
-          <w:lang w:val="fi-FI"/>
-        </w:rPr>
-      </w:pPr>
-      <w:hyperlink w:anchor="_Toc5393340" w:history="1">
-        <w:r>
-          <w:rPr>
-            <w:rStyle w:val="Hyperlink"/>
-            <w:noProof/>
-          </w:rPr>
-          <w:t>Signing in</w:t>
-        </w:r>
-        <w:r>
-          <w:rPr>
-            <w:noProof/>
-            <w:webHidden/>
-          </w:rPr>
-          <w:tab/>
-        </w:r>
-        <w:r>
-          <w:rPr>
-            <w:noProof/>
-            <w:webHidden/>
-          </w:rPr>
-          <w:fldChar w:fldCharType="begin"/>
-        </w:r>
-        <w:r>
-          <w:rPr>
-            <w:noProof/>
-            <w:webHidden/>
-          </w:rPr>
-          <w:instrText xml:space="preserve"> PAGEREF _Toc5393340 \h </w:instrText>
+          <w:instrText xml:space="preserve"> PAGEREF _Toc5467561 \h </w:instrText>
         </w:r>
         <w:r>
           <w:rPr>
@@ -1542,13 +1611,13 @@
           <w:lang w:val="fi-FI"/>
         </w:rPr>
       </w:pPr>
-      <w:hyperlink w:anchor="_Toc5393341" w:history="1">
+      <w:hyperlink w:anchor="_Toc5467562" w:history="1">
         <w:r>
           <w:rPr>
             <w:rStyle w:val="Hyperlink"/>
             <w:noProof/>
           </w:rPr>
-          <w:t>Data structure</w:t>
+          <w:t>Storing data</w:t>
         </w:r>
         <w:r>
           <w:rPr>
@@ -1569,7 +1638,7 @@
             <w:noProof/>
             <w:webHidden/>
           </w:rPr>
-          <w:instrText xml:space="preserve"> PAGEREF _Toc5393341 \h </w:instrText>
+          <w:instrText xml:space="preserve"> PAGEREF _Toc5467562 \h </w:instrText>
         </w:r>
         <w:r>
           <w:rPr>
@@ -1611,13 +1680,13 @@
           <w:lang w:val="fi-FI"/>
         </w:rPr>
       </w:pPr>
-      <w:hyperlink w:anchor="_Toc5393342" w:history="1">
+      <w:hyperlink w:anchor="_Toc5467563" w:history="1">
         <w:r>
           <w:rPr>
             <w:rStyle w:val="Hyperlink"/>
             <w:noProof/>
           </w:rPr>
-          <w:t>Storing data</w:t>
+          <w:t>Retrieving data</w:t>
         </w:r>
         <w:r>
           <w:rPr>
@@ -1638,7 +1707,7 @@
             <w:noProof/>
             <w:webHidden/>
           </w:rPr>
-          <w:instrText xml:space="preserve"> PAGEREF _Toc5393342 \h </w:instrText>
+          <w:instrText xml:space="preserve"> PAGEREF _Toc5467563 \h </w:instrText>
         </w:r>
         <w:r>
           <w:rPr>
@@ -1680,13 +1749,13 @@
           <w:lang w:val="fi-FI"/>
         </w:rPr>
       </w:pPr>
-      <w:hyperlink w:anchor="_Toc5393343" w:history="1">
+      <w:hyperlink w:anchor="_Toc5467564" w:history="1">
         <w:r>
           <w:rPr>
             <w:rStyle w:val="Hyperlink"/>
             <w:noProof/>
           </w:rPr>
-          <w:t>Retrieving data</w:t>
+          <w:t>Security considerations</w:t>
         </w:r>
         <w:r>
           <w:rPr>
@@ -1707,7 +1776,7 @@
             <w:noProof/>
             <w:webHidden/>
           </w:rPr>
-          <w:instrText xml:space="preserve"> PAGEREF _Toc5393343 \h </w:instrText>
+          <w:instrText xml:space="preserve"> PAGEREF _Toc5467564 \h </w:instrText>
         </w:r>
         <w:r>
           <w:rPr>
@@ -1728,6 +1797,75 @@
             <w:webHidden/>
           </w:rPr>
           <w:t>16</w:t>
+        </w:r>
+        <w:r>
+          <w:rPr>
+            <w:noProof/>
+            <w:webHidden/>
+          </w:rPr>
+          <w:fldChar w:fldCharType="end"/>
+        </w:r>
+      </w:hyperlink>
+    </w:p>
+    <w:p>
+      <w:pPr>
+        <w:pStyle w:val="TOC1"/>
+        <w:tabs>
+          <w:tab w:val="right" w:leader="dot" w:pos="9622"/>
+        </w:tabs>
+        <w:rPr>
+          <w:noProof/>
+          <w:lang w:val="fi-FI"/>
+        </w:rPr>
+      </w:pPr>
+      <w:hyperlink w:anchor="_Toc5467565" w:history="1">
+        <w:r>
+          <w:rPr>
+            <w:rStyle w:val="Hyperlink"/>
+            <w:noProof/>
+          </w:rPr>
+          <w:t>Conclusion</w:t>
+        </w:r>
+        <w:r>
+          <w:rPr>
+            <w:noProof/>
+            <w:webHidden/>
+          </w:rPr>
+          <w:tab/>
+        </w:r>
+        <w:r>
+          <w:rPr>
+            <w:noProof/>
+            <w:webHidden/>
+          </w:rPr>
+          <w:fldChar w:fldCharType="begin"/>
+        </w:r>
+        <w:r>
+          <w:rPr>
+            <w:noProof/>
+            <w:webHidden/>
+          </w:rPr>
+          <w:instrText xml:space="preserve"> PAGEREF _Toc5467565 \h </w:instrText>
+        </w:r>
+        <w:r>
+          <w:rPr>
+            <w:noProof/>
+            <w:webHidden/>
+          </w:rPr>
+        </w:r>
+        <w:r>
+          <w:rPr>
+            <w:noProof/>
+            <w:webHidden/>
+          </w:rPr>
+          <w:fldChar w:fldCharType="separate"/>
+        </w:r>
+        <w:r>
+          <w:rPr>
+            <w:noProof/>
+            <w:webHidden/>
+          </w:rPr>
+          <w:t>18</w:t>
         </w:r>
         <w:r>
           <w:rPr>
@@ -1749,13 +1887,13 @@
           <w:lang w:val="fi-FI"/>
         </w:rPr>
       </w:pPr>
-      <w:hyperlink w:anchor="_Toc5393344" w:history="1">
+      <w:hyperlink w:anchor="_Toc5467566" w:history="1">
         <w:r>
           <w:rPr>
             <w:rStyle w:val="Hyperlink"/>
             <w:noProof/>
           </w:rPr>
-          <w:t>Security considerations</w:t>
+          <w:t>Further development</w:t>
         </w:r>
         <w:r>
           <w:rPr>
@@ -1776,7 +1914,7 @@
             <w:noProof/>
             <w:webHidden/>
           </w:rPr>
-          <w:instrText xml:space="preserve"> PAGEREF _Toc5393344 \h </w:instrText>
+          <w:instrText xml:space="preserve"> PAGEREF _Toc5467566 \h </w:instrText>
         </w:r>
         <w:r>
           <w:rPr>
@@ -1796,76 +1934,7 @@
             <w:noProof/>
             <w:webHidden/>
           </w:rPr>
-          <w:t>16</w:t>
-        </w:r>
-        <w:r>
-          <w:rPr>
-            <w:noProof/>
-            <w:webHidden/>
-          </w:rPr>
-          <w:fldChar w:fldCharType="end"/>
-        </w:r>
-      </w:hyperlink>
-    </w:p>
-    <w:p>
-      <w:pPr>
-        <w:pStyle w:val="TOC1"/>
-        <w:tabs>
-          <w:tab w:val="right" w:leader="dot" w:pos="9622"/>
-        </w:tabs>
-        <w:rPr>
-          <w:noProof/>
-          <w:lang w:val="fi-FI"/>
-        </w:rPr>
-      </w:pPr>
-      <w:hyperlink w:anchor="_Toc5393345" w:history="1">
-        <w:r>
-          <w:rPr>
-            <w:rStyle w:val="Hyperlink"/>
-            <w:noProof/>
-          </w:rPr>
-          <w:t>Conclusion</w:t>
-        </w:r>
-        <w:r>
-          <w:rPr>
-            <w:noProof/>
-            <w:webHidden/>
-          </w:rPr>
-          <w:tab/>
-        </w:r>
-        <w:r>
-          <w:rPr>
-            <w:noProof/>
-            <w:webHidden/>
-          </w:rPr>
-          <w:fldChar w:fldCharType="begin"/>
-        </w:r>
-        <w:r>
-          <w:rPr>
-            <w:noProof/>
-            <w:webHidden/>
-          </w:rPr>
-          <w:instrText xml:space="preserve"> PAGEREF _Toc5393345 \h </w:instrText>
-        </w:r>
-        <w:r>
-          <w:rPr>
-            <w:noProof/>
-            <w:webHidden/>
-          </w:rPr>
-        </w:r>
-        <w:r>
-          <w:rPr>
-            <w:noProof/>
-            <w:webHidden/>
-          </w:rPr>
-          <w:fldChar w:fldCharType="separate"/>
-        </w:r>
-        <w:r>
-          <w:rPr>
-            <w:noProof/>
-            <w:webHidden/>
-          </w:rPr>
-          <w:t>17</w:t>
+          <w:t>18</w:t>
         </w:r>
         <w:r>
           <w:rPr>
@@ -1887,13 +1956,13 @@
           <w:lang w:val="fi-FI"/>
         </w:rPr>
       </w:pPr>
-      <w:hyperlink w:anchor="_Toc5393346" w:history="1">
+      <w:hyperlink w:anchor="_Toc5467567" w:history="1">
         <w:r>
           <w:rPr>
             <w:rStyle w:val="Hyperlink"/>
             <w:noProof/>
           </w:rPr>
-          <w:t>Further development</w:t>
+          <w:t>References</w:t>
         </w:r>
         <w:r>
           <w:rPr>
@@ -1914,7 +1983,7 @@
             <w:noProof/>
             <w:webHidden/>
           </w:rPr>
-          <w:instrText xml:space="preserve"> PAGEREF _Toc5393346 \h </w:instrText>
+          <w:instrText xml:space="preserve"> PAGEREF _Toc5467567 \h </w:instrText>
         </w:r>
         <w:r>
           <w:rPr>
@@ -1934,7 +2003,7 @@
             <w:noProof/>
             <w:webHidden/>
           </w:rPr>
-          <w:t>17</w:t>
+          <w:t>19</w:t>
         </w:r>
         <w:r>
           <w:rPr>
@@ -1946,75 +2015,6 @@
       </w:hyperlink>
     </w:p>
     <w:p>
-      <w:pPr>
-        <w:pStyle w:val="TOC2"/>
-        <w:tabs>
-          <w:tab w:val="right" w:leader="dot" w:pos="9622"/>
-        </w:tabs>
-        <w:rPr>
-          <w:noProof/>
-          <w:lang w:val="fi-FI"/>
-        </w:rPr>
-      </w:pPr>
-      <w:hyperlink w:anchor="_Toc5393347" w:history="1">
-        <w:r>
-          <w:rPr>
-            <w:rStyle w:val="Hyperlink"/>
-            <w:noProof/>
-          </w:rPr>
-          <w:t>References</w:t>
-        </w:r>
-        <w:r>
-          <w:rPr>
-            <w:noProof/>
-            <w:webHidden/>
-          </w:rPr>
-          <w:tab/>
-        </w:r>
-        <w:r>
-          <w:rPr>
-            <w:noProof/>
-            <w:webHidden/>
-          </w:rPr>
-          <w:fldChar w:fldCharType="begin"/>
-        </w:r>
-        <w:r>
-          <w:rPr>
-            <w:noProof/>
-            <w:webHidden/>
-          </w:rPr>
-          <w:instrText xml:space="preserve"> PAGEREF _Toc5393347 \h </w:instrText>
-        </w:r>
-        <w:r>
-          <w:rPr>
-            <w:noProof/>
-            <w:webHidden/>
-          </w:rPr>
-        </w:r>
-        <w:r>
-          <w:rPr>
-            <w:noProof/>
-            <w:webHidden/>
-          </w:rPr>
-          <w:fldChar w:fldCharType="separate"/>
-        </w:r>
-        <w:r>
-          <w:rPr>
-            <w:noProof/>
-            <w:webHidden/>
-          </w:rPr>
-          <w:t>18</w:t>
-        </w:r>
-        <w:r>
-          <w:rPr>
-            <w:noProof/>
-            <w:webHidden/>
-          </w:rPr>
-          <w:fldChar w:fldCharType="end"/>
-        </w:r>
-      </w:hyperlink>
-    </w:p>
-    <w:p>
       <w:r>
         <w:fldChar w:fldCharType="end"/>
       </w:r>
@@ -2026,7 +2026,7 @@
       <w:pPr>
         <w:pStyle w:val="Heading1"/>
       </w:pPr>
-      <w:bookmarkStart w:id="0" w:name="_Toc5393319"/>
+      <w:bookmarkStart w:id="0" w:name="_Toc5467539"/>
       <w:r>
         <w:lastRenderedPageBreak/>
         <w:t>Background</w:t>
@@ -2264,7 +2264,7 @@
       <w:pPr>
         <w:pStyle w:val="Heading1"/>
       </w:pPr>
-      <w:bookmarkStart w:id="1" w:name="_Toc5393320"/>
+      <w:bookmarkStart w:id="1" w:name="_Toc5467540"/>
       <w:r>
         <w:lastRenderedPageBreak/>
         <w:t>Saving data in games</w:t>
@@ -2299,7 +2299,7 @@
       <w:pPr>
         <w:pStyle w:val="Heading2"/>
       </w:pPr>
-      <w:bookmarkStart w:id="2" w:name="_Toc5393321"/>
+      <w:bookmarkStart w:id="2" w:name="_Toc5467541"/>
       <w:r>
         <w:t>Saving data in Unity3D</w:t>
       </w:r>
@@ -2321,7 +2321,7 @@
       <w:pPr>
         <w:pStyle w:val="Heading3"/>
       </w:pPr>
-      <w:bookmarkStart w:id="3" w:name="_Toc5393322"/>
+      <w:bookmarkStart w:id="3" w:name="_Toc5467542"/>
       <w:r>
         <w:t xml:space="preserve">Don’t Destroy </w:t>
       </w:r>
@@ -2408,7 +2408,7 @@
       <w:pPr>
         <w:pStyle w:val="Heading3"/>
       </w:pPr>
-      <w:bookmarkStart w:id="4" w:name="_Toc5393323"/>
+      <w:bookmarkStart w:id="4" w:name="_Toc5467543"/>
       <w:proofErr w:type="spellStart"/>
       <w:r>
         <w:t>PlayerPrefs</w:t>
@@ -2492,7 +2492,7 @@
       <w:pPr>
         <w:pStyle w:val="Heading3"/>
       </w:pPr>
-      <w:bookmarkStart w:id="5" w:name="_Toc5393324"/>
+      <w:bookmarkStart w:id="5" w:name="_Toc5467544"/>
       <w:r>
         <w:lastRenderedPageBreak/>
         <w:t xml:space="preserve">Data serialisation </w:t>
@@ -2512,7 +2512,7 @@
       <w:pPr>
         <w:pStyle w:val="Heading3"/>
       </w:pPr>
-      <w:bookmarkStart w:id="6" w:name="_Toc5393325"/>
+      <w:bookmarkStart w:id="6" w:name="_Toc5467545"/>
       <w:r>
         <w:t>3rd party solutions</w:t>
       </w:r>
@@ -2537,7 +2537,7 @@
       <w:pPr>
         <w:pStyle w:val="Heading1"/>
       </w:pPr>
-      <w:bookmarkStart w:id="7" w:name="_Toc5393326"/>
+      <w:bookmarkStart w:id="7" w:name="_Toc5467546"/>
       <w:r>
         <w:lastRenderedPageBreak/>
         <w:t>Creating the level editor</w:t>
@@ -2549,7 +2549,7 @@
       <w:pPr>
         <w:pStyle w:val="Heading2"/>
       </w:pPr>
-      <w:bookmarkStart w:id="8" w:name="_Toc5393327"/>
+      <w:bookmarkStart w:id="8" w:name="_Toc5467547"/>
       <w:r>
         <w:t>Requirements</w:t>
       </w:r>
@@ -2612,7 +2612,7 @@
       <w:pPr>
         <w:pStyle w:val="Heading2"/>
       </w:pPr>
-      <w:bookmarkStart w:id="9" w:name="_Toc5393328"/>
+      <w:bookmarkStart w:id="9" w:name="_Toc5467548"/>
       <w:r>
         <w:t>Level editor functionality</w:t>
       </w:r>
@@ -2970,7 +2970,7 @@
       <w:pPr>
         <w:pStyle w:val="Heading3"/>
       </w:pPr>
-      <w:bookmarkStart w:id="10" w:name="_Toc5393329"/>
+      <w:bookmarkStart w:id="10" w:name="_Toc5467549"/>
       <w:r>
         <w:t>Level objects</w:t>
       </w:r>
@@ -3220,7 +3220,7 @@
           <w:lang w:val="fi-FI"/>
         </w:rPr>
       </w:pPr>
-      <w:bookmarkStart w:id="11" w:name="_Toc5393330"/>
+      <w:bookmarkStart w:id="11" w:name="_Toc5467550"/>
       <w:r>
         <w:rPr>
           <w:lang w:val="fi-FI"/>
@@ -4127,7 +4127,7 @@
       <w:pPr>
         <w:pStyle w:val="Heading2"/>
       </w:pPr>
-      <w:bookmarkStart w:id="12" w:name="_Toc5393331"/>
+      <w:bookmarkStart w:id="12" w:name="_Toc5467551"/>
       <w:r>
         <w:lastRenderedPageBreak/>
         <w:t>Saving</w:t>
@@ -4236,7 +4236,7 @@
           <w:lang w:val="fi-FI"/>
         </w:rPr>
       </w:pPr>
-      <w:bookmarkStart w:id="13" w:name="_Toc5393332"/>
+      <w:bookmarkStart w:id="13" w:name="_Toc5467552"/>
       <w:r>
         <w:rPr>
           <w:lang w:val="fi-FI"/>
@@ -4262,7 +4262,7 @@
       <w:pPr>
         <w:pStyle w:val="Heading1"/>
       </w:pPr>
-      <w:bookmarkStart w:id="14" w:name="_Toc5393333"/>
+      <w:bookmarkStart w:id="14" w:name="_Toc5467553"/>
       <w:r>
         <w:lastRenderedPageBreak/>
         <w:t xml:space="preserve">Storing level data in </w:t>
@@ -4280,7 +4280,7 @@
       <w:pPr>
         <w:pStyle w:val="Heading2"/>
       </w:pPr>
-      <w:bookmarkStart w:id="15" w:name="_Toc5393334"/>
+      <w:bookmarkStart w:id="15" w:name="_Toc5467554"/>
       <w:r>
         <w:t>Choosing the service</w:t>
       </w:r>
@@ -4603,17 +4603,23 @@
       <w:pPr>
         <w:pStyle w:val="Heading2"/>
       </w:pPr>
-      <w:bookmarkStart w:id="16" w:name="_Toc5393335"/>
+      <w:bookmarkStart w:id="16" w:name="_Toc5467555"/>
       <w:r>
         <w:lastRenderedPageBreak/>
-        <w:t>Google Firebase services</w:t>
+        <w:t xml:space="preserve">Google Firebase </w:t>
+      </w:r>
+      <w:r>
+        <w:t>products</w:t>
       </w:r>
       <w:bookmarkEnd w:id="16"/>
     </w:p>
     <w:p/>
     <w:p>
       <w:r>
-        <w:t>Google Firebase services are mainly aimed at mobile app developers. Firebase offers easy integration when developing apps with Swift, Objective-C, Java, JavaScript, C++ or in Unity3D. In Unity3D, Firebase is only supported when developing games for iOS, Android or web. This means that if the game is later released on PC, Mac or on a game console, Firebase can't be used as a backend system.</w:t>
+        <w:t xml:space="preserve">Products and services offered by </w:t>
+      </w:r>
+      <w:r>
+        <w:t>Google Firebase are mainly aimed at mobile app developers. Firebase offers easy integration when developing apps with Swift, Objective-C, Java, JavaScript, C++ or in Unity3D. In Unity3D, Firebase is only supported when developing games for iOS, Android or web. This means that if the game is later released on PC, Mac or on a game console, Firebase can't be used as a backend system.</w:t>
       </w:r>
     </w:p>
     <w:p/>
@@ -4636,79 +4642,24 @@
     <w:p/>
     <w:p>
       <w:r>
-        <w:t xml:space="preserve">Google Firebase is a set of </w:t>
-      </w:r>
-      <w:proofErr w:type="gramStart"/>
-      <w:r>
-        <w:t>cloud based</w:t>
-      </w:r>
-      <w:proofErr w:type="gramEnd"/>
-      <w:r>
-        <w:t xml:space="preserve"> services aimed at mobile application and mobile game developers. </w:t>
-      </w:r>
-    </w:p>
-    <w:p/>
-    <w:p>
-      <w:r>
-        <w:tab/>
-        <w:t xml:space="preserve">-overview of what it is, who it's for and </w:t>
-      </w:r>
-      <w:proofErr w:type="spellStart"/>
-      <w:proofErr w:type="gramStart"/>
-      <w:r>
-        <w:t>it's</w:t>
-      </w:r>
-      <w:proofErr w:type="spellEnd"/>
-      <w:proofErr w:type="gramEnd"/>
-      <w:r>
-        <w:t xml:space="preserve"> history</w:t>
-      </w:r>
-    </w:p>
-    <w:p>
-      <w:r>
-        <w:tab/>
-        <w:t>-overview of the different services</w:t>
-      </w:r>
-    </w:p>
-    <w:p>
-      <w:r>
-        <w:tab/>
-        <w:t>-what services are used with the proto?</w:t>
-      </w:r>
-    </w:p>
-    <w:p/>
-    <w:p>
-      <w:pPr>
-        <w:pStyle w:val="Heading2"/>
-      </w:pPr>
-      <w:bookmarkStart w:id="17" w:name="_Toc5393336"/>
-      <w:r>
-        <w:t>Integrating Firebase in Unity3D</w:t>
+        <w:t>Out of the different services offered, Realtime Database and Authentication was used with the prototype created during this thesis.</w:t>
+      </w:r>
+    </w:p>
+    <w:p/>
+    <w:p>
+      <w:pPr>
+        <w:pStyle w:val="Heading3"/>
+      </w:pPr>
+      <w:bookmarkStart w:id="17" w:name="_Toc5467556"/>
+      <w:r>
+        <w:t>Realtime Database</w:t>
       </w:r>
       <w:bookmarkEnd w:id="17"/>
     </w:p>
     <w:p/>
     <w:p>
       <w:r>
-        <w:t>-console settings</w:t>
-      </w:r>
-    </w:p>
-    <w:p>
-      <w:r>
-        <w:t>-</w:t>
-      </w:r>
-      <w:proofErr w:type="spellStart"/>
-      <w:r>
-        <w:t>plist</w:t>
-      </w:r>
-      <w:proofErr w:type="spellEnd"/>
-      <w:r>
-        <w:t xml:space="preserve"> file</w:t>
-      </w:r>
-    </w:p>
-    <w:p>
-      <w:r>
-        <w:t>-Unity3D files</w:t>
+        <w:t xml:space="preserve">The Firebase Realtime Database is a NoSQL database hosted in Google Firebase’s cloud. </w:t>
       </w:r>
     </w:p>
     <w:p/>
@@ -4725,34 +4676,17 @@
       <w:r>
         <w:br w:type="page"/>
       </w:r>
-      <w:bookmarkStart w:id="18" w:name="_GoBack"/>
-      <w:bookmarkEnd w:id="18"/>
-    </w:p>
-    <w:p>
-      <w:pPr>
-        <w:pStyle w:val="Heading2"/>
-      </w:pPr>
-      <w:bookmarkStart w:id="19" w:name="_Toc5393337"/>
+    </w:p>
+    <w:p>
+      <w:pPr>
+        <w:pStyle w:val="Heading3"/>
+      </w:pPr>
+      <w:bookmarkStart w:id="18" w:name="_Toc5467557"/>
       <w:r>
         <w:lastRenderedPageBreak/>
         <w:t>Authentication</w:t>
       </w:r>
-      <w:bookmarkEnd w:id="19"/>
-    </w:p>
-    <w:p>
-      <w:pPr>
-        <w:pStyle w:val="Heading2"/>
-      </w:pPr>
-    </w:p>
-    <w:p>
-      <w:pPr>
-        <w:pStyle w:val="Heading3"/>
-      </w:pPr>
-      <w:bookmarkStart w:id="20" w:name="_Toc5393338"/>
-      <w:r>
-        <w:t>Overview</w:t>
-      </w:r>
-      <w:bookmarkEnd w:id="20"/>
+      <w:bookmarkEnd w:id="18"/>
     </w:p>
     <w:p/>
     <w:p>
@@ -5000,91 +4934,125 @@
       <w:pPr>
         <w:pStyle w:val="Heading3"/>
       </w:pPr>
-      <w:bookmarkStart w:id="21" w:name="_Toc5393339"/>
+      <w:bookmarkStart w:id="19" w:name="_Toc5467558"/>
       <w:r>
         <w:t>Creating a new user</w:t>
       </w:r>
+      <w:bookmarkEnd w:id="19"/>
+    </w:p>
+    <w:p>
+      <w:pPr>
+        <w:rPr>
+          <w:lang w:val="en-US"/>
+        </w:rPr>
+      </w:pPr>
+    </w:p>
+    <w:p>
+      <w:pPr>
+        <w:pStyle w:val="Heading3"/>
+      </w:pPr>
+      <w:bookmarkStart w:id="20" w:name="_Toc5467559"/>
+      <w:r>
+        <w:t>Signing in</w:t>
+      </w:r>
+      <w:bookmarkEnd w:id="20"/>
+    </w:p>
+    <w:p/>
+    <w:p>
+      <w:pPr>
+        <w:pStyle w:val="Heading2"/>
+      </w:pPr>
+      <w:bookmarkStart w:id="21" w:name="_Toc5467560"/>
+      <w:r>
+        <w:t>Integrating Firebase in Unity3D</w:t>
+      </w:r>
       <w:bookmarkEnd w:id="21"/>
     </w:p>
-    <w:p>
-      <w:pPr>
-        <w:rPr>
-          <w:lang w:val="en-US"/>
-        </w:rPr>
-      </w:pPr>
-    </w:p>
-    <w:p>
-      <w:pPr>
-        <w:pStyle w:val="Heading3"/>
-      </w:pPr>
-      <w:bookmarkStart w:id="22" w:name="_Toc5393340"/>
-      <w:r>
-        <w:t>Signing in</w:t>
+    <w:p/>
+    <w:p>
+      <w:r>
+        <w:t>-console settings</w:t>
+      </w:r>
+    </w:p>
+    <w:p>
+      <w:r>
+        <w:t>-</w:t>
+      </w:r>
+      <w:proofErr w:type="spellStart"/>
+      <w:r>
+        <w:t>plist</w:t>
+      </w:r>
+      <w:proofErr w:type="spellEnd"/>
+      <w:r>
+        <w:t xml:space="preserve"> file</w:t>
+      </w:r>
+    </w:p>
+    <w:p>
+      <w:r>
+        <w:t>-Unity3D files</w:t>
+      </w:r>
+    </w:p>
+    <w:p/>
+    <w:p>
+      <w:pPr>
+        <w:pStyle w:val="Heading2"/>
+      </w:pPr>
+    </w:p>
+    <w:p>
+      <w:pPr>
+        <w:pStyle w:val="Heading2"/>
+      </w:pPr>
+      <w:bookmarkStart w:id="22" w:name="_Toc5467561"/>
+      <w:r>
+        <w:t>Data structure</w:t>
       </w:r>
       <w:bookmarkEnd w:id="22"/>
     </w:p>
     <w:p/>
+    <w:p>
+      <w:r>
+        <w:t>-why the data structure has been designed the way it is</w:t>
+      </w:r>
+    </w:p>
     <w:p/>
     <w:p>
       <w:pPr>
         <w:pStyle w:val="Heading2"/>
       </w:pPr>
-    </w:p>
+      <w:bookmarkStart w:id="23" w:name="_Toc5467562"/>
+      <w:r>
+        <w:t>Storing data</w:t>
+      </w:r>
+      <w:bookmarkEnd w:id="23"/>
+    </w:p>
+    <w:p/>
+    <w:p>
+      <w:r>
+        <w:t>-using the router</w:t>
+      </w:r>
+    </w:p>
+    <w:p/>
     <w:p>
       <w:pPr>
         <w:pStyle w:val="Heading2"/>
       </w:pPr>
-      <w:bookmarkStart w:id="23" w:name="_Toc5393341"/>
-      <w:r>
-        <w:t>Data structure</w:t>
-      </w:r>
-      <w:bookmarkEnd w:id="23"/>
-    </w:p>
-    <w:p/>
-    <w:p>
-      <w:r>
-        <w:t>-why the data structure has been designed the way it is</w:t>
-      </w:r>
+      <w:bookmarkStart w:id="24" w:name="_Toc5467563"/>
+      <w:r>
+        <w:t>Retrieving data</w:t>
+      </w:r>
+      <w:bookmarkEnd w:id="24"/>
     </w:p>
     <w:p/>
     <w:p>
       <w:pPr>
         <w:pStyle w:val="Heading2"/>
       </w:pPr>
-      <w:bookmarkStart w:id="24" w:name="_Toc5393342"/>
-      <w:r>
-        <w:t>Storing data</w:t>
-      </w:r>
-      <w:bookmarkEnd w:id="24"/>
-    </w:p>
-    <w:p/>
-    <w:p>
-      <w:r>
-        <w:t>-using the router</w:t>
-      </w:r>
-    </w:p>
-    <w:p/>
-    <w:p>
-      <w:pPr>
-        <w:pStyle w:val="Heading2"/>
-      </w:pPr>
-      <w:bookmarkStart w:id="25" w:name="_Toc5393343"/>
-      <w:r>
-        <w:t>Retrieving data</w:t>
+      <w:bookmarkStart w:id="25" w:name="_Toc5467564"/>
+      <w:r>
+        <w:t>Security considerations</w:t>
       </w:r>
       <w:bookmarkEnd w:id="25"/>
     </w:p>
-    <w:p/>
-    <w:p>
-      <w:pPr>
-        <w:pStyle w:val="Heading2"/>
-      </w:pPr>
-      <w:bookmarkStart w:id="26" w:name="_Toc5393344"/>
-      <w:r>
-        <w:t>Security considerations</w:t>
-      </w:r>
-      <w:bookmarkEnd w:id="26"/>
-    </w:p>
     <w:p>
       <w:r>
         <w:t>-what kind of problems might occur?</w:t>
@@ -5097,6 +5065,7 @@
     </w:p>
     <w:p>
       <w:r>
+        <w:lastRenderedPageBreak/>
         <w:t>-Trump dating app from news (what went wrong)</w:t>
       </w:r>
     </w:p>
@@ -5117,38 +5086,38 @@
       <w:pPr>
         <w:pStyle w:val="Heading1"/>
       </w:pPr>
-      <w:bookmarkStart w:id="27" w:name="_Toc5393345"/>
+      <w:bookmarkStart w:id="26" w:name="_Toc5467565"/>
       <w:r>
         <w:lastRenderedPageBreak/>
         <w:t>Conclusion</w:t>
       </w:r>
+      <w:bookmarkEnd w:id="26"/>
+    </w:p>
+    <w:p>
+      <w:pPr>
+        <w:pStyle w:val="Heading2"/>
+      </w:pPr>
+      <w:bookmarkStart w:id="27" w:name="_Toc5467566"/>
+      <w:r>
+        <w:t>Further development</w:t>
+      </w:r>
       <w:bookmarkEnd w:id="27"/>
     </w:p>
     <w:p>
+      <w:r>
+        <w:br w:type="page"/>
+      </w:r>
+    </w:p>
+    <w:p>
       <w:pPr>
         <w:pStyle w:val="Heading2"/>
       </w:pPr>
-      <w:bookmarkStart w:id="28" w:name="_Toc5393346"/>
-      <w:r>
-        <w:t>Further development</w:t>
-      </w:r>
-      <w:bookmarkEnd w:id="28"/>
-    </w:p>
-    <w:p>
-      <w:r>
-        <w:br w:type="page"/>
-      </w:r>
-    </w:p>
-    <w:p>
-      <w:pPr>
-        <w:pStyle w:val="Heading2"/>
-      </w:pPr>
-      <w:bookmarkStart w:id="29" w:name="_Toc5393347"/>
+      <w:bookmarkStart w:id="28" w:name="_Toc5467567"/>
       <w:r>
         <w:lastRenderedPageBreak/>
         <w:t>References</w:t>
       </w:r>
-      <w:bookmarkEnd w:id="29"/>
+      <w:bookmarkEnd w:id="28"/>
     </w:p>
     <w:p>
       <w:pPr>
@@ -5162,31 +5131,49 @@
           <w:ilvl w:val="0"/>
           <w:numId w:val="1"/>
         </w:numPr>
-      </w:pPr>
-      <w:r>
-        <w:t xml:space="preserve">Unity: Working with Google </w:t>
-      </w:r>
+        <w:rPr>
+          <w:lang w:val="en-US"/>
+        </w:rPr>
+      </w:pPr>
       <w:proofErr w:type="spellStart"/>
       <w:r>
-        <w:t>Firebse</w:t>
+        <w:rPr>
+          <w:lang w:val="fr-FR"/>
+        </w:rPr>
+        <w:t>Interdimentional</w:t>
       </w:r>
       <w:proofErr w:type="spellEnd"/>
       <w:r>
-        <w:t xml:space="preserve">. Cited 05.04.2019 </w:t>
+        <w:rPr>
+          <w:lang w:val="fr-FR"/>
+        </w:rPr>
+        <w:t xml:space="preserve"> Nuisance. </w:t>
+      </w:r>
+      <w:r>
+        <w:rPr>
+          <w:lang w:val="en-US"/>
+        </w:rPr>
+        <w:t xml:space="preserve">Cited 06.04.2019 </w:t>
       </w:r>
       <w:hyperlink r:id="rId14" w:history="1">
         <w:r>
           <w:rPr>
             <w:rStyle w:val="Hyperlink"/>
-          </w:rPr>
-          <w:t>https://www.linkedin.com/learning/unity-working-with-google-firebase/firebase-101</w:t>
+            <w:lang w:val="en-US"/>
+          </w:rPr>
+          <w:t>https://northernerd.itch.io/interdimentional-nuisance</w:t>
         </w:r>
       </w:hyperlink>
     </w:p>
     <w:p>
       <w:pPr>
-        <w:ind w:left="360"/>
-      </w:pPr>
+        <w:pStyle w:val="ListParagraph"/>
+        <w:rPr>
+          <w:lang w:val="en-US"/>
+        </w:rPr>
+      </w:pPr>
+      <w:bookmarkStart w:id="29" w:name="_GoBack"/>
+      <w:bookmarkEnd w:id="29"/>
     </w:p>
     <w:p>
       <w:pPr>
@@ -5197,6 +5184,39 @@
         </w:numPr>
       </w:pPr>
       <w:r>
+        <w:t xml:space="preserve">Unity: Working with Google </w:t>
+      </w:r>
+      <w:proofErr w:type="spellStart"/>
+      <w:r>
+        <w:t>Firebse</w:t>
+      </w:r>
+      <w:proofErr w:type="spellEnd"/>
+      <w:r>
+        <w:t xml:space="preserve">. Cited 05.04.2019 </w:t>
+      </w:r>
+      <w:hyperlink r:id="rId15" w:history="1">
+        <w:r>
+          <w:rPr>
+            <w:rStyle w:val="Hyperlink"/>
+          </w:rPr>
+          <w:t>https://www.linkedin.com/learning/unity-working-with-google-firebase/firebase-101</w:t>
+        </w:r>
+      </w:hyperlink>
+    </w:p>
+    <w:p>
+      <w:pPr>
+        <w:ind w:left="360"/>
+      </w:pPr>
+    </w:p>
+    <w:p>
+      <w:pPr>
+        <w:pStyle w:val="ListParagraph"/>
+        <w:numPr>
+          <w:ilvl w:val="0"/>
+          <w:numId w:val="1"/>
+        </w:numPr>
+      </w:pPr>
+      <w:r>
         <w:t xml:space="preserve">Google Firebase Pricing Plans. Cited </w:t>
       </w:r>
       <w:r>
@@ -5205,7 +5225,7 @@
       <w:r>
         <w:t xml:space="preserve"> </w:t>
       </w:r>
-      <w:hyperlink r:id="rId15" w:history="1">
+      <w:hyperlink r:id="rId16" w:history="1">
         <w:r>
           <w:rPr>
             <w:rStyle w:val="Hyperlink"/>
@@ -5216,6 +5236,100 @@
       <w:r>
         <w:t xml:space="preserve"> </w:t>
       </w:r>
+    </w:p>
+    <w:p>
+      <w:pPr>
+        <w:pStyle w:val="ListParagraph"/>
+      </w:pPr>
+    </w:p>
+    <w:p>
+      <w:pPr>
+        <w:pStyle w:val="ListParagraph"/>
+        <w:numPr>
+          <w:ilvl w:val="0"/>
+          <w:numId w:val="1"/>
+        </w:numPr>
+        <w:rPr>
+          <w:lang w:val="it-IT"/>
+        </w:rPr>
+      </w:pPr>
+      <w:proofErr w:type="spellStart"/>
+      <w:r>
+        <w:rPr>
+          <w:lang w:val="it-IT"/>
+        </w:rPr>
+        <w:t>Firebase</w:t>
+      </w:r>
+      <w:proofErr w:type="spellEnd"/>
+      <w:r>
+        <w:rPr>
+          <w:lang w:val="it-IT"/>
+        </w:rPr>
+        <w:t xml:space="preserve"> </w:t>
+      </w:r>
+      <w:proofErr w:type="spellStart"/>
+      <w:r>
+        <w:rPr>
+          <w:lang w:val="it-IT"/>
+        </w:rPr>
+        <w:t>Realtime</w:t>
+      </w:r>
+      <w:proofErr w:type="spellEnd"/>
+      <w:r>
+        <w:rPr>
+          <w:lang w:val="it-IT"/>
+        </w:rPr>
+        <w:t xml:space="preserve"> Database</w:t>
+      </w:r>
+      <w:r>
+        <w:rPr>
+          <w:lang w:val="it-IT"/>
+        </w:rPr>
+        <w:t xml:space="preserve">. </w:t>
+      </w:r>
+      <w:proofErr w:type="spellStart"/>
+      <w:r>
+        <w:rPr>
+          <w:lang w:val="it-IT"/>
+        </w:rPr>
+        <w:t>Cited</w:t>
+      </w:r>
+      <w:proofErr w:type="spellEnd"/>
+      <w:r>
+        <w:rPr>
+          <w:lang w:val="it-IT"/>
+        </w:rPr>
+        <w:t xml:space="preserve"> 06.04.2019 </w:t>
+      </w:r>
+      <w:hyperlink r:id="rId17" w:history="1">
+        <w:r>
+          <w:rPr>
+            <w:rStyle w:val="Hyperlink"/>
+            <w:lang w:val="it-IT"/>
+          </w:rPr>
+          <w:t>https://firebase.google.com/products/realtime-database/</w:t>
+        </w:r>
+      </w:hyperlink>
+    </w:p>
+    <w:p>
+      <w:pPr>
+        <w:pStyle w:val="ListParagraph"/>
+        <w:rPr>
+          <w:lang w:val="it-IT"/>
+        </w:rPr>
+      </w:pPr>
+    </w:p>
+    <w:p>
+      <w:pPr>
+        <w:pStyle w:val="ListParagraph"/>
+        <w:numPr>
+          <w:ilvl w:val="0"/>
+          <w:numId w:val="1"/>
+        </w:numPr>
+        <w:rPr>
+          <w:lang w:val="it-IT"/>
+        </w:rPr>
+      </w:pPr>
     </w:p>
     <w:sectPr>
       <w:pgSz w:w="11900" w:h="16840"/>
@@ -5782,6 +5896,28 @@
       <w:color w:val="1F3763" w:themeColor="accent1" w:themeShade="7F"/>
     </w:rPr>
   </w:style>
+  <w:style w:type="paragraph" w:styleId="Heading4">
+    <w:name w:val="heading 4"/>
+    <w:basedOn w:val="Normal"/>
+    <w:next w:val="Normal"/>
+    <w:link w:val="Heading4Char"/>
+    <w:uiPriority w:val="9"/>
+    <w:unhideWhenUsed/>
+    <w:qFormat/>
+    <w:rsid w:val="00694B4E"/>
+    <w:pPr>
+      <w:keepNext/>
+      <w:keepLines/>
+      <w:spacing w:before="40"/>
+      <w:outlineLvl w:val="3"/>
+    </w:pPr>
+    <w:rPr>
+      <w:rFonts w:asciiTheme="majorHAnsi" w:eastAsiaTheme="majorEastAsia" w:hAnsiTheme="majorHAnsi" w:cstheme="majorBidi"/>
+      <w:i/>
+      <w:iCs/>
+      <w:color w:val="2F5496" w:themeColor="accent1" w:themeShade="BF"/>
+    </w:rPr>
+  </w:style>
   <w:style w:type="character" w:default="1" w:styleId="DefaultParagraphFont">
     <w:name w:val="Default Paragraph Font"/>
     <w:uiPriority w:val="1"/>
@@ -5998,6 +6134,20 @@
       <w:ind w:left="720"/>
       <w:contextualSpacing/>
     </w:pPr>
+  </w:style>
+  <w:style w:type="character" w:customStyle="1" w:styleId="Heading4Char">
+    <w:name w:val="Heading 4 Char"/>
+    <w:basedOn w:val="DefaultParagraphFont"/>
+    <w:link w:val="Heading4"/>
+    <w:uiPriority w:val="9"/>
+    <w:rsid w:val="00694B4E"/>
+    <w:rPr>
+      <w:rFonts w:asciiTheme="majorHAnsi" w:eastAsiaTheme="majorEastAsia" w:hAnsiTheme="majorHAnsi" w:cstheme="majorBidi"/>
+      <w:i/>
+      <w:iCs/>
+      <w:color w:val="2F5496" w:themeColor="accent1" w:themeShade="BF"/>
+      <w:lang w:val="en-GB"/>
+    </w:rPr>
   </w:style>
 </w:styles>
 </file>
@@ -6302,7 +6452,7 @@
 </file>
 
 <file path=customXml/itemProps1.xml><?xml version="1.0" encoding="utf-8"?>
-<ds:datastoreItem xmlns:ds="http://schemas.openxmlformats.org/officeDocument/2006/customXml" ds:itemID="{9A337E9C-2DE0-B34D-920D-A4B4A94D765E}">
+<ds:datastoreItem xmlns:ds="http://schemas.openxmlformats.org/officeDocument/2006/customXml" ds:itemID="{16B91365-1AE9-434E-82BB-66E6B9BC6A37}">
   <ds:schemaRefs>
     <ds:schemaRef ds:uri="http://schemas.openxmlformats.org/officeDocument/2006/bibliography"/>
   </ds:schemaRefs>

</xml_diff>

<commit_message>
Added chapter on security.
</commit_message>
<xml_diff>
--- a/Thesis_draft_GitHub_eng.docx
+++ b/Thesis_draft_GitHub_eng.docx
@@ -4625,18 +4625,34 @@
     <w:p/>
     <w:p>
       <w:r>
-        <w:t>Google Firebase offers pricing tiers for different needs. The free "Spark Plan" was used for the prototype developed in this thesis. (</w:t>
-      </w:r>
-      <w:hyperlink r:id="rId11" w:history="1">
-        <w:r>
-          <w:rPr>
-            <w:rStyle w:val="Hyperlink"/>
-          </w:rPr>
-          <w:t>https://firebase.google.com/pricing/</w:t>
-        </w:r>
-      </w:hyperlink>
-      <w:r>
-        <w:t>)</w:t>
+        <w:t>Google Firebase offers pricing tiers for different needs. The free "Spark Plan" was used for the prototype developed in this thesis</w:t>
+      </w:r>
+      <w:r>
+        <w:t xml:space="preserve"> </w:t>
+      </w:r>
+      <w:r>
+        <w:fldChar w:fldCharType="begin"/>
+      </w:r>
+      <w:r>
+        <w:instrText xml:space="preserve"> REF _Ref5467863 \r \h </w:instrText>
+      </w:r>
+      <w:r>
+        <w:fldChar w:fldCharType="separate"/>
+      </w:r>
+      <w:r>
+        <w:rPr>
+          <w:cs/>
+        </w:rPr>
+        <w:t>‎</w:t>
+      </w:r>
+      <w:r>
+        <w:t>3</w:t>
+      </w:r>
+      <w:r>
+        <w:fldChar w:fldCharType="end"/>
+      </w:r>
+      <w:r>
+        <w:t>.</w:t>
       </w:r>
     </w:p>
     <w:p/>
@@ -4742,7 +4758,7 @@
                     <pic:cNvPicPr/>
                   </pic:nvPicPr>
                   <pic:blipFill>
-                    <a:blip r:embed="rId12">
+                    <a:blip r:embed="rId11">
                       <a:extLst>
                         <a:ext uri="{28A0092B-C50C-407E-A947-70E740481C1C}">
                           <a14:useLocalDpi xmlns:a14="http://schemas.microsoft.com/office/drawing/2010/main" val="0"/>
@@ -4867,7 +4883,7 @@
                     <pic:cNvPicPr/>
                   </pic:nvPicPr>
                   <pic:blipFill>
-                    <a:blip r:embed="rId13">
+                    <a:blip r:embed="rId12">
                       <a:extLst>
                         <a:ext uri="{28A0092B-C50C-407E-A947-70E740481C1C}">
                           <a14:useLocalDpi xmlns:a14="http://schemas.microsoft.com/office/drawing/2010/main" val="0"/>
@@ -5045,32 +5061,150 @@
     <w:p/>
     <w:p>
       <w:pPr>
+        <w:rPr>
+          <w:rFonts w:asciiTheme="majorHAnsi" w:eastAsiaTheme="majorEastAsia" w:hAnsiTheme="majorHAnsi" w:cstheme="majorBidi"/>
+          <w:color w:val="2F5496" w:themeColor="accent1" w:themeShade="BF"/>
+          <w:sz w:val="26"/>
+          <w:szCs w:val="26"/>
+        </w:rPr>
+      </w:pPr>
+      <w:bookmarkStart w:id="25" w:name="_Toc5467564"/>
+      <w:r>
+        <w:br w:type="page"/>
+      </w:r>
+    </w:p>
+    <w:p>
+      <w:pPr>
         <w:pStyle w:val="Heading2"/>
       </w:pPr>
-      <w:bookmarkStart w:id="25" w:name="_Toc5467564"/>
-      <w:r>
+      <w:r>
+        <w:lastRenderedPageBreak/>
         <w:t>Security considerations</w:t>
       </w:r>
       <w:bookmarkEnd w:id="25"/>
     </w:p>
-    <w:p>
-      <w:r>
-        <w:t>-what kind of problems might occur?</w:t>
-      </w:r>
-    </w:p>
-    <w:p>
-      <w:r>
-        <w:t>-how to maintain security?</w:t>
-      </w:r>
-    </w:p>
-    <w:p>
-      <w:r>
-        <w:lastRenderedPageBreak/>
-        <w:t>-Trump dating app from news (what went wrong)</w:t>
-      </w:r>
-    </w:p>
-    <w:p>
-      <w:pPr>
+    <w:p/>
+    <w:p>
+      <w:r>
+        <w:t xml:space="preserve">Due to the way Google Firebase has been designed to work, certain security measures </w:t>
+      </w:r>
+      <w:proofErr w:type="gramStart"/>
+      <w:r>
+        <w:t>should  be</w:t>
+      </w:r>
+      <w:proofErr w:type="gramEnd"/>
+      <w:r>
+        <w:t xml:space="preserve"> taken into consideration before moving into production. The reference to the database and it's API key </w:t>
+      </w:r>
+      <w:proofErr w:type="gramStart"/>
+      <w:r>
+        <w:t>reside</w:t>
+      </w:r>
+      <w:proofErr w:type="gramEnd"/>
+      <w:r>
+        <w:t xml:space="preserve"> on the client side. A knowledgeable hacker can access that information and use it for accessing and tampering with the database. Because of this, the way to secure the database is to use the Firebase Realtime Database Rules.</w:t>
+      </w:r>
+    </w:p>
+    <w:p/>
+    <w:p>
+      <w:r>
+        <w:t xml:space="preserve">The Firebase Realtime Database Rules determine who can read and write data in the database, what indexes exist and how the data is structured (ref. https://firebase.google.com/docs/database/security/) By default, the rules do not allow anyone to access the database. When creating a new database, it's also possible to start in "test mode", which enables all access to the database. Using the test mode can make it easier to focus on developing the data structure and the </w:t>
+      </w:r>
+      <w:proofErr w:type="gramStart"/>
+      <w:r>
+        <w:t>client side</w:t>
+      </w:r>
+      <w:proofErr w:type="gramEnd"/>
+      <w:r>
+        <w:t xml:space="preserve"> functionality. However, before moving into production, the rules should be set to only allow authorised clients to access their own data.</w:t>
+      </w:r>
+    </w:p>
+    <w:p/>
+    <w:p>
+      <w:pPr>
+        <w:keepNext/>
+        <w:jc w:val="center"/>
+      </w:pPr>
+      <w:r>
+        <w:rPr>
+          <w:rFonts w:asciiTheme="majorHAnsi" w:eastAsiaTheme="majorEastAsia" w:hAnsiTheme="majorHAnsi" w:cstheme="majorBidi"/>
+          <w:noProof/>
+          <w:color w:val="2F5496" w:themeColor="accent1" w:themeShade="BF"/>
+          <w:sz w:val="32"/>
+          <w:szCs w:val="32"/>
+        </w:rPr>
+        <w:drawing>
+          <wp:inline distT="0" distB="0" distL="0" distR="0" wp14:anchorId="63DEAF86" wp14:editId="3B3266B3">
+            <wp:extent cx="6116320" cy="3903345"/>
+            <wp:effectExtent l="0" t="0" r="5080" b="0"/>
+            <wp:docPr id="9" name="Picture 9"/>
+            <wp:cNvGraphicFramePr>
+              <a:graphicFrameLocks xmlns:a="http://schemas.openxmlformats.org/drawingml/2006/main" noChangeAspect="1"/>
+            </wp:cNvGraphicFramePr>
+            <a:graphic xmlns:a="http://schemas.openxmlformats.org/drawingml/2006/main">
+              <a:graphicData uri="http://schemas.openxmlformats.org/drawingml/2006/picture">
+                <pic:pic xmlns:pic="http://schemas.openxmlformats.org/drawingml/2006/picture">
+                  <pic:nvPicPr>
+                    <pic:cNvPr id="9" name="FirebaseRealtimeDatabaseRulesStart.png"/>
+                    <pic:cNvPicPr/>
+                  </pic:nvPicPr>
+                  <pic:blipFill>
+                    <a:blip r:embed="rId13">
+                      <a:extLst>
+                        <a:ext uri="{28A0092B-C50C-407E-A947-70E740481C1C}">
+                          <a14:useLocalDpi xmlns:a14="http://schemas.microsoft.com/office/drawing/2010/main" val="0"/>
+                        </a:ext>
+                      </a:extLst>
+                    </a:blip>
+                    <a:stretch>
+                      <a:fillRect/>
+                    </a:stretch>
+                  </pic:blipFill>
+                  <pic:spPr>
+                    <a:xfrm>
+                      <a:off x="0" y="0"/>
+                      <a:ext cx="6116320" cy="3903345"/>
+                    </a:xfrm>
+                    <a:prstGeom prst="rect">
+                      <a:avLst/>
+                    </a:prstGeom>
+                  </pic:spPr>
+                </pic:pic>
+              </a:graphicData>
+            </a:graphic>
+          </wp:inline>
+        </w:drawing>
+      </w:r>
+    </w:p>
+    <w:p>
+      <w:pPr>
+        <w:pStyle w:val="Caption"/>
+      </w:pPr>
+      <w:r>
+        <w:t xml:space="preserve">Figure </w:t>
+      </w:r>
+      <w:r>
+        <w:fldChar w:fldCharType="begin"/>
+      </w:r>
+      <w:r>
+        <w:instrText xml:space="preserve"> SEQ Figure \* ARABIC </w:instrText>
+      </w:r>
+      <w:r>
+        <w:fldChar w:fldCharType="separate"/>
+      </w:r>
+      <w:r>
+        <w:rPr>
+          <w:noProof/>
+        </w:rPr>
+        <w:t>7</w:t>
+      </w:r>
+      <w:r>
+        <w:fldChar w:fldCharType="end"/>
+      </w:r>
+    </w:p>
+    <w:p>
+      <w:pPr>
+        <w:jc w:val="center"/>
         <w:rPr>
           <w:rFonts w:asciiTheme="majorHAnsi" w:eastAsiaTheme="majorEastAsia" w:hAnsiTheme="majorHAnsi" w:cstheme="majorBidi"/>
           <w:color w:val="2F5496" w:themeColor="accent1" w:themeShade="BF"/>
@@ -5172,8 +5306,6 @@
           <w:lang w:val="en-US"/>
         </w:rPr>
       </w:pPr>
-      <w:bookmarkStart w:id="29" w:name="_GoBack"/>
-      <w:bookmarkEnd w:id="29"/>
     </w:p>
     <w:p>
       <w:pPr>
@@ -5216,6 +5348,7 @@
           <w:numId w:val="1"/>
         </w:numPr>
       </w:pPr>
+      <w:bookmarkStart w:id="29" w:name="_Ref5467863"/>
       <w:r>
         <w:t xml:space="preserve">Google Firebase Pricing Plans. Cited </w:t>
       </w:r>
@@ -5233,6 +5366,7 @@
           <w:t>https://firebase.google.com/pricing/</w:t>
         </w:r>
       </w:hyperlink>
+      <w:bookmarkEnd w:id="29"/>
       <w:r>
         <w:t xml:space="preserve"> </w:t>
       </w:r>
@@ -5327,9 +5461,42 @@
           <w:numId w:val="1"/>
         </w:numPr>
         <w:rPr>
-          <w:lang w:val="it-IT"/>
-        </w:rPr>
-      </w:pPr>
+          <w:lang w:val="en-US"/>
+        </w:rPr>
+      </w:pPr>
+      <w:r>
+        <w:t xml:space="preserve">Understand Firebase Realtime Database Rules. Cited 07.04.2019 </w:t>
+      </w:r>
+      <w:hyperlink r:id="rId18" w:history="1">
+        <w:r>
+          <w:rPr>
+            <w:rStyle w:val="Hyperlink"/>
+          </w:rPr>
+          <w:t>https://firebase.google.com/docs/database/security/</w:t>
+        </w:r>
+      </w:hyperlink>
+    </w:p>
+    <w:p>
+      <w:pPr>
+        <w:pStyle w:val="ListParagraph"/>
+        <w:rPr>
+          <w:lang w:val="en-US"/>
+        </w:rPr>
+      </w:pPr>
+    </w:p>
+    <w:p>
+      <w:pPr>
+        <w:pStyle w:val="ListParagraph"/>
+        <w:numPr>
+          <w:ilvl w:val="0"/>
+          <w:numId w:val="1"/>
+        </w:numPr>
+        <w:rPr>
+          <w:lang w:val="en-US"/>
+        </w:rPr>
+      </w:pPr>
+      <w:bookmarkStart w:id="30" w:name="_GoBack"/>
+      <w:bookmarkEnd w:id="30"/>
     </w:p>
     <w:sectPr>
       <w:pgSz w:w="11900" w:h="16840"/>
@@ -6452,7 +6619,7 @@
 </file>
 
 <file path=customXml/itemProps1.xml><?xml version="1.0" encoding="utf-8"?>
-<ds:datastoreItem xmlns:ds="http://schemas.openxmlformats.org/officeDocument/2006/customXml" ds:itemID="{16B91365-1AE9-434E-82BB-66E6B9BC6A37}">
+<ds:datastoreItem xmlns:ds="http://schemas.openxmlformats.org/officeDocument/2006/customXml" ds:itemID="{D5E4866F-5612-8E46-89F7-DEFC15C1E896}">
   <ds:schemaRefs>
     <ds:schemaRef ds:uri="http://schemas.openxmlformats.org/officeDocument/2006/bibliography"/>
   </ds:schemaRefs>

</xml_diff>

<commit_message>
Custom serialisation + other chapters
</commit_message>
<xml_diff>
--- a/Thesis_draft_GitHub_eng.docx
+++ b/Thesis_draft_GitHub_eng.docx
@@ -22,7 +22,7 @@
       <w:r>
         <w:fldChar w:fldCharType="separate"/>
       </w:r>
-      <w:hyperlink w:anchor="_Toc5525252" w:history="1">
+      <w:hyperlink w:anchor="_Toc6328787" w:history="1">
         <w:r>
           <w:rPr>
             <w:rStyle w:val="Hyperlink"/>
@@ -49,7 +49,7 @@
             <w:noProof/>
             <w:webHidden/>
           </w:rPr>
-          <w:instrText xml:space="preserve"> PAGEREF _Toc5525252 \h </w:instrText>
+          <w:instrText xml:space="preserve"> PAGEREF _Toc6328787 \h </w:instrText>
         </w:r>
         <w:r>
           <w:rPr>
@@ -69,7 +69,7 @@
             <w:noProof/>
             <w:webHidden/>
           </w:rPr>
-          <w:t>2</w:t>
+          <w:t>3</w:t>
         </w:r>
         <w:r>
           <w:rPr>
@@ -91,7 +91,7 @@
           <w:lang w:val="fi-FI"/>
         </w:rPr>
       </w:pPr>
-      <w:hyperlink w:anchor="_Toc5525253" w:history="1">
+      <w:hyperlink w:anchor="_Toc6328788" w:history="1">
         <w:r>
           <w:rPr>
             <w:rStyle w:val="Hyperlink"/>
@@ -118,7 +118,7 @@
             <w:noProof/>
             <w:webHidden/>
           </w:rPr>
-          <w:instrText xml:space="preserve"> PAGEREF _Toc5525253 \h </w:instrText>
+          <w:instrText xml:space="preserve"> PAGEREF _Toc6328788 \h </w:instrText>
         </w:r>
         <w:r>
           <w:rPr>
@@ -138,7 +138,7 @@
             <w:noProof/>
             <w:webHidden/>
           </w:rPr>
-          <w:t>4</w:t>
+          <w:t>5</w:t>
         </w:r>
         <w:r>
           <w:rPr>
@@ -160,12 +160,150 @@
           <w:lang w:val="fi-FI"/>
         </w:rPr>
       </w:pPr>
-      <w:hyperlink w:anchor="_Toc5525254" w:history="1">
+      <w:hyperlink w:anchor="_Toc6328789" w:history="1">
         <w:r>
           <w:rPr>
             <w:rStyle w:val="Hyperlink"/>
             <w:noProof/>
           </w:rPr>
+          <w:t>Introduction</w:t>
+        </w:r>
+        <w:r>
+          <w:rPr>
+            <w:noProof/>
+            <w:webHidden/>
+          </w:rPr>
+          <w:tab/>
+        </w:r>
+        <w:r>
+          <w:rPr>
+            <w:noProof/>
+            <w:webHidden/>
+          </w:rPr>
+          <w:fldChar w:fldCharType="begin"/>
+        </w:r>
+        <w:r>
+          <w:rPr>
+            <w:noProof/>
+            <w:webHidden/>
+          </w:rPr>
+          <w:instrText xml:space="preserve"> PAGEREF _Toc6328789 \h </w:instrText>
+        </w:r>
+        <w:r>
+          <w:rPr>
+            <w:noProof/>
+            <w:webHidden/>
+          </w:rPr>
+        </w:r>
+        <w:r>
+          <w:rPr>
+            <w:noProof/>
+            <w:webHidden/>
+          </w:rPr>
+          <w:fldChar w:fldCharType="separate"/>
+        </w:r>
+        <w:r>
+          <w:rPr>
+            <w:noProof/>
+            <w:webHidden/>
+          </w:rPr>
+          <w:t>5</w:t>
+        </w:r>
+        <w:r>
+          <w:rPr>
+            <w:noProof/>
+            <w:webHidden/>
+          </w:rPr>
+          <w:fldChar w:fldCharType="end"/>
+        </w:r>
+      </w:hyperlink>
+    </w:p>
+    <w:p>
+      <w:pPr>
+        <w:pStyle w:val="TOC2"/>
+        <w:tabs>
+          <w:tab w:val="right" w:leader="dot" w:pos="9622"/>
+        </w:tabs>
+        <w:rPr>
+          <w:noProof/>
+          <w:lang w:val="fi-FI"/>
+        </w:rPr>
+      </w:pPr>
+      <w:hyperlink w:anchor="_Toc6328790" w:history="1">
+        <w:r>
+          <w:rPr>
+            <w:rStyle w:val="Hyperlink"/>
+            <w:noProof/>
+          </w:rPr>
+          <w:t>Commercial and contractual considerations</w:t>
+        </w:r>
+        <w:r>
+          <w:rPr>
+            <w:noProof/>
+            <w:webHidden/>
+          </w:rPr>
+          <w:tab/>
+        </w:r>
+        <w:r>
+          <w:rPr>
+            <w:noProof/>
+            <w:webHidden/>
+          </w:rPr>
+          <w:fldChar w:fldCharType="begin"/>
+        </w:r>
+        <w:r>
+          <w:rPr>
+            <w:noProof/>
+            <w:webHidden/>
+          </w:rPr>
+          <w:instrText xml:space="preserve"> PAGEREF _Toc6328790 \h </w:instrText>
+        </w:r>
+        <w:r>
+          <w:rPr>
+            <w:noProof/>
+            <w:webHidden/>
+          </w:rPr>
+        </w:r>
+        <w:r>
+          <w:rPr>
+            <w:noProof/>
+            <w:webHidden/>
+          </w:rPr>
+          <w:fldChar w:fldCharType="separate"/>
+        </w:r>
+        <w:r>
+          <w:rPr>
+            <w:noProof/>
+            <w:webHidden/>
+          </w:rPr>
+          <w:t>5</w:t>
+        </w:r>
+        <w:r>
+          <w:rPr>
+            <w:noProof/>
+            <w:webHidden/>
+          </w:rPr>
+          <w:fldChar w:fldCharType="end"/>
+        </w:r>
+      </w:hyperlink>
+    </w:p>
+    <w:p>
+      <w:pPr>
+        <w:pStyle w:val="TOC2"/>
+        <w:tabs>
+          <w:tab w:val="right" w:leader="dot" w:pos="9622"/>
+        </w:tabs>
+        <w:rPr>
+          <w:noProof/>
+          <w:lang w:val="fi-FI"/>
+        </w:rPr>
+      </w:pPr>
+      <w:hyperlink w:anchor="_Toc6328791" w:history="1">
+        <w:r>
+          <w:rPr>
+            <w:rStyle w:val="Hyperlink"/>
+            <w:noProof/>
+          </w:rPr>
           <w:t>Saving data in Unity3D</w:t>
         </w:r>
         <w:r>
@@ -187,7 +325,7 @@
             <w:noProof/>
             <w:webHidden/>
           </w:rPr>
-          <w:instrText xml:space="preserve"> PAGEREF _Toc5525254 \h </w:instrText>
+          <w:instrText xml:space="preserve"> PAGEREF _Toc6328791 \h </w:instrText>
         </w:r>
         <w:r>
           <w:rPr>
@@ -207,7 +345,7 @@
             <w:noProof/>
             <w:webHidden/>
           </w:rPr>
-          <w:t>4</w:t>
+          <w:t>5</w:t>
         </w:r>
         <w:r>
           <w:rPr>
@@ -229,13 +367,13 @@
           <w:lang w:val="fi-FI"/>
         </w:rPr>
       </w:pPr>
-      <w:hyperlink w:anchor="_Toc5525255" w:history="1">
+      <w:hyperlink w:anchor="_Toc6328792" w:history="1">
         <w:r>
           <w:rPr>
             <w:rStyle w:val="Hyperlink"/>
             <w:noProof/>
           </w:rPr>
-          <w:t>Don’t Destroy On Load</w:t>
+          <w:t>Storing data locally</w:t>
         </w:r>
         <w:r>
           <w:rPr>
@@ -256,7 +394,7 @@
             <w:noProof/>
             <w:webHidden/>
           </w:rPr>
-          <w:instrText xml:space="preserve"> PAGEREF _Toc5525255 \h </w:instrText>
+          <w:instrText xml:space="preserve"> PAGEREF _Toc6328792 \h </w:instrText>
         </w:r>
         <w:r>
           <w:rPr>
@@ -276,7 +414,7 @@
             <w:noProof/>
             <w:webHidden/>
           </w:rPr>
-          <w:t>4</w:t>
+          <w:t>6</w:t>
         </w:r>
         <w:r>
           <w:rPr>
@@ -298,13 +436,13 @@
           <w:lang w:val="fi-FI"/>
         </w:rPr>
       </w:pPr>
-      <w:hyperlink w:anchor="_Toc5525256" w:history="1">
+      <w:hyperlink w:anchor="_Toc6328793" w:history="1">
         <w:r>
           <w:rPr>
             <w:rStyle w:val="Hyperlink"/>
             <w:noProof/>
           </w:rPr>
-          <w:t>PlayerPrefs</w:t>
+          <w:t>Data serialisation in Unity3D</w:t>
         </w:r>
         <w:r>
           <w:rPr>
@@ -325,7 +463,7 @@
             <w:noProof/>
             <w:webHidden/>
           </w:rPr>
-          <w:instrText xml:space="preserve"> PAGEREF _Toc5525256 \h </w:instrText>
+          <w:instrText xml:space="preserve"> PAGEREF _Toc6328793 \h </w:instrText>
         </w:r>
         <w:r>
           <w:rPr>
@@ -345,7 +483,7 @@
             <w:noProof/>
             <w:webHidden/>
           </w:rPr>
-          <w:t>4</w:t>
+          <w:t>7</w:t>
         </w:r>
         <w:r>
           <w:rPr>
@@ -367,13 +505,13 @@
           <w:lang w:val="fi-FI"/>
         </w:rPr>
       </w:pPr>
-      <w:hyperlink w:anchor="_Toc5525257" w:history="1">
+      <w:hyperlink w:anchor="_Toc6328794" w:history="1">
         <w:r>
           <w:rPr>
             <w:rStyle w:val="Hyperlink"/>
             <w:noProof/>
           </w:rPr>
-          <w:t>Data serialisation in Unity3D</w:t>
+          <w:t>3rd party solutions</w:t>
         </w:r>
         <w:r>
           <w:rPr>
@@ -394,7 +532,7 @@
             <w:noProof/>
             <w:webHidden/>
           </w:rPr>
-          <w:instrText xml:space="preserve"> PAGEREF _Toc5525257 \h </w:instrText>
+          <w:instrText xml:space="preserve"> PAGEREF _Toc6328794 \h </w:instrText>
         </w:r>
         <w:r>
           <w:rPr>
@@ -414,7 +552,214 @@
             <w:noProof/>
             <w:webHidden/>
           </w:rPr>
-          <w:t>5</w:t>
+          <w:t>7</w:t>
+        </w:r>
+        <w:r>
+          <w:rPr>
+            <w:noProof/>
+            <w:webHidden/>
+          </w:rPr>
+          <w:fldChar w:fldCharType="end"/>
+        </w:r>
+      </w:hyperlink>
+    </w:p>
+    <w:p>
+      <w:pPr>
+        <w:pStyle w:val="TOC1"/>
+        <w:tabs>
+          <w:tab w:val="right" w:leader="dot" w:pos="9622"/>
+        </w:tabs>
+        <w:rPr>
+          <w:noProof/>
+          <w:lang w:val="fi-FI"/>
+        </w:rPr>
+      </w:pPr>
+      <w:hyperlink w:anchor="_Toc6328795" w:history="1">
+        <w:r>
+          <w:rPr>
+            <w:rStyle w:val="Hyperlink"/>
+            <w:noProof/>
+          </w:rPr>
+          <w:t>Creating the level editor</w:t>
+        </w:r>
+        <w:r>
+          <w:rPr>
+            <w:noProof/>
+            <w:webHidden/>
+          </w:rPr>
+          <w:tab/>
+        </w:r>
+        <w:r>
+          <w:rPr>
+            <w:noProof/>
+            <w:webHidden/>
+          </w:rPr>
+          <w:fldChar w:fldCharType="begin"/>
+        </w:r>
+        <w:r>
+          <w:rPr>
+            <w:noProof/>
+            <w:webHidden/>
+          </w:rPr>
+          <w:instrText xml:space="preserve"> PAGEREF _Toc6328795 \h </w:instrText>
+        </w:r>
+        <w:r>
+          <w:rPr>
+            <w:noProof/>
+            <w:webHidden/>
+          </w:rPr>
+        </w:r>
+        <w:r>
+          <w:rPr>
+            <w:noProof/>
+            <w:webHidden/>
+          </w:rPr>
+          <w:fldChar w:fldCharType="separate"/>
+        </w:r>
+        <w:r>
+          <w:rPr>
+            <w:noProof/>
+            <w:webHidden/>
+          </w:rPr>
+          <w:t>8</w:t>
+        </w:r>
+        <w:r>
+          <w:rPr>
+            <w:noProof/>
+            <w:webHidden/>
+          </w:rPr>
+          <w:fldChar w:fldCharType="end"/>
+        </w:r>
+      </w:hyperlink>
+    </w:p>
+    <w:p>
+      <w:pPr>
+        <w:pStyle w:val="TOC2"/>
+        <w:tabs>
+          <w:tab w:val="right" w:leader="dot" w:pos="9622"/>
+        </w:tabs>
+        <w:rPr>
+          <w:noProof/>
+          <w:lang w:val="fi-FI"/>
+        </w:rPr>
+      </w:pPr>
+      <w:hyperlink w:anchor="_Toc6328796" w:history="1">
+        <w:r>
+          <w:rPr>
+            <w:rStyle w:val="Hyperlink"/>
+            <w:noProof/>
+          </w:rPr>
+          <w:t>Requirements</w:t>
+        </w:r>
+        <w:r>
+          <w:rPr>
+            <w:noProof/>
+            <w:webHidden/>
+          </w:rPr>
+          <w:tab/>
+        </w:r>
+        <w:r>
+          <w:rPr>
+            <w:noProof/>
+            <w:webHidden/>
+          </w:rPr>
+          <w:fldChar w:fldCharType="begin"/>
+        </w:r>
+        <w:r>
+          <w:rPr>
+            <w:noProof/>
+            <w:webHidden/>
+          </w:rPr>
+          <w:instrText xml:space="preserve"> PAGEREF _Toc6328796 \h </w:instrText>
+        </w:r>
+        <w:r>
+          <w:rPr>
+            <w:noProof/>
+            <w:webHidden/>
+          </w:rPr>
+        </w:r>
+        <w:r>
+          <w:rPr>
+            <w:noProof/>
+            <w:webHidden/>
+          </w:rPr>
+          <w:fldChar w:fldCharType="separate"/>
+        </w:r>
+        <w:r>
+          <w:rPr>
+            <w:noProof/>
+            <w:webHidden/>
+          </w:rPr>
+          <w:t>8</w:t>
+        </w:r>
+        <w:r>
+          <w:rPr>
+            <w:noProof/>
+            <w:webHidden/>
+          </w:rPr>
+          <w:fldChar w:fldCharType="end"/>
+        </w:r>
+      </w:hyperlink>
+    </w:p>
+    <w:p>
+      <w:pPr>
+        <w:pStyle w:val="TOC2"/>
+        <w:tabs>
+          <w:tab w:val="right" w:leader="dot" w:pos="9622"/>
+        </w:tabs>
+        <w:rPr>
+          <w:noProof/>
+          <w:lang w:val="fi-FI"/>
+        </w:rPr>
+      </w:pPr>
+      <w:hyperlink w:anchor="_Toc6328797" w:history="1">
+        <w:r>
+          <w:rPr>
+            <w:rStyle w:val="Hyperlink"/>
+            <w:noProof/>
+          </w:rPr>
+          <w:t>Level editor functionality</w:t>
+        </w:r>
+        <w:r>
+          <w:rPr>
+            <w:noProof/>
+            <w:webHidden/>
+          </w:rPr>
+          <w:tab/>
+        </w:r>
+        <w:r>
+          <w:rPr>
+            <w:noProof/>
+            <w:webHidden/>
+          </w:rPr>
+          <w:fldChar w:fldCharType="begin"/>
+        </w:r>
+        <w:r>
+          <w:rPr>
+            <w:noProof/>
+            <w:webHidden/>
+          </w:rPr>
+          <w:instrText xml:space="preserve"> PAGEREF _Toc6328797 \h </w:instrText>
+        </w:r>
+        <w:r>
+          <w:rPr>
+            <w:noProof/>
+            <w:webHidden/>
+          </w:rPr>
+        </w:r>
+        <w:r>
+          <w:rPr>
+            <w:noProof/>
+            <w:webHidden/>
+          </w:rPr>
+          <w:fldChar w:fldCharType="separate"/>
+        </w:r>
+        <w:r>
+          <w:rPr>
+            <w:noProof/>
+            <w:webHidden/>
+          </w:rPr>
+          <w:t>8</w:t>
         </w:r>
         <w:r>
           <w:rPr>
@@ -436,13 +781,13 @@
           <w:lang w:val="fi-FI"/>
         </w:rPr>
       </w:pPr>
-      <w:hyperlink w:anchor="_Toc5525258" w:history="1">
+      <w:hyperlink w:anchor="_Toc6328798" w:history="1">
         <w:r>
           <w:rPr>
             <w:rStyle w:val="Hyperlink"/>
             <w:noProof/>
           </w:rPr>
-          <w:t>3rd party solutions</w:t>
+          <w:t>Level objects</w:t>
         </w:r>
         <w:r>
           <w:rPr>
@@ -463,7 +808,7 @@
             <w:noProof/>
             <w:webHidden/>
           </w:rPr>
-          <w:instrText xml:space="preserve"> PAGEREF _Toc5525258 \h </w:instrText>
+          <w:instrText xml:space="preserve"> PAGEREF _Toc6328798 \h </w:instrText>
         </w:r>
         <w:r>
           <w:rPr>
@@ -483,7 +828,354 @@
             <w:noProof/>
             <w:webHidden/>
           </w:rPr>
-          <w:t>5</w:t>
+          <w:t>10</w:t>
+        </w:r>
+        <w:r>
+          <w:rPr>
+            <w:noProof/>
+            <w:webHidden/>
+          </w:rPr>
+          <w:fldChar w:fldCharType="end"/>
+        </w:r>
+      </w:hyperlink>
+    </w:p>
+    <w:p>
+      <w:pPr>
+        <w:pStyle w:val="TOC2"/>
+        <w:tabs>
+          <w:tab w:val="right" w:leader="dot" w:pos="9622"/>
+        </w:tabs>
+        <w:rPr>
+          <w:noProof/>
+          <w:lang w:val="fi-FI"/>
+        </w:rPr>
+      </w:pPr>
+      <w:hyperlink w:anchor="_Toc6328799" w:history="1">
+        <w:r>
+          <w:rPr>
+            <w:rStyle w:val="Hyperlink"/>
+            <w:noProof/>
+            <w:lang w:val="fi-FI"/>
+          </w:rPr>
+          <w:t>Serialising level object data</w:t>
+        </w:r>
+        <w:r>
+          <w:rPr>
+            <w:noProof/>
+            <w:webHidden/>
+          </w:rPr>
+          <w:tab/>
+        </w:r>
+        <w:r>
+          <w:rPr>
+            <w:noProof/>
+            <w:webHidden/>
+          </w:rPr>
+          <w:fldChar w:fldCharType="begin"/>
+        </w:r>
+        <w:r>
+          <w:rPr>
+            <w:noProof/>
+            <w:webHidden/>
+          </w:rPr>
+          <w:instrText xml:space="preserve"> PAGEREF _Toc6328799 \h </w:instrText>
+        </w:r>
+        <w:r>
+          <w:rPr>
+            <w:noProof/>
+            <w:webHidden/>
+          </w:rPr>
+        </w:r>
+        <w:r>
+          <w:rPr>
+            <w:noProof/>
+            <w:webHidden/>
+          </w:rPr>
+          <w:fldChar w:fldCharType="separate"/>
+        </w:r>
+        <w:r>
+          <w:rPr>
+            <w:noProof/>
+            <w:webHidden/>
+          </w:rPr>
+          <w:t>12</w:t>
+        </w:r>
+        <w:r>
+          <w:rPr>
+            <w:noProof/>
+            <w:webHidden/>
+          </w:rPr>
+          <w:fldChar w:fldCharType="end"/>
+        </w:r>
+      </w:hyperlink>
+    </w:p>
+    <w:p>
+      <w:pPr>
+        <w:pStyle w:val="TOC3"/>
+        <w:tabs>
+          <w:tab w:val="right" w:leader="dot" w:pos="9622"/>
+        </w:tabs>
+        <w:rPr>
+          <w:noProof/>
+          <w:lang w:val="fi-FI"/>
+        </w:rPr>
+      </w:pPr>
+      <w:hyperlink w:anchor="_Toc6328800" w:history="1">
+        <w:r>
+          <w:rPr>
+            <w:rStyle w:val="Hyperlink"/>
+            <w:noProof/>
+          </w:rPr>
+          <w:t>Custom serialisation</w:t>
+        </w:r>
+        <w:r>
+          <w:rPr>
+            <w:noProof/>
+            <w:webHidden/>
+          </w:rPr>
+          <w:tab/>
+        </w:r>
+        <w:r>
+          <w:rPr>
+            <w:noProof/>
+            <w:webHidden/>
+          </w:rPr>
+          <w:fldChar w:fldCharType="begin"/>
+        </w:r>
+        <w:r>
+          <w:rPr>
+            <w:noProof/>
+            <w:webHidden/>
+          </w:rPr>
+          <w:instrText xml:space="preserve"> PAGEREF _Toc6328800 \h </w:instrText>
+        </w:r>
+        <w:r>
+          <w:rPr>
+            <w:noProof/>
+            <w:webHidden/>
+          </w:rPr>
+        </w:r>
+        <w:r>
+          <w:rPr>
+            <w:noProof/>
+            <w:webHidden/>
+          </w:rPr>
+          <w:fldChar w:fldCharType="separate"/>
+        </w:r>
+        <w:r>
+          <w:rPr>
+            <w:noProof/>
+            <w:webHidden/>
+          </w:rPr>
+          <w:t>12</w:t>
+        </w:r>
+        <w:r>
+          <w:rPr>
+            <w:noProof/>
+            <w:webHidden/>
+          </w:rPr>
+          <w:fldChar w:fldCharType="end"/>
+        </w:r>
+      </w:hyperlink>
+    </w:p>
+    <w:p>
+      <w:pPr>
+        <w:pStyle w:val="TOC3"/>
+        <w:tabs>
+          <w:tab w:val="right" w:leader="dot" w:pos="9622"/>
+        </w:tabs>
+        <w:rPr>
+          <w:noProof/>
+          <w:lang w:val="fi-FI"/>
+        </w:rPr>
+      </w:pPr>
+      <w:hyperlink w:anchor="_Toc6328801" w:history="1">
+        <w:r>
+          <w:rPr>
+            <w:rStyle w:val="Hyperlink"/>
+            <w:noProof/>
+          </w:rPr>
+          <w:t>Using JSON for serialisation</w:t>
+        </w:r>
+        <w:r>
+          <w:rPr>
+            <w:noProof/>
+            <w:webHidden/>
+          </w:rPr>
+          <w:tab/>
+        </w:r>
+        <w:r>
+          <w:rPr>
+            <w:noProof/>
+            <w:webHidden/>
+          </w:rPr>
+          <w:fldChar w:fldCharType="begin"/>
+        </w:r>
+        <w:r>
+          <w:rPr>
+            <w:noProof/>
+            <w:webHidden/>
+          </w:rPr>
+          <w:instrText xml:space="preserve"> PAGEREF _Toc6328801 \h </w:instrText>
+        </w:r>
+        <w:r>
+          <w:rPr>
+            <w:noProof/>
+            <w:webHidden/>
+          </w:rPr>
+        </w:r>
+        <w:r>
+          <w:rPr>
+            <w:noProof/>
+            <w:webHidden/>
+          </w:rPr>
+          <w:fldChar w:fldCharType="separate"/>
+        </w:r>
+        <w:r>
+          <w:rPr>
+            <w:noProof/>
+            <w:webHidden/>
+          </w:rPr>
+          <w:t>12</w:t>
+        </w:r>
+        <w:r>
+          <w:rPr>
+            <w:noProof/>
+            <w:webHidden/>
+          </w:rPr>
+          <w:fldChar w:fldCharType="end"/>
+        </w:r>
+      </w:hyperlink>
+    </w:p>
+    <w:p>
+      <w:pPr>
+        <w:pStyle w:val="TOC2"/>
+        <w:tabs>
+          <w:tab w:val="right" w:leader="dot" w:pos="9622"/>
+        </w:tabs>
+        <w:rPr>
+          <w:noProof/>
+          <w:lang w:val="fi-FI"/>
+        </w:rPr>
+      </w:pPr>
+      <w:hyperlink w:anchor="_Toc6328802" w:history="1">
+        <w:r>
+          <w:rPr>
+            <w:rStyle w:val="Hyperlink"/>
+            <w:noProof/>
+          </w:rPr>
+          <w:t>Saving object data</w:t>
+        </w:r>
+        <w:r>
+          <w:rPr>
+            <w:noProof/>
+            <w:webHidden/>
+          </w:rPr>
+          <w:tab/>
+        </w:r>
+        <w:r>
+          <w:rPr>
+            <w:noProof/>
+            <w:webHidden/>
+          </w:rPr>
+          <w:fldChar w:fldCharType="begin"/>
+        </w:r>
+        <w:r>
+          <w:rPr>
+            <w:noProof/>
+            <w:webHidden/>
+          </w:rPr>
+          <w:instrText xml:space="preserve"> PAGEREF _Toc6328802 \h </w:instrText>
+        </w:r>
+        <w:r>
+          <w:rPr>
+            <w:noProof/>
+            <w:webHidden/>
+          </w:rPr>
+        </w:r>
+        <w:r>
+          <w:rPr>
+            <w:noProof/>
+            <w:webHidden/>
+          </w:rPr>
+          <w:fldChar w:fldCharType="separate"/>
+        </w:r>
+        <w:r>
+          <w:rPr>
+            <w:noProof/>
+            <w:webHidden/>
+          </w:rPr>
+          <w:t>14</w:t>
+        </w:r>
+        <w:r>
+          <w:rPr>
+            <w:noProof/>
+            <w:webHidden/>
+          </w:rPr>
+          <w:fldChar w:fldCharType="end"/>
+        </w:r>
+      </w:hyperlink>
+    </w:p>
+    <w:p>
+      <w:pPr>
+        <w:pStyle w:val="TOC2"/>
+        <w:tabs>
+          <w:tab w:val="right" w:leader="dot" w:pos="9622"/>
+        </w:tabs>
+        <w:rPr>
+          <w:noProof/>
+          <w:lang w:val="fi-FI"/>
+        </w:rPr>
+      </w:pPr>
+      <w:hyperlink w:anchor="_Toc6328803" w:history="1">
+        <w:r>
+          <w:rPr>
+            <w:rStyle w:val="Hyperlink"/>
+            <w:noProof/>
+            <w:lang w:val="fi-FI"/>
+          </w:rPr>
+          <w:t>Loading a game level</w:t>
+        </w:r>
+        <w:r>
+          <w:rPr>
+            <w:noProof/>
+            <w:webHidden/>
+          </w:rPr>
+          <w:tab/>
+        </w:r>
+        <w:r>
+          <w:rPr>
+            <w:noProof/>
+            <w:webHidden/>
+          </w:rPr>
+          <w:fldChar w:fldCharType="begin"/>
+        </w:r>
+        <w:r>
+          <w:rPr>
+            <w:noProof/>
+            <w:webHidden/>
+          </w:rPr>
+          <w:instrText xml:space="preserve"> PAGEREF _Toc6328803 \h </w:instrText>
+        </w:r>
+        <w:r>
+          <w:rPr>
+            <w:noProof/>
+            <w:webHidden/>
+          </w:rPr>
+        </w:r>
+        <w:r>
+          <w:rPr>
+            <w:noProof/>
+            <w:webHidden/>
+          </w:rPr>
+          <w:fldChar w:fldCharType="separate"/>
+        </w:r>
+        <w:r>
+          <w:rPr>
+            <w:noProof/>
+            <w:webHidden/>
+          </w:rPr>
+          <w:t>14</w:t>
         </w:r>
         <w:r>
           <w:rPr>
@@ -505,13 +1197,13 @@
           <w:lang w:val="fi-FI"/>
         </w:rPr>
       </w:pPr>
-      <w:hyperlink w:anchor="_Toc5525259" w:history="1">
+      <w:hyperlink w:anchor="_Toc6328804" w:history="1">
         <w:r>
           <w:rPr>
             <w:rStyle w:val="Hyperlink"/>
             <w:noProof/>
           </w:rPr>
-          <w:t>Creating the level editor</w:t>
+          <w:t>Storing level data in the database</w:t>
         </w:r>
         <w:r>
           <w:rPr>
@@ -532,7 +1224,7 @@
             <w:noProof/>
             <w:webHidden/>
           </w:rPr>
-          <w:instrText xml:space="preserve"> PAGEREF _Toc5525259 \h </w:instrText>
+          <w:instrText xml:space="preserve"> PAGEREF _Toc6328804 \h </w:instrText>
         </w:r>
         <w:r>
           <w:rPr>
@@ -552,7 +1244,7 @@
             <w:noProof/>
             <w:webHidden/>
           </w:rPr>
-          <w:t>6</w:t>
+          <w:t>15</w:t>
         </w:r>
         <w:r>
           <w:rPr>
@@ -574,13 +1266,13 @@
           <w:lang w:val="fi-FI"/>
         </w:rPr>
       </w:pPr>
-      <w:hyperlink w:anchor="_Toc5525260" w:history="1">
+      <w:hyperlink w:anchor="_Toc6328805" w:history="1">
         <w:r>
           <w:rPr>
             <w:rStyle w:val="Hyperlink"/>
             <w:noProof/>
           </w:rPr>
-          <w:t>Requirements</w:t>
+          <w:t>Using a BaaS</w:t>
         </w:r>
         <w:r>
           <w:rPr>
@@ -601,7 +1293,7 @@
             <w:noProof/>
             <w:webHidden/>
           </w:rPr>
-          <w:instrText xml:space="preserve"> PAGEREF _Toc5525260 \h </w:instrText>
+          <w:instrText xml:space="preserve"> PAGEREF _Toc6328805 \h </w:instrText>
         </w:r>
         <w:r>
           <w:rPr>
@@ -621,7 +1313,7 @@
             <w:noProof/>
             <w:webHidden/>
           </w:rPr>
-          <w:t>6</w:t>
+          <w:t>15</w:t>
         </w:r>
         <w:r>
           <w:rPr>
@@ -643,13 +1335,13 @@
           <w:lang w:val="fi-FI"/>
         </w:rPr>
       </w:pPr>
-      <w:hyperlink w:anchor="_Toc5525261" w:history="1">
+      <w:hyperlink w:anchor="_Toc6328806" w:history="1">
         <w:r>
           <w:rPr>
             <w:rStyle w:val="Hyperlink"/>
             <w:noProof/>
           </w:rPr>
-          <w:t>Level editor functionality</w:t>
+          <w:t>Choosing the service</w:t>
         </w:r>
         <w:r>
           <w:rPr>
@@ -670,7 +1362,7 @@
             <w:noProof/>
             <w:webHidden/>
           </w:rPr>
-          <w:instrText xml:space="preserve"> PAGEREF _Toc5525261 \h </w:instrText>
+          <w:instrText xml:space="preserve"> PAGEREF _Toc6328806 \h </w:instrText>
         </w:r>
         <w:r>
           <w:rPr>
@@ -690,7 +1382,76 @@
             <w:noProof/>
             <w:webHidden/>
           </w:rPr>
-          <w:t>6</w:t>
+          <w:t>15</w:t>
+        </w:r>
+        <w:r>
+          <w:rPr>
+            <w:noProof/>
+            <w:webHidden/>
+          </w:rPr>
+          <w:fldChar w:fldCharType="end"/>
+        </w:r>
+      </w:hyperlink>
+    </w:p>
+    <w:p>
+      <w:pPr>
+        <w:pStyle w:val="TOC2"/>
+        <w:tabs>
+          <w:tab w:val="right" w:leader="dot" w:pos="9622"/>
+        </w:tabs>
+        <w:rPr>
+          <w:noProof/>
+          <w:lang w:val="fi-FI"/>
+        </w:rPr>
+      </w:pPr>
+      <w:hyperlink w:anchor="_Toc6328807" w:history="1">
+        <w:r>
+          <w:rPr>
+            <w:rStyle w:val="Hyperlink"/>
+            <w:noProof/>
+          </w:rPr>
+          <w:t>Google Firebase products</w:t>
+        </w:r>
+        <w:r>
+          <w:rPr>
+            <w:noProof/>
+            <w:webHidden/>
+          </w:rPr>
+          <w:tab/>
+        </w:r>
+        <w:r>
+          <w:rPr>
+            <w:noProof/>
+            <w:webHidden/>
+          </w:rPr>
+          <w:fldChar w:fldCharType="begin"/>
+        </w:r>
+        <w:r>
+          <w:rPr>
+            <w:noProof/>
+            <w:webHidden/>
+          </w:rPr>
+          <w:instrText xml:space="preserve"> PAGEREF _Toc6328807 \h </w:instrText>
+        </w:r>
+        <w:r>
+          <w:rPr>
+            <w:noProof/>
+            <w:webHidden/>
+          </w:rPr>
+        </w:r>
+        <w:r>
+          <w:rPr>
+            <w:noProof/>
+            <w:webHidden/>
+          </w:rPr>
+          <w:fldChar w:fldCharType="separate"/>
+        </w:r>
+        <w:r>
+          <w:rPr>
+            <w:noProof/>
+            <w:webHidden/>
+          </w:rPr>
+          <w:t>17</w:t>
         </w:r>
         <w:r>
           <w:rPr>
@@ -712,13 +1473,13 @@
           <w:lang w:val="fi-FI"/>
         </w:rPr>
       </w:pPr>
-      <w:hyperlink w:anchor="_Toc5525262" w:history="1">
+      <w:hyperlink w:anchor="_Toc6328808" w:history="1">
         <w:r>
           <w:rPr>
             <w:rStyle w:val="Hyperlink"/>
             <w:noProof/>
           </w:rPr>
-          <w:t>Level objects</w:t>
+          <w:t>Realtime Database</w:t>
         </w:r>
         <w:r>
           <w:rPr>
@@ -739,7 +1500,7 @@
             <w:noProof/>
             <w:webHidden/>
           </w:rPr>
-          <w:instrText xml:space="preserve"> PAGEREF _Toc5525262 \h </w:instrText>
+          <w:instrText xml:space="preserve"> PAGEREF _Toc6328808 \h </w:instrText>
         </w:r>
         <w:r>
           <w:rPr>
@@ -759,7 +1520,76 @@
             <w:noProof/>
             <w:webHidden/>
           </w:rPr>
-          <w:t>8</w:t>
+          <w:t>17</w:t>
+        </w:r>
+        <w:r>
+          <w:rPr>
+            <w:noProof/>
+            <w:webHidden/>
+          </w:rPr>
+          <w:fldChar w:fldCharType="end"/>
+        </w:r>
+      </w:hyperlink>
+    </w:p>
+    <w:p>
+      <w:pPr>
+        <w:pStyle w:val="TOC3"/>
+        <w:tabs>
+          <w:tab w:val="right" w:leader="dot" w:pos="9622"/>
+        </w:tabs>
+        <w:rPr>
+          <w:noProof/>
+          <w:lang w:val="fi-FI"/>
+        </w:rPr>
+      </w:pPr>
+      <w:hyperlink w:anchor="_Toc6328809" w:history="1">
+        <w:r>
+          <w:rPr>
+            <w:rStyle w:val="Hyperlink"/>
+            <w:noProof/>
+          </w:rPr>
+          <w:t>Authentication</w:t>
+        </w:r>
+        <w:r>
+          <w:rPr>
+            <w:noProof/>
+            <w:webHidden/>
+          </w:rPr>
+          <w:tab/>
+        </w:r>
+        <w:r>
+          <w:rPr>
+            <w:noProof/>
+            <w:webHidden/>
+          </w:rPr>
+          <w:fldChar w:fldCharType="begin"/>
+        </w:r>
+        <w:r>
+          <w:rPr>
+            <w:noProof/>
+            <w:webHidden/>
+          </w:rPr>
+          <w:instrText xml:space="preserve"> PAGEREF _Toc6328809 \h </w:instrText>
+        </w:r>
+        <w:r>
+          <w:rPr>
+            <w:noProof/>
+            <w:webHidden/>
+          </w:rPr>
+        </w:r>
+        <w:r>
+          <w:rPr>
+            <w:noProof/>
+            <w:webHidden/>
+          </w:rPr>
+          <w:fldChar w:fldCharType="separate"/>
+        </w:r>
+        <w:r>
+          <w:rPr>
+            <w:noProof/>
+            <w:webHidden/>
+          </w:rPr>
+          <w:t>18</w:t>
         </w:r>
         <w:r>
           <w:rPr>
@@ -781,14 +1611,13 @@
           <w:lang w:val="fi-FI"/>
         </w:rPr>
       </w:pPr>
-      <w:hyperlink w:anchor="_Toc5525263" w:history="1">
+      <w:hyperlink w:anchor="_Toc6328810" w:history="1">
         <w:r>
           <w:rPr>
             <w:rStyle w:val="Hyperlink"/>
             <w:noProof/>
-            <w:lang w:val="fi-FI"/>
-          </w:rPr>
-          <w:t>Serialising level object data</w:t>
+          </w:rPr>
+          <w:t>Integrating Firebase with Unity3D</w:t>
         </w:r>
         <w:r>
           <w:rPr>
@@ -809,7 +1638,7 @@
             <w:noProof/>
             <w:webHidden/>
           </w:rPr>
-          <w:instrText xml:space="preserve"> PAGEREF _Toc5525263 \h </w:instrText>
+          <w:instrText xml:space="preserve"> PAGEREF _Toc6328810 \h </w:instrText>
         </w:r>
         <w:r>
           <w:rPr>
@@ -829,7 +1658,7 @@
             <w:noProof/>
             <w:webHidden/>
           </w:rPr>
-          <w:t>10</w:t>
+          <w:t>19</w:t>
         </w:r>
         <w:r>
           <w:rPr>
@@ -851,13 +1680,13 @@
           <w:lang w:val="fi-FI"/>
         </w:rPr>
       </w:pPr>
-      <w:hyperlink w:anchor="_Toc5525264" w:history="1">
+      <w:hyperlink w:anchor="_Toc6328811" w:history="1">
         <w:r>
           <w:rPr>
             <w:rStyle w:val="Hyperlink"/>
             <w:noProof/>
           </w:rPr>
-          <w:t>Saving object data</w:t>
+          <w:t>Data structure</w:t>
         </w:r>
         <w:r>
           <w:rPr>
@@ -878,7 +1707,7 @@
             <w:noProof/>
             <w:webHidden/>
           </w:rPr>
-          <w:instrText xml:space="preserve"> PAGEREF _Toc5525264 \h </w:instrText>
+          <w:instrText xml:space="preserve"> PAGEREF _Toc6328811 \h </w:instrText>
         </w:r>
         <w:r>
           <w:rPr>
@@ -898,7 +1727,7 @@
             <w:noProof/>
             <w:webHidden/>
           </w:rPr>
-          <w:t>12</w:t>
+          <w:t>19</w:t>
         </w:r>
         <w:r>
           <w:rPr>
@@ -920,14 +1749,13 @@
           <w:lang w:val="fi-FI"/>
         </w:rPr>
       </w:pPr>
-      <w:hyperlink w:anchor="_Toc5525265" w:history="1">
+      <w:hyperlink w:anchor="_Toc6328812" w:history="1">
         <w:r>
           <w:rPr>
             <w:rStyle w:val="Hyperlink"/>
             <w:noProof/>
-            <w:lang w:val="fi-FI"/>
-          </w:rPr>
-          <w:t>Loading a game level</w:t>
+          </w:rPr>
+          <w:t>Storing data</w:t>
         </w:r>
         <w:r>
           <w:rPr>
@@ -948,7 +1776,7 @@
             <w:noProof/>
             <w:webHidden/>
           </w:rPr>
-          <w:instrText xml:space="preserve"> PAGEREF _Toc5525265 \h </w:instrText>
+          <w:instrText xml:space="preserve"> PAGEREF _Toc6328812 \h </w:instrText>
         </w:r>
         <w:r>
           <w:rPr>
@@ -968,7 +1796,145 @@
             <w:noProof/>
             <w:webHidden/>
           </w:rPr>
-          <w:t>12</w:t>
+          <w:t>19</w:t>
+        </w:r>
+        <w:r>
+          <w:rPr>
+            <w:noProof/>
+            <w:webHidden/>
+          </w:rPr>
+          <w:fldChar w:fldCharType="end"/>
+        </w:r>
+      </w:hyperlink>
+    </w:p>
+    <w:p>
+      <w:pPr>
+        <w:pStyle w:val="TOC2"/>
+        <w:tabs>
+          <w:tab w:val="right" w:leader="dot" w:pos="9622"/>
+        </w:tabs>
+        <w:rPr>
+          <w:noProof/>
+          <w:lang w:val="fi-FI"/>
+        </w:rPr>
+      </w:pPr>
+      <w:hyperlink w:anchor="_Toc6328813" w:history="1">
+        <w:r>
+          <w:rPr>
+            <w:rStyle w:val="Hyperlink"/>
+            <w:noProof/>
+          </w:rPr>
+          <w:t>Retrieving data</w:t>
+        </w:r>
+        <w:r>
+          <w:rPr>
+            <w:noProof/>
+            <w:webHidden/>
+          </w:rPr>
+          <w:tab/>
+        </w:r>
+        <w:r>
+          <w:rPr>
+            <w:noProof/>
+            <w:webHidden/>
+          </w:rPr>
+          <w:fldChar w:fldCharType="begin"/>
+        </w:r>
+        <w:r>
+          <w:rPr>
+            <w:noProof/>
+            <w:webHidden/>
+          </w:rPr>
+          <w:instrText xml:space="preserve"> PAGEREF _Toc6328813 \h </w:instrText>
+        </w:r>
+        <w:r>
+          <w:rPr>
+            <w:noProof/>
+            <w:webHidden/>
+          </w:rPr>
+        </w:r>
+        <w:r>
+          <w:rPr>
+            <w:noProof/>
+            <w:webHidden/>
+          </w:rPr>
+          <w:fldChar w:fldCharType="separate"/>
+        </w:r>
+        <w:r>
+          <w:rPr>
+            <w:noProof/>
+            <w:webHidden/>
+          </w:rPr>
+          <w:t>19</w:t>
+        </w:r>
+        <w:r>
+          <w:rPr>
+            <w:noProof/>
+            <w:webHidden/>
+          </w:rPr>
+          <w:fldChar w:fldCharType="end"/>
+        </w:r>
+      </w:hyperlink>
+    </w:p>
+    <w:p>
+      <w:pPr>
+        <w:pStyle w:val="TOC2"/>
+        <w:tabs>
+          <w:tab w:val="right" w:leader="dot" w:pos="9622"/>
+        </w:tabs>
+        <w:rPr>
+          <w:noProof/>
+          <w:lang w:val="fi-FI"/>
+        </w:rPr>
+      </w:pPr>
+      <w:hyperlink w:anchor="_Toc6328814" w:history="1">
+        <w:r>
+          <w:rPr>
+            <w:rStyle w:val="Hyperlink"/>
+            <w:noProof/>
+          </w:rPr>
+          <w:t>Security considerations</w:t>
+        </w:r>
+        <w:r>
+          <w:rPr>
+            <w:noProof/>
+            <w:webHidden/>
+          </w:rPr>
+          <w:tab/>
+        </w:r>
+        <w:r>
+          <w:rPr>
+            <w:noProof/>
+            <w:webHidden/>
+          </w:rPr>
+          <w:fldChar w:fldCharType="begin"/>
+        </w:r>
+        <w:r>
+          <w:rPr>
+            <w:noProof/>
+            <w:webHidden/>
+          </w:rPr>
+          <w:instrText xml:space="preserve"> PAGEREF _Toc6328814 \h </w:instrText>
+        </w:r>
+        <w:r>
+          <w:rPr>
+            <w:noProof/>
+            <w:webHidden/>
+          </w:rPr>
+        </w:r>
+        <w:r>
+          <w:rPr>
+            <w:noProof/>
+            <w:webHidden/>
+          </w:rPr>
+          <w:fldChar w:fldCharType="separate"/>
+        </w:r>
+        <w:r>
+          <w:rPr>
+            <w:noProof/>
+            <w:webHidden/>
+          </w:rPr>
+          <w:t>20</w:t>
         </w:r>
         <w:r>
           <w:rPr>
@@ -990,13 +1956,13 @@
           <w:lang w:val="fi-FI"/>
         </w:rPr>
       </w:pPr>
-      <w:hyperlink w:anchor="_Toc5525266" w:history="1">
+      <w:hyperlink w:anchor="_Toc6328815" w:history="1">
         <w:r>
           <w:rPr>
             <w:rStyle w:val="Hyperlink"/>
             <w:noProof/>
           </w:rPr>
-          <w:t>Storing level data in the database</w:t>
+          <w:t>Financial considerations</w:t>
         </w:r>
         <w:r>
           <w:rPr>
@@ -1017,7 +1983,7 @@
             <w:noProof/>
             <w:webHidden/>
           </w:rPr>
-          <w:instrText xml:space="preserve"> PAGEREF _Toc5525266 \h </w:instrText>
+          <w:instrText xml:space="preserve"> PAGEREF _Toc6328815 \h </w:instrText>
         </w:r>
         <w:r>
           <w:rPr>
@@ -1037,7 +2003,76 @@
             <w:noProof/>
             <w:webHidden/>
           </w:rPr>
-          <w:t>13</w:t>
+          <w:t>21</w:t>
+        </w:r>
+        <w:r>
+          <w:rPr>
+            <w:noProof/>
+            <w:webHidden/>
+          </w:rPr>
+          <w:fldChar w:fldCharType="end"/>
+        </w:r>
+      </w:hyperlink>
+    </w:p>
+    <w:p>
+      <w:pPr>
+        <w:pStyle w:val="TOC1"/>
+        <w:tabs>
+          <w:tab w:val="right" w:leader="dot" w:pos="9622"/>
+        </w:tabs>
+        <w:rPr>
+          <w:noProof/>
+          <w:lang w:val="fi-FI"/>
+        </w:rPr>
+      </w:pPr>
+      <w:hyperlink w:anchor="_Toc6328816" w:history="1">
+        <w:r>
+          <w:rPr>
+            <w:rStyle w:val="Hyperlink"/>
+            <w:noProof/>
+          </w:rPr>
+          <w:t>Conclusion</w:t>
+        </w:r>
+        <w:r>
+          <w:rPr>
+            <w:noProof/>
+            <w:webHidden/>
+          </w:rPr>
+          <w:tab/>
+        </w:r>
+        <w:r>
+          <w:rPr>
+            <w:noProof/>
+            <w:webHidden/>
+          </w:rPr>
+          <w:fldChar w:fldCharType="begin"/>
+        </w:r>
+        <w:r>
+          <w:rPr>
+            <w:noProof/>
+            <w:webHidden/>
+          </w:rPr>
+          <w:instrText xml:space="preserve"> PAGEREF _Toc6328816 \h </w:instrText>
+        </w:r>
+        <w:r>
+          <w:rPr>
+            <w:noProof/>
+            <w:webHidden/>
+          </w:rPr>
+        </w:r>
+        <w:r>
+          <w:rPr>
+            <w:noProof/>
+            <w:webHidden/>
+          </w:rPr>
+          <w:fldChar w:fldCharType="separate"/>
+        </w:r>
+        <w:r>
+          <w:rPr>
+            <w:noProof/>
+            <w:webHidden/>
+          </w:rPr>
+          <w:t>21</w:t>
         </w:r>
         <w:r>
           <w:rPr>
@@ -1059,13 +2094,13 @@
           <w:lang w:val="fi-FI"/>
         </w:rPr>
       </w:pPr>
-      <w:hyperlink w:anchor="_Toc5525267" w:history="1">
+      <w:hyperlink w:anchor="_Toc6328817" w:history="1">
         <w:r>
           <w:rPr>
             <w:rStyle w:val="Hyperlink"/>
             <w:noProof/>
           </w:rPr>
-          <w:t>Choosing the service</w:t>
+          <w:t>Further development</w:t>
         </w:r>
         <w:r>
           <w:rPr>
@@ -1086,7 +2121,7 @@
             <w:noProof/>
             <w:webHidden/>
           </w:rPr>
-          <w:instrText xml:space="preserve"> PAGEREF _Toc5525267 \h </w:instrText>
+          <w:instrText xml:space="preserve"> PAGEREF _Toc6328817 \h </w:instrText>
         </w:r>
         <w:r>
           <w:rPr>
@@ -1106,697 +2141,7 @@
             <w:noProof/>
             <w:webHidden/>
           </w:rPr>
-          <w:t>13</w:t>
-        </w:r>
-        <w:r>
-          <w:rPr>
-            <w:noProof/>
-            <w:webHidden/>
-          </w:rPr>
-          <w:fldChar w:fldCharType="end"/>
-        </w:r>
-      </w:hyperlink>
-    </w:p>
-    <w:p>
-      <w:pPr>
-        <w:pStyle w:val="TOC2"/>
-        <w:tabs>
-          <w:tab w:val="right" w:leader="dot" w:pos="9622"/>
-        </w:tabs>
-        <w:rPr>
-          <w:noProof/>
-          <w:lang w:val="fi-FI"/>
-        </w:rPr>
-      </w:pPr>
-      <w:hyperlink w:anchor="_Toc5525268" w:history="1">
-        <w:r>
-          <w:rPr>
-            <w:rStyle w:val="Hyperlink"/>
-            <w:noProof/>
-          </w:rPr>
-          <w:t>Google Firebase products</w:t>
-        </w:r>
-        <w:r>
-          <w:rPr>
-            <w:noProof/>
-            <w:webHidden/>
-          </w:rPr>
-          <w:tab/>
-        </w:r>
-        <w:r>
-          <w:rPr>
-            <w:noProof/>
-            <w:webHidden/>
-          </w:rPr>
-          <w:fldChar w:fldCharType="begin"/>
-        </w:r>
-        <w:r>
-          <w:rPr>
-            <w:noProof/>
-            <w:webHidden/>
-          </w:rPr>
-          <w:instrText xml:space="preserve"> PAGEREF _Toc5525268 \h </w:instrText>
-        </w:r>
-        <w:r>
-          <w:rPr>
-            <w:noProof/>
-            <w:webHidden/>
-          </w:rPr>
-        </w:r>
-        <w:r>
-          <w:rPr>
-            <w:noProof/>
-            <w:webHidden/>
-          </w:rPr>
-          <w:fldChar w:fldCharType="separate"/>
-        </w:r>
-        <w:r>
-          <w:rPr>
-            <w:noProof/>
-            <w:webHidden/>
-          </w:rPr>
-          <w:t>14</w:t>
-        </w:r>
-        <w:r>
-          <w:rPr>
-            <w:noProof/>
-            <w:webHidden/>
-          </w:rPr>
-          <w:fldChar w:fldCharType="end"/>
-        </w:r>
-      </w:hyperlink>
-    </w:p>
-    <w:p>
-      <w:pPr>
-        <w:pStyle w:val="TOC3"/>
-        <w:tabs>
-          <w:tab w:val="right" w:leader="dot" w:pos="9622"/>
-        </w:tabs>
-        <w:rPr>
-          <w:noProof/>
-          <w:lang w:val="fi-FI"/>
-        </w:rPr>
-      </w:pPr>
-      <w:hyperlink w:anchor="_Toc5525269" w:history="1">
-        <w:r>
-          <w:rPr>
-            <w:rStyle w:val="Hyperlink"/>
-            <w:noProof/>
-          </w:rPr>
-          <w:t>Realtime Database</w:t>
-        </w:r>
-        <w:r>
-          <w:rPr>
-            <w:noProof/>
-            <w:webHidden/>
-          </w:rPr>
-          <w:tab/>
-        </w:r>
-        <w:r>
-          <w:rPr>
-            <w:noProof/>
-            <w:webHidden/>
-          </w:rPr>
-          <w:fldChar w:fldCharType="begin"/>
-        </w:r>
-        <w:r>
-          <w:rPr>
-            <w:noProof/>
-            <w:webHidden/>
-          </w:rPr>
-          <w:instrText xml:space="preserve"> PAGEREF _Toc5525269 \h </w:instrText>
-        </w:r>
-        <w:r>
-          <w:rPr>
-            <w:noProof/>
-            <w:webHidden/>
-          </w:rPr>
-        </w:r>
-        <w:r>
-          <w:rPr>
-            <w:noProof/>
-            <w:webHidden/>
-          </w:rPr>
-          <w:fldChar w:fldCharType="separate"/>
-        </w:r>
-        <w:r>
-          <w:rPr>
-            <w:noProof/>
-            <w:webHidden/>
-          </w:rPr>
-          <w:t>14</w:t>
-        </w:r>
-        <w:r>
-          <w:rPr>
-            <w:noProof/>
-            <w:webHidden/>
-          </w:rPr>
-          <w:fldChar w:fldCharType="end"/>
-        </w:r>
-      </w:hyperlink>
-    </w:p>
-    <w:p>
-      <w:pPr>
-        <w:pStyle w:val="TOC3"/>
-        <w:tabs>
-          <w:tab w:val="right" w:leader="dot" w:pos="9622"/>
-        </w:tabs>
-        <w:rPr>
-          <w:noProof/>
-          <w:lang w:val="fi-FI"/>
-        </w:rPr>
-      </w:pPr>
-      <w:hyperlink w:anchor="_Toc5525270" w:history="1">
-        <w:r>
-          <w:rPr>
-            <w:rStyle w:val="Hyperlink"/>
-            <w:noProof/>
-          </w:rPr>
-          <w:t>Authentication</w:t>
-        </w:r>
-        <w:r>
-          <w:rPr>
-            <w:noProof/>
-            <w:webHidden/>
-          </w:rPr>
-          <w:tab/>
-        </w:r>
-        <w:r>
-          <w:rPr>
-            <w:noProof/>
-            <w:webHidden/>
-          </w:rPr>
-          <w:fldChar w:fldCharType="begin"/>
-        </w:r>
-        <w:r>
-          <w:rPr>
-            <w:noProof/>
-            <w:webHidden/>
-          </w:rPr>
-          <w:instrText xml:space="preserve"> PAGEREF _Toc5525270 \h </w:instrText>
-        </w:r>
-        <w:r>
-          <w:rPr>
-            <w:noProof/>
-            <w:webHidden/>
-          </w:rPr>
-        </w:r>
-        <w:r>
-          <w:rPr>
-            <w:noProof/>
-            <w:webHidden/>
-          </w:rPr>
-          <w:fldChar w:fldCharType="separate"/>
-        </w:r>
-        <w:r>
-          <w:rPr>
-            <w:noProof/>
-            <w:webHidden/>
-          </w:rPr>
-          <w:t>15</w:t>
-        </w:r>
-        <w:r>
-          <w:rPr>
-            <w:noProof/>
-            <w:webHidden/>
-          </w:rPr>
-          <w:fldChar w:fldCharType="end"/>
-        </w:r>
-      </w:hyperlink>
-    </w:p>
-    <w:p>
-      <w:pPr>
-        <w:pStyle w:val="TOC3"/>
-        <w:tabs>
-          <w:tab w:val="right" w:leader="dot" w:pos="9622"/>
-        </w:tabs>
-        <w:rPr>
-          <w:noProof/>
-          <w:lang w:val="fi-FI"/>
-        </w:rPr>
-      </w:pPr>
-      <w:hyperlink w:anchor="_Toc5525271" w:history="1">
-        <w:r>
-          <w:rPr>
-            <w:rStyle w:val="Hyperlink"/>
-            <w:noProof/>
-          </w:rPr>
-          <w:t>Creating a new user</w:t>
-        </w:r>
-        <w:r>
-          <w:rPr>
-            <w:noProof/>
-            <w:webHidden/>
-          </w:rPr>
-          <w:tab/>
-        </w:r>
-        <w:r>
-          <w:rPr>
-            <w:noProof/>
-            <w:webHidden/>
-          </w:rPr>
-          <w:fldChar w:fldCharType="begin"/>
-        </w:r>
-        <w:r>
-          <w:rPr>
-            <w:noProof/>
-            <w:webHidden/>
-          </w:rPr>
-          <w:instrText xml:space="preserve"> PAGEREF _Toc5525271 \h </w:instrText>
-        </w:r>
-        <w:r>
-          <w:rPr>
-            <w:noProof/>
-            <w:webHidden/>
-          </w:rPr>
-        </w:r>
-        <w:r>
-          <w:rPr>
-            <w:noProof/>
-            <w:webHidden/>
-          </w:rPr>
-          <w:fldChar w:fldCharType="separate"/>
-        </w:r>
-        <w:r>
-          <w:rPr>
-            <w:noProof/>
-            <w:webHidden/>
-          </w:rPr>
-          <w:t>16</w:t>
-        </w:r>
-        <w:r>
-          <w:rPr>
-            <w:noProof/>
-            <w:webHidden/>
-          </w:rPr>
-          <w:fldChar w:fldCharType="end"/>
-        </w:r>
-      </w:hyperlink>
-    </w:p>
-    <w:p>
-      <w:pPr>
-        <w:pStyle w:val="TOC3"/>
-        <w:tabs>
-          <w:tab w:val="right" w:leader="dot" w:pos="9622"/>
-        </w:tabs>
-        <w:rPr>
-          <w:noProof/>
-          <w:lang w:val="fi-FI"/>
-        </w:rPr>
-      </w:pPr>
-      <w:hyperlink w:anchor="_Toc5525272" w:history="1">
-        <w:r>
-          <w:rPr>
-            <w:rStyle w:val="Hyperlink"/>
-            <w:noProof/>
-          </w:rPr>
-          <w:t>Signing in</w:t>
-        </w:r>
-        <w:r>
-          <w:rPr>
-            <w:noProof/>
-            <w:webHidden/>
-          </w:rPr>
-          <w:tab/>
-        </w:r>
-        <w:r>
-          <w:rPr>
-            <w:noProof/>
-            <w:webHidden/>
-          </w:rPr>
-          <w:fldChar w:fldCharType="begin"/>
-        </w:r>
-        <w:r>
-          <w:rPr>
-            <w:noProof/>
-            <w:webHidden/>
-          </w:rPr>
-          <w:instrText xml:space="preserve"> PAGEREF _Toc5525272 \h </w:instrText>
-        </w:r>
-        <w:r>
-          <w:rPr>
-            <w:noProof/>
-            <w:webHidden/>
-          </w:rPr>
-        </w:r>
-        <w:r>
-          <w:rPr>
-            <w:noProof/>
-            <w:webHidden/>
-          </w:rPr>
-          <w:fldChar w:fldCharType="separate"/>
-        </w:r>
-        <w:r>
-          <w:rPr>
-            <w:noProof/>
-            <w:webHidden/>
-          </w:rPr>
-          <w:t>16</w:t>
-        </w:r>
-        <w:r>
-          <w:rPr>
-            <w:noProof/>
-            <w:webHidden/>
-          </w:rPr>
-          <w:fldChar w:fldCharType="end"/>
-        </w:r>
-      </w:hyperlink>
-    </w:p>
-    <w:p>
-      <w:pPr>
-        <w:pStyle w:val="TOC2"/>
-        <w:tabs>
-          <w:tab w:val="right" w:leader="dot" w:pos="9622"/>
-        </w:tabs>
-        <w:rPr>
-          <w:noProof/>
-          <w:lang w:val="fi-FI"/>
-        </w:rPr>
-      </w:pPr>
-      <w:hyperlink w:anchor="_Toc5525273" w:history="1">
-        <w:r>
-          <w:rPr>
-            <w:rStyle w:val="Hyperlink"/>
-            <w:noProof/>
-          </w:rPr>
-          <w:t>Integrating Firebase in Unity3D</w:t>
-        </w:r>
-        <w:r>
-          <w:rPr>
-            <w:noProof/>
-            <w:webHidden/>
-          </w:rPr>
-          <w:tab/>
-        </w:r>
-        <w:r>
-          <w:rPr>
-            <w:noProof/>
-            <w:webHidden/>
-          </w:rPr>
-          <w:fldChar w:fldCharType="begin"/>
-        </w:r>
-        <w:r>
-          <w:rPr>
-            <w:noProof/>
-            <w:webHidden/>
-          </w:rPr>
-          <w:instrText xml:space="preserve"> PAGEREF _Toc5525273 \h </w:instrText>
-        </w:r>
-        <w:r>
-          <w:rPr>
-            <w:noProof/>
-            <w:webHidden/>
-          </w:rPr>
-        </w:r>
-        <w:r>
-          <w:rPr>
-            <w:noProof/>
-            <w:webHidden/>
-          </w:rPr>
-          <w:fldChar w:fldCharType="separate"/>
-        </w:r>
-        <w:r>
-          <w:rPr>
-            <w:noProof/>
-            <w:webHidden/>
-          </w:rPr>
-          <w:t>16</w:t>
-        </w:r>
-        <w:r>
-          <w:rPr>
-            <w:noProof/>
-            <w:webHidden/>
-          </w:rPr>
-          <w:fldChar w:fldCharType="end"/>
-        </w:r>
-      </w:hyperlink>
-    </w:p>
-    <w:p>
-      <w:pPr>
-        <w:pStyle w:val="TOC2"/>
-        <w:tabs>
-          <w:tab w:val="right" w:leader="dot" w:pos="9622"/>
-        </w:tabs>
-        <w:rPr>
-          <w:noProof/>
-          <w:lang w:val="fi-FI"/>
-        </w:rPr>
-      </w:pPr>
-      <w:hyperlink w:anchor="_Toc5525274" w:history="1">
-        <w:r>
-          <w:rPr>
-            <w:rStyle w:val="Hyperlink"/>
-            <w:noProof/>
-          </w:rPr>
-          <w:t>Data structure</w:t>
-        </w:r>
-        <w:r>
-          <w:rPr>
-            <w:noProof/>
-            <w:webHidden/>
-          </w:rPr>
-          <w:tab/>
-        </w:r>
-        <w:r>
-          <w:rPr>
-            <w:noProof/>
-            <w:webHidden/>
-          </w:rPr>
-          <w:fldChar w:fldCharType="begin"/>
-        </w:r>
-        <w:r>
-          <w:rPr>
-            <w:noProof/>
-            <w:webHidden/>
-          </w:rPr>
-          <w:instrText xml:space="preserve"> PAGEREF _Toc5525274 \h </w:instrText>
-        </w:r>
-        <w:r>
-          <w:rPr>
-            <w:noProof/>
-            <w:webHidden/>
-          </w:rPr>
-        </w:r>
-        <w:r>
-          <w:rPr>
-            <w:noProof/>
-            <w:webHidden/>
-          </w:rPr>
-          <w:fldChar w:fldCharType="separate"/>
-        </w:r>
-        <w:r>
-          <w:rPr>
-            <w:noProof/>
-            <w:webHidden/>
-          </w:rPr>
-          <w:t>16</w:t>
-        </w:r>
-        <w:r>
-          <w:rPr>
-            <w:noProof/>
-            <w:webHidden/>
-          </w:rPr>
-          <w:fldChar w:fldCharType="end"/>
-        </w:r>
-      </w:hyperlink>
-    </w:p>
-    <w:p>
-      <w:pPr>
-        <w:pStyle w:val="TOC2"/>
-        <w:tabs>
-          <w:tab w:val="right" w:leader="dot" w:pos="9622"/>
-        </w:tabs>
-        <w:rPr>
-          <w:noProof/>
-          <w:lang w:val="fi-FI"/>
-        </w:rPr>
-      </w:pPr>
-      <w:hyperlink w:anchor="_Toc5525275" w:history="1">
-        <w:r>
-          <w:rPr>
-            <w:rStyle w:val="Hyperlink"/>
-            <w:noProof/>
-          </w:rPr>
-          <w:t>Storing data</w:t>
-        </w:r>
-        <w:r>
-          <w:rPr>
-            <w:noProof/>
-            <w:webHidden/>
-          </w:rPr>
-          <w:tab/>
-        </w:r>
-        <w:r>
-          <w:rPr>
-            <w:noProof/>
-            <w:webHidden/>
-          </w:rPr>
-          <w:fldChar w:fldCharType="begin"/>
-        </w:r>
-        <w:r>
-          <w:rPr>
-            <w:noProof/>
-            <w:webHidden/>
-          </w:rPr>
-          <w:instrText xml:space="preserve"> PAGEREF _Toc5525275 \h </w:instrText>
-        </w:r>
-        <w:r>
-          <w:rPr>
-            <w:noProof/>
-            <w:webHidden/>
-          </w:rPr>
-        </w:r>
-        <w:r>
-          <w:rPr>
-            <w:noProof/>
-            <w:webHidden/>
-          </w:rPr>
-          <w:fldChar w:fldCharType="separate"/>
-        </w:r>
-        <w:r>
-          <w:rPr>
-            <w:noProof/>
-            <w:webHidden/>
-          </w:rPr>
-          <w:t>16</w:t>
-        </w:r>
-        <w:r>
-          <w:rPr>
-            <w:noProof/>
-            <w:webHidden/>
-          </w:rPr>
-          <w:fldChar w:fldCharType="end"/>
-        </w:r>
-      </w:hyperlink>
-    </w:p>
-    <w:p>
-      <w:pPr>
-        <w:pStyle w:val="TOC2"/>
-        <w:tabs>
-          <w:tab w:val="right" w:leader="dot" w:pos="9622"/>
-        </w:tabs>
-        <w:rPr>
-          <w:noProof/>
-          <w:lang w:val="fi-FI"/>
-        </w:rPr>
-      </w:pPr>
-      <w:hyperlink w:anchor="_Toc5525276" w:history="1">
-        <w:r>
-          <w:rPr>
-            <w:rStyle w:val="Hyperlink"/>
-            <w:noProof/>
-          </w:rPr>
-          <w:t>Retrieving data</w:t>
-        </w:r>
-        <w:r>
-          <w:rPr>
-            <w:noProof/>
-            <w:webHidden/>
-          </w:rPr>
-          <w:tab/>
-        </w:r>
-        <w:r>
-          <w:rPr>
-            <w:noProof/>
-            <w:webHidden/>
-          </w:rPr>
-          <w:fldChar w:fldCharType="begin"/>
-        </w:r>
-        <w:r>
-          <w:rPr>
-            <w:noProof/>
-            <w:webHidden/>
-          </w:rPr>
-          <w:instrText xml:space="preserve"> PAGEREF _Toc5525276 \h </w:instrText>
-        </w:r>
-        <w:r>
-          <w:rPr>
-            <w:noProof/>
-            <w:webHidden/>
-          </w:rPr>
-        </w:r>
-        <w:r>
-          <w:rPr>
-            <w:noProof/>
-            <w:webHidden/>
-          </w:rPr>
-          <w:fldChar w:fldCharType="separate"/>
-        </w:r>
-        <w:r>
-          <w:rPr>
-            <w:noProof/>
-            <w:webHidden/>
-          </w:rPr>
-          <w:t>16</w:t>
-        </w:r>
-        <w:r>
-          <w:rPr>
-            <w:noProof/>
-            <w:webHidden/>
-          </w:rPr>
-          <w:fldChar w:fldCharType="end"/>
-        </w:r>
-      </w:hyperlink>
-    </w:p>
-    <w:p>
-      <w:pPr>
-        <w:pStyle w:val="TOC2"/>
-        <w:tabs>
-          <w:tab w:val="right" w:leader="dot" w:pos="9622"/>
-        </w:tabs>
-        <w:rPr>
-          <w:noProof/>
-          <w:lang w:val="fi-FI"/>
-        </w:rPr>
-      </w:pPr>
-      <w:hyperlink w:anchor="_Toc5525277" w:history="1">
-        <w:r>
-          <w:rPr>
-            <w:rStyle w:val="Hyperlink"/>
-            <w:noProof/>
-          </w:rPr>
-          <w:t>Security considerations</w:t>
-        </w:r>
-        <w:r>
-          <w:rPr>
-            <w:noProof/>
-            <w:webHidden/>
-          </w:rPr>
-          <w:tab/>
-        </w:r>
-        <w:r>
-          <w:rPr>
-            <w:noProof/>
-            <w:webHidden/>
-          </w:rPr>
-          <w:fldChar w:fldCharType="begin"/>
-        </w:r>
-        <w:r>
-          <w:rPr>
-            <w:noProof/>
-            <w:webHidden/>
-          </w:rPr>
-          <w:instrText xml:space="preserve"> PAGEREF _Toc5525277 \h </w:instrText>
-        </w:r>
-        <w:r>
-          <w:rPr>
-            <w:noProof/>
-            <w:webHidden/>
-          </w:rPr>
-        </w:r>
-        <w:r>
-          <w:rPr>
-            <w:noProof/>
-            <w:webHidden/>
-          </w:rPr>
-          <w:fldChar w:fldCharType="separate"/>
-        </w:r>
-        <w:r>
-          <w:rPr>
-            <w:noProof/>
-            <w:webHidden/>
-          </w:rPr>
-          <w:t>17</w:t>
+          <w:t>21</w:t>
         </w:r>
         <w:r>
           <w:rPr>
@@ -1818,13 +2163,13 @@
           <w:lang w:val="fi-FI"/>
         </w:rPr>
       </w:pPr>
-      <w:hyperlink w:anchor="_Toc5525278" w:history="1">
+      <w:hyperlink w:anchor="_Toc6328818" w:history="1">
         <w:r>
           <w:rPr>
             <w:rStyle w:val="Hyperlink"/>
             <w:noProof/>
           </w:rPr>
-          <w:t>Conclusion</w:t>
+          <w:t>References</w:t>
         </w:r>
         <w:r>
           <w:rPr>
@@ -1845,7 +2190,7 @@
             <w:noProof/>
             <w:webHidden/>
           </w:rPr>
-          <w:instrText xml:space="preserve"> PAGEREF _Toc5525278 \h </w:instrText>
+          <w:instrText xml:space="preserve"> PAGEREF _Toc6328818 \h </w:instrText>
         </w:r>
         <w:r>
           <w:rPr>
@@ -1865,7 +2210,7 @@
             <w:noProof/>
             <w:webHidden/>
           </w:rPr>
-          <w:t>18</w:t>
+          <w:t>22</w:t>
         </w:r>
         <w:r>
           <w:rPr>
@@ -1877,144 +2222,6 @@
       </w:hyperlink>
     </w:p>
     <w:p>
-      <w:pPr>
-        <w:pStyle w:val="TOC2"/>
-        <w:tabs>
-          <w:tab w:val="right" w:leader="dot" w:pos="9622"/>
-        </w:tabs>
-        <w:rPr>
-          <w:noProof/>
-          <w:lang w:val="fi-FI"/>
-        </w:rPr>
-      </w:pPr>
-      <w:hyperlink w:anchor="_Toc5525279" w:history="1">
-        <w:r>
-          <w:rPr>
-            <w:rStyle w:val="Hyperlink"/>
-            <w:noProof/>
-          </w:rPr>
-          <w:t>Further development</w:t>
-        </w:r>
-        <w:r>
-          <w:rPr>
-            <w:noProof/>
-            <w:webHidden/>
-          </w:rPr>
-          <w:tab/>
-        </w:r>
-        <w:r>
-          <w:rPr>
-            <w:noProof/>
-            <w:webHidden/>
-          </w:rPr>
-          <w:fldChar w:fldCharType="begin"/>
-        </w:r>
-        <w:r>
-          <w:rPr>
-            <w:noProof/>
-            <w:webHidden/>
-          </w:rPr>
-          <w:instrText xml:space="preserve"> PAGEREF _Toc5525279 \h </w:instrText>
-        </w:r>
-        <w:r>
-          <w:rPr>
-            <w:noProof/>
-            <w:webHidden/>
-          </w:rPr>
-        </w:r>
-        <w:r>
-          <w:rPr>
-            <w:noProof/>
-            <w:webHidden/>
-          </w:rPr>
-          <w:fldChar w:fldCharType="separate"/>
-        </w:r>
-        <w:r>
-          <w:rPr>
-            <w:noProof/>
-            <w:webHidden/>
-          </w:rPr>
-          <w:t>18</w:t>
-        </w:r>
-        <w:r>
-          <w:rPr>
-            <w:noProof/>
-            <w:webHidden/>
-          </w:rPr>
-          <w:fldChar w:fldCharType="end"/>
-        </w:r>
-      </w:hyperlink>
-    </w:p>
-    <w:p>
-      <w:pPr>
-        <w:pStyle w:val="TOC1"/>
-        <w:tabs>
-          <w:tab w:val="right" w:leader="dot" w:pos="9622"/>
-        </w:tabs>
-        <w:rPr>
-          <w:noProof/>
-          <w:lang w:val="fi-FI"/>
-        </w:rPr>
-      </w:pPr>
-      <w:hyperlink w:anchor="_Toc5525280" w:history="1">
-        <w:r>
-          <w:rPr>
-            <w:rStyle w:val="Hyperlink"/>
-            <w:noProof/>
-          </w:rPr>
-          <w:t>References</w:t>
-        </w:r>
-        <w:r>
-          <w:rPr>
-            <w:noProof/>
-            <w:webHidden/>
-          </w:rPr>
-          <w:tab/>
-        </w:r>
-        <w:r>
-          <w:rPr>
-            <w:noProof/>
-            <w:webHidden/>
-          </w:rPr>
-          <w:fldChar w:fldCharType="begin"/>
-        </w:r>
-        <w:r>
-          <w:rPr>
-            <w:noProof/>
-            <w:webHidden/>
-          </w:rPr>
-          <w:instrText xml:space="preserve"> PAGEREF _Toc5525280 \h </w:instrText>
-        </w:r>
-        <w:r>
-          <w:rPr>
-            <w:noProof/>
-            <w:webHidden/>
-          </w:rPr>
-        </w:r>
-        <w:r>
-          <w:rPr>
-            <w:noProof/>
-            <w:webHidden/>
-          </w:rPr>
-          <w:fldChar w:fldCharType="separate"/>
-        </w:r>
-        <w:r>
-          <w:rPr>
-            <w:noProof/>
-            <w:webHidden/>
-          </w:rPr>
-          <w:t>19</w:t>
-        </w:r>
-        <w:r>
-          <w:rPr>
-            <w:noProof/>
-            <w:webHidden/>
-          </w:rPr>
-          <w:fldChar w:fldCharType="end"/>
-        </w:r>
-      </w:hyperlink>
-    </w:p>
-    <w:p>
       <w:r>
         <w:fldChar w:fldCharType="end"/>
       </w:r>
@@ -2023,10 +2230,189 @@
       </w:r>
     </w:p>
     <w:p>
+      <w:r>
+        <w:lastRenderedPageBreak/>
+        <w:t>Vocabulary</w:t>
+      </w:r>
+    </w:p>
+    <w:p/>
+    <w:p>
+      <w:r>
+        <w:t>Game engine</w:t>
+      </w:r>
+    </w:p>
+    <w:p/>
+    <w:p>
+      <w:r>
+        <w:t>Unity3D</w:t>
+      </w:r>
+    </w:p>
+    <w:p/>
+    <w:p>
+      <w:r>
+        <w:t>A game engine developed by Unity Technologies. (has a free version and offers ability to develop for different platforms, including mobile, also offers services for monetisation (ads))</w:t>
+      </w:r>
+    </w:p>
+    <w:p/>
+    <w:p>
+      <w:r>
+        <w:t>Firebase</w:t>
+      </w:r>
+    </w:p>
+    <w:p>
+      <w:r>
+        <w:t>IAP</w:t>
+      </w:r>
+    </w:p>
+    <w:p>
+      <w:r>
+        <w:t>In-game currency</w:t>
+      </w:r>
+    </w:p>
+    <w:p>
+      <w:r>
+        <w:t>Game level</w:t>
+      </w:r>
+    </w:p>
+    <w:p>
+      <w:r>
+        <w:t>Serialisation</w:t>
+      </w:r>
+    </w:p>
+    <w:p/>
+    <w:tbl>
+      <w:tblPr>
+        <w:tblStyle w:val="TableGrid"/>
+        <w:tblW w:w="0" w:type="auto"/>
+        <w:tblLook w:val="04A0" w:firstRow="1" w:lastRow="0" w:firstColumn="1" w:lastColumn="0" w:noHBand="0" w:noVBand="1"/>
+      </w:tblPr>
+      <w:tblGrid>
+        <w:gridCol w:w="4811"/>
+        <w:gridCol w:w="4811"/>
+      </w:tblGrid>
+      <w:tr>
+        <w:tc>
+          <w:tcPr>
+            <w:tcW w:w="4811" w:type="dxa"/>
+          </w:tcPr>
+          <w:p/>
+        </w:tc>
+        <w:tc>
+          <w:tcPr>
+            <w:tcW w:w="4811" w:type="dxa"/>
+          </w:tcPr>
+          <w:p/>
+        </w:tc>
+      </w:tr>
+      <w:tr>
+        <w:tc>
+          <w:tcPr>
+            <w:tcW w:w="4811" w:type="dxa"/>
+          </w:tcPr>
+          <w:p/>
+        </w:tc>
+        <w:tc>
+          <w:tcPr>
+            <w:tcW w:w="4811" w:type="dxa"/>
+          </w:tcPr>
+          <w:p/>
+        </w:tc>
+      </w:tr>
+      <w:tr>
+        <w:tc>
+          <w:tcPr>
+            <w:tcW w:w="4811" w:type="dxa"/>
+          </w:tcPr>
+          <w:p/>
+        </w:tc>
+        <w:tc>
+          <w:tcPr>
+            <w:tcW w:w="4811" w:type="dxa"/>
+          </w:tcPr>
+          <w:p/>
+        </w:tc>
+      </w:tr>
+      <w:tr>
+        <w:tc>
+          <w:tcPr>
+            <w:tcW w:w="4811" w:type="dxa"/>
+          </w:tcPr>
+          <w:p/>
+        </w:tc>
+        <w:tc>
+          <w:tcPr>
+            <w:tcW w:w="4811" w:type="dxa"/>
+          </w:tcPr>
+          <w:p/>
+        </w:tc>
+      </w:tr>
+      <w:tr>
+        <w:tc>
+          <w:tcPr>
+            <w:tcW w:w="4811" w:type="dxa"/>
+          </w:tcPr>
+          <w:p/>
+        </w:tc>
+        <w:tc>
+          <w:tcPr>
+            <w:tcW w:w="4811" w:type="dxa"/>
+          </w:tcPr>
+          <w:p/>
+        </w:tc>
+      </w:tr>
+      <w:tr>
+        <w:tc>
+          <w:tcPr>
+            <w:tcW w:w="4811" w:type="dxa"/>
+          </w:tcPr>
+          <w:p/>
+        </w:tc>
+        <w:tc>
+          <w:tcPr>
+            <w:tcW w:w="4811" w:type="dxa"/>
+          </w:tcPr>
+          <w:p/>
+        </w:tc>
+      </w:tr>
+      <w:tr>
+        <w:tc>
+          <w:tcPr>
+            <w:tcW w:w="4811" w:type="dxa"/>
+          </w:tcPr>
+          <w:p/>
+        </w:tc>
+        <w:tc>
+          <w:tcPr>
+            <w:tcW w:w="4811" w:type="dxa"/>
+          </w:tcPr>
+          <w:p/>
+        </w:tc>
+      </w:tr>
+      <w:tr>
+        <w:tc>
+          <w:tcPr>
+            <w:tcW w:w="4811" w:type="dxa"/>
+          </w:tcPr>
+          <w:p/>
+        </w:tc>
+        <w:tc>
+          <w:tcPr>
+            <w:tcW w:w="4811" w:type="dxa"/>
+          </w:tcPr>
+          <w:p/>
+        </w:tc>
+      </w:tr>
+    </w:tbl>
+    <w:p>
+      <w:r>
+        <w:br w:type="page"/>
+      </w:r>
+    </w:p>
+    <w:p>
       <w:pPr>
         <w:pStyle w:val="Heading1"/>
       </w:pPr>
-      <w:bookmarkStart w:id="0" w:name="_Toc5525252"/>
+      <w:bookmarkStart w:id="0" w:name="_Toc6328787"/>
       <w:r>
         <w:lastRenderedPageBreak/>
         <w:t>Background</w:t>
@@ -2264,7 +2650,7 @@
       <w:pPr>
         <w:pStyle w:val="Heading1"/>
       </w:pPr>
-      <w:bookmarkStart w:id="1" w:name="_Toc5525253"/>
+      <w:bookmarkStart w:id="1" w:name="_Toc6328788"/>
       <w:r>
         <w:lastRenderedPageBreak/>
         <w:t>Saving data in games</w:t>
@@ -2287,14 +2673,22 @@
       <w:pPr>
         <w:pStyle w:val="Heading2"/>
       </w:pPr>
-      <w:r>
-        <w:t>History and introduction to saving data in games</w:t>
-      </w:r>
-    </w:p>
-    <w:p/>
-    <w:p>
-      <w:r>
-        <w:t xml:space="preserve">The very first computer games didn't store any data. Games such as </w:t>
+      <w:bookmarkStart w:id="2" w:name="_Toc6328789"/>
+      <w:r>
+        <w:t>Introduction</w:t>
+      </w:r>
+      <w:bookmarkEnd w:id="2"/>
+    </w:p>
+    <w:p/>
+    <w:p>
+      <w:r>
+        <w:t>The very first computer games didn't store any data</w:t>
+      </w:r>
+      <w:r>
+        <w:t xml:space="preserve"> due to limits in hardware (reference)</w:t>
+      </w:r>
+      <w:r>
+        <w:t xml:space="preserve">. Games such as </w:t>
       </w:r>
       <w:proofErr w:type="spellStart"/>
       <w:r>
@@ -2302,12 +2696,61 @@
       </w:r>
       <w:proofErr w:type="spellEnd"/>
       <w:r>
-        <w:t xml:space="preserve"> (reference) and Pong (reference) were short and the game would end after the play session. Even after the games became longer, games didn't necessarily store game state data on the computer. Instead, in games such as (reference), the game would provide a password after finishing</w:t>
-      </w:r>
-      <w:bookmarkStart w:id="2" w:name="_GoBack"/>
-      <w:bookmarkEnd w:id="2"/>
-      <w:r>
-        <w:t xml:space="preserve"> a level. This password could then be used next time to start the game at the level the player had previously reached.</w:t>
+        <w:t xml:space="preserve"> (reference) and Pong (reference) were short and the game would end after the play session. Even after the games became longer, games didn't necessarily store game state data on the computer. Instead, in games such as (reference), the game would provide a password after finishing a level. This password could then be used next time to start the game at the level the player had previously reached.</w:t>
+      </w:r>
+      <w:r>
+        <w:t xml:space="preserve"> Some games used the inability to save the game state as a design feature; Treasure of </w:t>
+      </w:r>
+      <w:proofErr w:type="spellStart"/>
+      <w:r>
+        <w:t>Tarmin</w:t>
+      </w:r>
+      <w:proofErr w:type="spellEnd"/>
+      <w:r>
+        <w:t xml:space="preserve"> had four difficulty settings which were measured as the number of levels required to reach the final treasure. The gameplay at the easiest setting would be 5 minutes, while on the most difficult setting the game would last for 5 hours.</w:t>
+      </w:r>
+      <w:r>
+        <w:fldChar w:fldCharType="begin"/>
+      </w:r>
+      <w:r>
+        <w:instrText xml:space="preserve"> REF _Ref6301017 \r \h </w:instrText>
+      </w:r>
+      <w:r>
+        <w:fldChar w:fldCharType="separate"/>
+      </w:r>
+      <w:r>
+        <w:rPr>
+          <w:cs/>
+        </w:rPr>
+        <w:t>‎</w:t>
+      </w:r>
+      <w:r>
+        <w:t>2</w:t>
+      </w:r>
+      <w:r>
+        <w:fldChar w:fldCharType="end"/>
+      </w:r>
+    </w:p>
+    <w:p/>
+    <w:p>
+      <w:r>
+        <w:t>Taito’s Space Invaders was the first game to store the player’s high score. (reference)</w:t>
+      </w:r>
+    </w:p>
+    <w:p/>
+    <w:p>
+      <w:r>
+        <w:t>-what kinds of data is used now</w:t>
+      </w:r>
+    </w:p>
+    <w:p>
+      <w:r>
+        <w:t>-save files and sharing them (physically)</w:t>
+      </w:r>
+    </w:p>
+    <w:p>
+      <w:r>
+        <w:t>-examples of games (Super Mario Maker)</w:t>
       </w:r>
     </w:p>
     <w:p/>
@@ -2315,9 +2758,11 @@
       <w:pPr>
         <w:pStyle w:val="Heading2"/>
       </w:pPr>
+      <w:bookmarkStart w:id="3" w:name="_Toc6328790"/>
       <w:r>
         <w:t>Commercial and contractual considerations</w:t>
       </w:r>
+      <w:bookmarkEnd w:id="3"/>
     </w:p>
     <w:p/>
     <w:p>
@@ -2360,12 +2805,13 @@
       <w:pPr>
         <w:pStyle w:val="Heading2"/>
       </w:pPr>
-      <w:bookmarkStart w:id="3" w:name="_Toc5525254"/>
+      <w:bookmarkStart w:id="4" w:name="_Toc6328791"/>
       <w:r>
         <w:t>Saving data in Unity3D</w:t>
       </w:r>
-      <w:bookmarkEnd w:id="3"/>
-    </w:p>
+      <w:bookmarkEnd w:id="4"/>
+    </w:p>
+    <w:p/>
     <w:p>
       <w:r>
         <w:t xml:space="preserve">Unity3D game engine offers different ways to save </w:t>
@@ -2382,7 +2828,21 @@
       <w:pPr>
         <w:pStyle w:val="Heading3"/>
       </w:pPr>
-      <w:bookmarkStart w:id="4" w:name="_Toc5525255"/>
+      <w:bookmarkStart w:id="5" w:name="_Toc6328792"/>
+      <w:r>
+        <w:lastRenderedPageBreak/>
+        <w:t>Storing data locally</w:t>
+      </w:r>
+      <w:bookmarkEnd w:id="5"/>
+      <w:r>
+        <w:t xml:space="preserve"> </w:t>
+      </w:r>
+    </w:p>
+    <w:p/>
+    <w:p>
+      <w:pPr>
+        <w:pStyle w:val="Heading4"/>
+      </w:pPr>
       <w:r>
         <w:t xml:space="preserve">Don’t Destroy </w:t>
       </w:r>
@@ -2394,7 +2854,6 @@
       <w:r>
         <w:t xml:space="preserve"> Load</w:t>
       </w:r>
-      <w:bookmarkEnd w:id="4"/>
     </w:p>
     <w:p>
       <w:r>
@@ -2467,14 +2926,12 @@
     <w:p/>
     <w:p>
       <w:pPr>
-        <w:pStyle w:val="Heading3"/>
-      </w:pPr>
-      <w:bookmarkStart w:id="5" w:name="_Toc5525256"/>
+        <w:pStyle w:val="Heading4"/>
+      </w:pPr>
       <w:proofErr w:type="spellStart"/>
       <w:r>
         <w:t>PlayerPrefs</w:t>
       </w:r>
-      <w:bookmarkEnd w:id="5"/>
       <w:proofErr w:type="spellEnd"/>
     </w:p>
     <w:p>
@@ -2553,7 +3010,7 @@
       <w:pPr>
         <w:pStyle w:val="Heading3"/>
       </w:pPr>
-      <w:bookmarkStart w:id="6" w:name="_Toc5525257"/>
+      <w:bookmarkStart w:id="6" w:name="_Toc6328793"/>
       <w:r>
         <w:lastRenderedPageBreak/>
         <w:t xml:space="preserve">Data serialisation </w:t>
@@ -2573,7 +3030,7 @@
       <w:pPr>
         <w:pStyle w:val="Heading3"/>
       </w:pPr>
-      <w:bookmarkStart w:id="7" w:name="_Toc5525258"/>
+      <w:bookmarkStart w:id="7" w:name="_Toc6328794"/>
       <w:r>
         <w:t>3rd party solutions</w:t>
       </w:r>
@@ -2598,7 +3055,7 @@
       <w:pPr>
         <w:pStyle w:val="Heading1"/>
       </w:pPr>
-      <w:bookmarkStart w:id="8" w:name="_Toc5525259"/>
+      <w:bookmarkStart w:id="8" w:name="_Toc6328795"/>
       <w:r>
         <w:lastRenderedPageBreak/>
         <w:t>Creating the level editor</w:t>
@@ -2610,7 +3067,7 @@
       <w:pPr>
         <w:pStyle w:val="Heading2"/>
       </w:pPr>
-      <w:bookmarkStart w:id="9" w:name="_Toc5525260"/>
+      <w:bookmarkStart w:id="9" w:name="_Toc6328796"/>
       <w:r>
         <w:t>Requirements</w:t>
       </w:r>
@@ -2673,7 +3130,7 @@
       <w:pPr>
         <w:pStyle w:val="Heading2"/>
       </w:pPr>
-      <w:bookmarkStart w:id="10" w:name="_Toc5525261"/>
+      <w:bookmarkStart w:id="10" w:name="_Toc6328797"/>
       <w:r>
         <w:t>Level editor functionality</w:t>
       </w:r>
@@ -3031,7 +3488,7 @@
       <w:pPr>
         <w:pStyle w:val="Heading3"/>
       </w:pPr>
-      <w:bookmarkStart w:id="11" w:name="_Toc5525262"/>
+      <w:bookmarkStart w:id="11" w:name="_Toc6328798"/>
       <w:r>
         <w:t>Level objects</w:t>
       </w:r>
@@ -3281,7 +3738,7 @@
           <w:lang w:val="fi-FI"/>
         </w:rPr>
       </w:pPr>
-      <w:bookmarkStart w:id="12" w:name="_Toc5525263"/>
+      <w:bookmarkStart w:id="12" w:name="_Toc6328799"/>
       <w:r>
         <w:rPr>
           <w:lang w:val="fi-FI"/>
@@ -3325,26 +3782,154 @@
     </w:p>
     <w:p>
       <w:pPr>
+        <w:pStyle w:val="Heading3"/>
+      </w:pPr>
+      <w:bookmarkStart w:id="13" w:name="_Toc6328800"/>
+      <w:r>
+        <w:t>Custom</w:t>
+      </w:r>
+      <w:r>
+        <w:t xml:space="preserve"> serialisation</w:t>
+      </w:r>
+      <w:bookmarkEnd w:id="13"/>
+    </w:p>
+    <w:p>
+      <w:pPr>
         <w:rPr>
           <w:rFonts w:ascii="-webkit-standard" w:eastAsia="Times New Roman" w:hAnsi="-webkit-standard" w:cs="Times New Roman"/>
           <w:color w:val="000000"/>
         </w:rPr>
       </w:pPr>
-      <w:r>
+    </w:p>
+    <w:p>
+      <w:pPr>
         <w:rPr>
           <w:rFonts w:ascii="Arial" w:eastAsia="Times New Roman" w:hAnsi="Arial" w:cs="Arial"/>
           <w:color w:val="000000"/>
           <w:sz w:val="22"/>
           <w:szCs w:val="22"/>
         </w:rPr>
-        <w:t>Since the information stored is fairly simple, a proprietary serialising method could also be used. This was first tested for local saving and loading. However, since the chosen cloud service provider, Google Firebase, uses JSON for storing data and Unity3D already offers JSON serialisation, it was decided that the serialisation should be done using JSON.</w:t>
-      </w:r>
-    </w:p>
-    <w:p>
-      <w:pPr>
-        <w:spacing w:after="240"/>
-        <w:rPr>
-          <w:rFonts w:ascii="Times New Roman" w:eastAsia="Times New Roman" w:hAnsi="Times New Roman" w:cs="Times New Roman"/>
+      </w:pPr>
+      <w:r>
+        <w:rPr>
+          <w:rFonts w:ascii="Arial" w:eastAsia="Times New Roman" w:hAnsi="Arial" w:cs="Arial"/>
+          <w:color w:val="000000"/>
+          <w:sz w:val="22"/>
+          <w:szCs w:val="22"/>
+        </w:rPr>
+        <w:t xml:space="preserve">Since the information stored is fairly simple, a </w:t>
+      </w:r>
+      <w:r>
+        <w:rPr>
+          <w:rFonts w:ascii="Arial" w:eastAsia="Times New Roman" w:hAnsi="Arial" w:cs="Arial"/>
+          <w:color w:val="000000"/>
+          <w:sz w:val="22"/>
+          <w:szCs w:val="22"/>
+        </w:rPr>
+        <w:t>custom</w:t>
+      </w:r>
+      <w:r>
+        <w:rPr>
+          <w:rFonts w:ascii="Arial" w:eastAsia="Times New Roman" w:hAnsi="Arial" w:cs="Arial"/>
+          <w:color w:val="000000"/>
+          <w:sz w:val="22"/>
+          <w:szCs w:val="22"/>
+        </w:rPr>
+        <w:t xml:space="preserve"> </w:t>
+      </w:r>
+      <w:r>
+        <w:rPr>
+          <w:rFonts w:ascii="Arial" w:eastAsia="Times New Roman" w:hAnsi="Arial" w:cs="Arial"/>
+          <w:color w:val="000000"/>
+          <w:sz w:val="22"/>
+          <w:szCs w:val="22"/>
+        </w:rPr>
+        <w:t>serialisation</w:t>
+      </w:r>
+      <w:r>
+        <w:rPr>
+          <w:rFonts w:ascii="Arial" w:eastAsia="Times New Roman" w:hAnsi="Arial" w:cs="Arial"/>
+          <w:color w:val="000000"/>
+          <w:sz w:val="22"/>
+          <w:szCs w:val="22"/>
+        </w:rPr>
+        <w:t xml:space="preserve"> method </w:t>
+      </w:r>
+      <w:r>
+        <w:rPr>
+          <w:rFonts w:ascii="Arial" w:eastAsia="Times New Roman" w:hAnsi="Arial" w:cs="Arial"/>
+          <w:color w:val="000000"/>
+          <w:sz w:val="22"/>
+          <w:szCs w:val="22"/>
+        </w:rPr>
+        <w:t>was first developed. This was used for testing the functionality of the editor and saving data locally.</w:t>
+      </w:r>
+    </w:p>
+    <w:p>
+      <w:pPr>
+        <w:rPr>
+          <w:rFonts w:ascii="Arial" w:eastAsia="Times New Roman" w:hAnsi="Arial" w:cs="Arial"/>
+          <w:color w:val="000000"/>
+          <w:sz w:val="22"/>
+          <w:szCs w:val="22"/>
+        </w:rPr>
+      </w:pPr>
+    </w:p>
+    <w:p>
+      <w:pPr>
+        <w:rPr>
+          <w:rFonts w:ascii="Arial" w:eastAsia="Times New Roman" w:hAnsi="Arial" w:cs="Arial"/>
+          <w:color w:val="000000"/>
+          <w:sz w:val="22"/>
+          <w:szCs w:val="22"/>
+        </w:rPr>
+      </w:pPr>
+      <w:r>
+        <w:rPr>
+          <w:rFonts w:ascii="Arial" w:eastAsia="Times New Roman" w:hAnsi="Arial" w:cs="Arial"/>
+          <w:color w:val="000000"/>
+          <w:sz w:val="22"/>
+          <w:szCs w:val="22"/>
+        </w:rPr>
+        <w:t xml:space="preserve">Each object had an identifier such as “ghost”, followed by </w:t>
+      </w:r>
+      <w:proofErr w:type="spellStart"/>
+      <w:r>
+        <w:rPr>
+          <w:rFonts w:ascii="Arial" w:eastAsia="Times New Roman" w:hAnsi="Arial" w:cs="Arial"/>
+          <w:color w:val="000000"/>
+          <w:sz w:val="22"/>
+          <w:szCs w:val="22"/>
+        </w:rPr>
+        <w:t>it’s</w:t>
+      </w:r>
+      <w:proofErr w:type="spellEnd"/>
+      <w:r>
+        <w:rPr>
+          <w:rFonts w:ascii="Arial" w:eastAsia="Times New Roman" w:hAnsi="Arial" w:cs="Arial"/>
+          <w:color w:val="000000"/>
+          <w:sz w:val="22"/>
+          <w:szCs w:val="22"/>
+        </w:rPr>
+        <w:t xml:space="preserve"> x and y position. The information for each object was delimited using a comma. Each object was delimited using a semicolon. The </w:t>
+      </w:r>
+      <w:r>
+        <w:rPr>
+          <w:rFonts w:ascii="Arial" w:eastAsia="Times New Roman" w:hAnsi="Arial" w:cs="Arial"/>
+          <w:color w:val="000000"/>
+          <w:sz w:val="22"/>
+          <w:szCs w:val="22"/>
+        </w:rPr>
+        <w:t>whole string was stored in a text file. When the level was loaded, the string in the text file was parsed and the objects were created according to the information in the file.</w:t>
+      </w:r>
+    </w:p>
+    <w:p>
+      <w:pPr>
+        <w:rPr>
+          <w:rFonts w:ascii="Arial" w:eastAsia="Times New Roman" w:hAnsi="Arial" w:cs="Arial"/>
+          <w:color w:val="000000"/>
+          <w:sz w:val="22"/>
+          <w:szCs w:val="22"/>
         </w:rPr>
       </w:pPr>
     </w:p>
@@ -3365,6 +3950,311 @@
           <w:p>
             <w:pPr>
               <w:rPr>
+                <w:rFonts w:ascii="Arial" w:eastAsia="Times New Roman" w:hAnsi="Arial" w:cs="Arial"/>
+                <w:color w:val="000000"/>
+                <w:sz w:val="22"/>
+                <w:szCs w:val="22"/>
+              </w:rPr>
+            </w:pPr>
+          </w:p>
+          <w:p>
+            <w:pPr>
+              <w:rPr>
+                <w:rFonts w:ascii="Courier" w:eastAsia="Times New Roman" w:hAnsi="Courier" w:cs="Arial"/>
+                <w:color w:val="000000"/>
+                <w:sz w:val="22"/>
+                <w:szCs w:val="22"/>
+              </w:rPr>
+            </w:pPr>
+            <w:proofErr w:type="gramStart"/>
+            <w:r>
+              <w:rPr>
+                <w:rFonts w:ascii="Courier" w:eastAsia="Times New Roman" w:hAnsi="Courier" w:cs="Arial"/>
+                <w:color w:val="000000"/>
+                <w:sz w:val="22"/>
+                <w:szCs w:val="22"/>
+              </w:rPr>
+              <w:t>ghost,-</w:t>
+            </w:r>
+            <w:proofErr w:type="gramEnd"/>
+            <w:r>
+              <w:rPr>
+                <w:rFonts w:ascii="Courier" w:eastAsia="Times New Roman" w:hAnsi="Courier" w:cs="Arial"/>
+                <w:color w:val="000000"/>
+                <w:sz w:val="22"/>
+                <w:szCs w:val="22"/>
+              </w:rPr>
+              <w:t>3.921875,0.3720486;ghost,0.1465282,3.237326;</w:t>
+            </w:r>
+          </w:p>
+          <w:p>
+            <w:pPr>
+              <w:rPr>
+                <w:rFonts w:ascii="Courier" w:eastAsia="Times New Roman" w:hAnsi="Courier" w:cs="Arial"/>
+                <w:color w:val="000000"/>
+                <w:sz w:val="22"/>
+                <w:szCs w:val="22"/>
+              </w:rPr>
+            </w:pPr>
+            <w:r>
+              <w:rPr>
+                <w:rFonts w:ascii="Courier" w:eastAsia="Times New Roman" w:hAnsi="Courier" w:cs="Arial"/>
+                <w:color w:val="000000"/>
+                <w:sz w:val="22"/>
+                <w:szCs w:val="22"/>
+              </w:rPr>
+              <w:t>ghost,4.468577,0.07899284</w:t>
+            </w:r>
+          </w:p>
+          <w:p>
+            <w:pPr>
+              <w:rPr>
+                <w:rFonts w:ascii="Arial" w:eastAsia="Times New Roman" w:hAnsi="Arial" w:cs="Arial"/>
+                <w:color w:val="000000"/>
+                <w:sz w:val="22"/>
+                <w:szCs w:val="22"/>
+              </w:rPr>
+            </w:pPr>
+          </w:p>
+        </w:tc>
+      </w:tr>
+    </w:tbl>
+    <w:p>
+      <w:pPr>
+        <w:rPr>
+          <w:rFonts w:ascii="Arial" w:eastAsia="Times New Roman" w:hAnsi="Arial" w:cs="Arial"/>
+          <w:color w:val="000000"/>
+          <w:sz w:val="22"/>
+          <w:szCs w:val="22"/>
+        </w:rPr>
+      </w:pPr>
+    </w:p>
+    <w:p>
+      <w:pPr>
+        <w:rPr>
+          <w:rFonts w:ascii="Arial" w:eastAsia="Times New Roman" w:hAnsi="Arial" w:cs="Arial"/>
+          <w:color w:val="000000"/>
+          <w:sz w:val="22"/>
+          <w:szCs w:val="22"/>
+        </w:rPr>
+      </w:pPr>
+      <w:r>
+        <w:rPr>
+          <w:rFonts w:ascii="Arial" w:eastAsia="Times New Roman" w:hAnsi="Arial" w:cs="Arial"/>
+          <w:color w:val="000000"/>
+          <w:sz w:val="22"/>
+          <w:szCs w:val="22"/>
+        </w:rPr>
+        <w:t xml:space="preserve">The custom serialisation method </w:t>
+      </w:r>
+      <w:r>
+        <w:rPr>
+          <w:rFonts w:ascii="Arial" w:eastAsia="Times New Roman" w:hAnsi="Arial" w:cs="Arial"/>
+          <w:color w:val="000000"/>
+          <w:sz w:val="22"/>
+          <w:szCs w:val="22"/>
+        </w:rPr>
+        <w:t xml:space="preserve">wasn’t </w:t>
+      </w:r>
+      <w:proofErr w:type="spellStart"/>
+      <w:r>
+        <w:rPr>
+          <w:rFonts w:ascii="Arial" w:eastAsia="Times New Roman" w:hAnsi="Arial" w:cs="Arial"/>
+          <w:color w:val="000000"/>
+          <w:sz w:val="22"/>
+          <w:szCs w:val="22"/>
+        </w:rPr>
+        <w:t xml:space="preserve">very </w:t>
+      </w:r>
+      <w:proofErr w:type="spellEnd"/>
+      <w:r>
+        <w:rPr>
+          <w:rFonts w:ascii="Arial" w:eastAsia="Times New Roman" w:hAnsi="Arial" w:cs="Arial"/>
+          <w:color w:val="000000"/>
+          <w:sz w:val="22"/>
+          <w:szCs w:val="22"/>
+        </w:rPr>
+        <w:t xml:space="preserve">elegant, but it </w:t>
+      </w:r>
+      <w:proofErr w:type="gramStart"/>
+      <w:r>
+        <w:rPr>
+          <w:rFonts w:ascii="Arial" w:eastAsia="Times New Roman" w:hAnsi="Arial" w:cs="Arial"/>
+          <w:color w:val="000000"/>
+          <w:sz w:val="22"/>
+          <w:szCs w:val="22"/>
+        </w:rPr>
+        <w:t>worked</w:t>
+      </w:r>
+      <w:proofErr w:type="gramEnd"/>
+      <w:r>
+        <w:rPr>
+          <w:rFonts w:ascii="Arial" w:eastAsia="Times New Roman" w:hAnsi="Arial" w:cs="Arial"/>
+          <w:color w:val="000000"/>
+          <w:sz w:val="22"/>
+          <w:szCs w:val="22"/>
+        </w:rPr>
+        <w:t xml:space="preserve"> and it </w:t>
+      </w:r>
+      <w:r>
+        <w:rPr>
+          <w:rFonts w:ascii="Arial" w:eastAsia="Times New Roman" w:hAnsi="Arial" w:cs="Arial"/>
+          <w:color w:val="000000"/>
+          <w:sz w:val="22"/>
+          <w:szCs w:val="22"/>
+        </w:rPr>
+        <w:t xml:space="preserve">produced a small file size. The file size could’ve been reduced even </w:t>
+      </w:r>
+      <w:r>
+        <w:rPr>
+          <w:rFonts w:ascii="Arial" w:eastAsia="Times New Roman" w:hAnsi="Arial" w:cs="Arial"/>
+          <w:color w:val="000000"/>
+          <w:sz w:val="22"/>
+          <w:szCs w:val="22"/>
+        </w:rPr>
+        <w:t>further</w:t>
+      </w:r>
+      <w:r>
+        <w:rPr>
+          <w:rFonts w:ascii="Arial" w:eastAsia="Times New Roman" w:hAnsi="Arial" w:cs="Arial"/>
+          <w:color w:val="000000"/>
+          <w:sz w:val="22"/>
+          <w:szCs w:val="22"/>
+        </w:rPr>
+        <w:t xml:space="preserve">, if the object identifier would’ve been just a number instead of a word. Another way to further reduce the file size would’ve been to design the level editor to have a grid. If the object can only be placed in a grid, the x and y coordinates could’ve been integers, instead of the longer floats. </w:t>
+      </w:r>
+    </w:p>
+    <w:p>
+      <w:pPr>
+        <w:rPr>
+          <w:rFonts w:ascii="Arial" w:eastAsia="Times New Roman" w:hAnsi="Arial" w:cs="Arial"/>
+          <w:color w:val="000000"/>
+          <w:sz w:val="22"/>
+          <w:szCs w:val="22"/>
+        </w:rPr>
+      </w:pPr>
+    </w:p>
+    <w:p>
+      <w:pPr>
+        <w:rPr>
+          <w:rFonts w:asciiTheme="majorHAnsi" w:eastAsiaTheme="majorEastAsia" w:hAnsiTheme="majorHAnsi" w:cstheme="majorBidi"/>
+          <w:color w:val="1F3763" w:themeColor="accent1" w:themeShade="7F"/>
+        </w:rPr>
+      </w:pPr>
+      <w:bookmarkStart w:id="14" w:name="_Toc6328801"/>
+      <w:r>
+        <w:br w:type="page"/>
+      </w:r>
+    </w:p>
+    <w:p>
+      <w:pPr>
+        <w:pStyle w:val="Heading3"/>
+      </w:pPr>
+      <w:r>
+        <w:lastRenderedPageBreak/>
+        <w:t>Using JSON for serialisation</w:t>
+      </w:r>
+      <w:bookmarkEnd w:id="14"/>
+    </w:p>
+    <w:p>
+      <w:pPr>
+        <w:rPr>
+          <w:rFonts w:ascii="Arial" w:eastAsia="Times New Roman" w:hAnsi="Arial" w:cs="Arial"/>
+          <w:color w:val="000000"/>
+          <w:sz w:val="22"/>
+          <w:szCs w:val="22"/>
+        </w:rPr>
+      </w:pPr>
+    </w:p>
+    <w:p>
+      <w:pPr>
+        <w:rPr>
+          <w:rFonts w:ascii="-webkit-standard" w:eastAsia="Times New Roman" w:hAnsi="-webkit-standard" w:cs="Times New Roman"/>
+          <w:color w:val="000000"/>
+        </w:rPr>
+      </w:pPr>
+      <w:r>
+        <w:rPr>
+          <w:rFonts w:ascii="Arial" w:eastAsia="Times New Roman" w:hAnsi="Arial" w:cs="Arial"/>
+          <w:color w:val="000000"/>
+          <w:sz w:val="22"/>
+          <w:szCs w:val="22"/>
+        </w:rPr>
+        <w:t>Since</w:t>
+      </w:r>
+      <w:r>
+        <w:rPr>
+          <w:rFonts w:ascii="Arial" w:eastAsia="Times New Roman" w:hAnsi="Arial" w:cs="Arial"/>
+          <w:color w:val="000000"/>
+          <w:sz w:val="22"/>
+          <w:szCs w:val="22"/>
+        </w:rPr>
+        <w:t xml:space="preserve"> the chosen cloud service provider, Google Firebase, uses JSON for storing data and Unity3D already offers JSON serialisation, it was decided that the serialisation should be done using JSON.</w:t>
+      </w:r>
+      <w:r>
+        <w:rPr>
+          <w:rFonts w:ascii="Arial" w:eastAsia="Times New Roman" w:hAnsi="Arial" w:cs="Arial"/>
+          <w:color w:val="000000"/>
+          <w:sz w:val="22"/>
+          <w:szCs w:val="22"/>
+        </w:rPr>
+        <w:t xml:space="preserve"> While the </w:t>
+      </w:r>
+      <w:proofErr w:type="gramStart"/>
+      <w:r>
+        <w:rPr>
+          <w:rFonts w:ascii="Arial" w:eastAsia="Times New Roman" w:hAnsi="Arial" w:cs="Arial"/>
+          <w:color w:val="000000"/>
+          <w:sz w:val="22"/>
+          <w:szCs w:val="22"/>
+        </w:rPr>
+        <w:t>custom made</w:t>
+      </w:r>
+      <w:proofErr w:type="gramEnd"/>
+      <w:r>
+        <w:rPr>
+          <w:rFonts w:ascii="Arial" w:eastAsia="Times New Roman" w:hAnsi="Arial" w:cs="Arial"/>
+          <w:color w:val="000000"/>
+          <w:sz w:val="22"/>
+          <w:szCs w:val="22"/>
+        </w:rPr>
+        <w:t xml:space="preserve"> string could’ve also been stored on the Firebase server, using JSON seemed like a more elegant solution compared to creating and parsing </w:t>
+      </w:r>
+      <w:r>
+        <w:rPr>
+          <w:rFonts w:ascii="Arial" w:eastAsia="Times New Roman" w:hAnsi="Arial" w:cs="Arial"/>
+          <w:color w:val="000000"/>
+          <w:sz w:val="22"/>
+          <w:szCs w:val="22"/>
+        </w:rPr>
+        <w:t>strings.</w:t>
+      </w:r>
+    </w:p>
+    <w:p>
+      <w:pPr>
+        <w:spacing w:after="240"/>
+        <w:rPr>
+          <w:rFonts w:ascii="Times New Roman" w:eastAsia="Times New Roman" w:hAnsi="Times New Roman" w:cs="Times New Roman"/>
+        </w:rPr>
+      </w:pPr>
+    </w:p>
+    <w:tbl>
+      <w:tblPr>
+        <w:tblStyle w:val="TableGrid"/>
+        <w:tblW w:w="0" w:type="auto"/>
+        <w:tblLook w:val="04A0" w:firstRow="1" w:lastRow="0" w:firstColumn="1" w:lastColumn="0" w:noHBand="0" w:noVBand="1"/>
+      </w:tblPr>
+      <w:tblGrid>
+        <w:gridCol w:w="9622"/>
+      </w:tblGrid>
+      <w:tr>
+        <w:tc>
+          <w:tcPr>
+            <w:tcW w:w="9622" w:type="dxa"/>
+          </w:tcPr>
+          <w:p>
+            <w:pPr>
+              <w:rPr>
                 <w:rFonts w:ascii="Courier" w:hAnsi="Courier"/>
                 <w:lang w:val="en-US"/>
               </w:rPr>
@@ -4122,7 +5012,7 @@
       <w:pPr>
         <w:pStyle w:val="Heading2"/>
       </w:pPr>
-      <w:bookmarkStart w:id="13" w:name="_Toc5525264"/>
+      <w:bookmarkStart w:id="15" w:name="_Toc6328802"/>
       <w:r>
         <w:lastRenderedPageBreak/>
         <w:t>Saving</w:t>
@@ -4130,7 +5020,7 @@
       <w:r>
         <w:t xml:space="preserve"> object data</w:t>
       </w:r>
-      <w:bookmarkEnd w:id="13"/>
+      <w:bookmarkEnd w:id="15"/>
     </w:p>
     <w:p/>
     <w:p>
@@ -4231,14 +5121,14 @@
           <w:lang w:val="fi-FI"/>
         </w:rPr>
       </w:pPr>
-      <w:bookmarkStart w:id="14" w:name="_Toc5525265"/>
+      <w:bookmarkStart w:id="16" w:name="_Toc6328803"/>
       <w:r>
         <w:rPr>
           <w:lang w:val="fi-FI"/>
         </w:rPr>
         <w:t>Loading a game level</w:t>
       </w:r>
-      <w:bookmarkEnd w:id="14"/>
+      <w:bookmarkEnd w:id="16"/>
     </w:p>
     <w:p>
       <w:pPr>
@@ -4257,7 +5147,7 @@
       <w:pPr>
         <w:pStyle w:val="Heading1"/>
       </w:pPr>
-      <w:bookmarkStart w:id="15" w:name="_Toc5525266"/>
+      <w:bookmarkStart w:id="17" w:name="_Toc6328804"/>
       <w:r>
         <w:lastRenderedPageBreak/>
         <w:t xml:space="preserve">Storing level data in </w:t>
@@ -4268,18 +5158,102 @@
       <w:r>
         <w:t xml:space="preserve"> database</w:t>
       </w:r>
-      <w:bookmarkEnd w:id="15"/>
+      <w:bookmarkEnd w:id="17"/>
     </w:p>
     <w:p/>
     <w:p>
       <w:pPr>
         <w:pStyle w:val="Heading2"/>
       </w:pPr>
-      <w:bookmarkStart w:id="16" w:name="_Toc5525267"/>
-      <w:r>
-        <w:t>Choosing the service</w:t>
-      </w:r>
-      <w:bookmarkEnd w:id="16"/>
+      <w:bookmarkStart w:id="18" w:name="_Toc6328805"/>
+      <w:r>
+        <w:t>Using a BaaS</w:t>
+      </w:r>
+      <w:bookmarkEnd w:id="18"/>
+    </w:p>
+    <w:p/>
+    <w:p>
+      <w:r>
+        <w:t>BaaS, an acronym for Backend</w:t>
+      </w:r>
+      <w:r>
+        <w:t xml:space="preserve"> as a </w:t>
+      </w:r>
+      <w:r>
+        <w:t xml:space="preserve">Service, </w:t>
+      </w:r>
+      <w:r>
+        <w:t xml:space="preserve">is a </w:t>
+      </w:r>
+      <w:proofErr w:type="gramStart"/>
+      <w:r>
+        <w:t>cloud based</w:t>
+      </w:r>
+      <w:proofErr w:type="gramEnd"/>
+      <w:r>
+        <w:t xml:space="preserve"> service model. It allows software and application developers to connect to backend systems through an API. A backend service aimed at mobile developers can also be called </w:t>
+      </w:r>
+      <w:proofErr w:type="spellStart"/>
+      <w:r>
+        <w:t>MBaaS</w:t>
+      </w:r>
+      <w:proofErr w:type="spellEnd"/>
+      <w:r>
+        <w:t>, or Mobile Backend</w:t>
+      </w:r>
+      <w:r>
+        <w:t xml:space="preserve"> as a S</w:t>
+      </w:r>
+      <w:r>
+        <w:t>ervice.</w:t>
+      </w:r>
+    </w:p>
+    <w:p/>
+    <w:p>
+      <w:r>
+        <w:t>BaaS often includes services like cloud storage, push notifications, user and file management, social networking integration and user management (</w:t>
+      </w:r>
+      <w:r>
+        <w:fldChar w:fldCharType="begin"/>
+      </w:r>
+      <w:r>
+        <w:instrText xml:space="preserve"> REF _Ref6308440 \r \h </w:instrText>
+      </w:r>
+      <w:r>
+        <w:fldChar w:fldCharType="separate"/>
+      </w:r>
+      <w:r>
+        <w:rPr>
+          <w:cs/>
+        </w:rPr>
+        <w:t>‎</w:t>
+      </w:r>
+      <w:r>
+        <w:t>3</w:t>
+      </w:r>
+      <w:r>
+        <w:fldChar w:fldCharType="end"/>
+      </w:r>
+      <w:r>
+        <w:t>)</w:t>
+      </w:r>
+      <w:r>
+        <w:t>.</w:t>
+      </w:r>
+    </w:p>
+    <w:p/>
+    <w:p>
+      <w:pPr>
+        <w:pStyle w:val="Heading2"/>
+      </w:pPr>
+      <w:bookmarkStart w:id="19" w:name="_Toc6328806"/>
+      <w:r>
+        <w:t xml:space="preserve">Choosing the </w:t>
+      </w:r>
+      <w:r>
+        <w:t>service</w:t>
+      </w:r>
+      <w:bookmarkEnd w:id="19"/>
     </w:p>
     <w:p/>
     <w:p>
@@ -4289,23 +5263,51 @@
     </w:p>
     <w:p/>
     <w:p>
-      <w:r>
-        <w:t>-being able to store and retrieve data from Unity3D</w:t>
-      </w:r>
-    </w:p>
-    <w:p>
-      <w:r>
-        <w:t>-free tier for testing and for a game that doesn’t have many players yet</w:t>
-      </w:r>
-    </w:p>
-    <w:p>
-      <w:r>
-        <w:t>-ease of use and maintenance; something that one person can handle</w:t>
-      </w:r>
-    </w:p>
-    <w:p>
-      <w:r>
-        <w:t>-safe to use</w:t>
+      <w:pPr>
+        <w:pStyle w:val="ListParagraph"/>
+        <w:numPr>
+          <w:ilvl w:val="0"/>
+          <w:numId w:val="2"/>
+        </w:numPr>
+      </w:pPr>
+      <w:r>
+        <w:t>being able to store and retrieve data from Unity3D</w:t>
+      </w:r>
+    </w:p>
+    <w:p>
+      <w:pPr>
+        <w:pStyle w:val="ListParagraph"/>
+        <w:numPr>
+          <w:ilvl w:val="0"/>
+          <w:numId w:val="2"/>
+        </w:numPr>
+      </w:pPr>
+      <w:r>
+        <w:t>free tier for testing and for a game that doesn’t have many players yet</w:t>
+      </w:r>
+    </w:p>
+    <w:p>
+      <w:pPr>
+        <w:pStyle w:val="ListParagraph"/>
+        <w:numPr>
+          <w:ilvl w:val="0"/>
+          <w:numId w:val="2"/>
+        </w:numPr>
+      </w:pPr>
+      <w:r>
+        <w:t>ease of use and maintenance; something that one person can handle</w:t>
+      </w:r>
+    </w:p>
+    <w:p>
+      <w:pPr>
+        <w:pStyle w:val="ListParagraph"/>
+        <w:numPr>
+          <w:ilvl w:val="0"/>
+          <w:numId w:val="2"/>
+        </w:numPr>
+      </w:pPr>
+      <w:r>
+        <w:t>safe to use</w:t>
       </w:r>
     </w:p>
     <w:p/>
@@ -4316,29 +5318,61 @@
     </w:p>
     <w:p/>
     <w:p>
-      <w:r>
-        <w:t>-Amazon AWS</w:t>
-      </w:r>
-    </w:p>
-    <w:p>
-      <w:r>
-        <w:t>-Google Cloud</w:t>
-      </w:r>
-    </w:p>
-    <w:p>
-      <w:r>
-        <w:t>-Google Firebase</w:t>
-      </w:r>
-    </w:p>
-    <w:p>
-      <w:r>
-        <w:t>-Microsoft Azure</w:t>
-      </w:r>
-    </w:p>
-    <w:p>
-      <w:r>
-        <w:t>-</w:t>
-      </w:r>
+      <w:pPr>
+        <w:pStyle w:val="ListParagraph"/>
+        <w:numPr>
+          <w:ilvl w:val="0"/>
+          <w:numId w:val="3"/>
+        </w:numPr>
+      </w:pPr>
+      <w:r>
+        <w:t>Amazon AWS</w:t>
+      </w:r>
+    </w:p>
+    <w:p>
+      <w:pPr>
+        <w:pStyle w:val="ListParagraph"/>
+        <w:numPr>
+          <w:ilvl w:val="0"/>
+          <w:numId w:val="3"/>
+        </w:numPr>
+      </w:pPr>
+      <w:r>
+        <w:t>Google Cloud</w:t>
+      </w:r>
+    </w:p>
+    <w:p>
+      <w:pPr>
+        <w:pStyle w:val="ListParagraph"/>
+        <w:numPr>
+          <w:ilvl w:val="0"/>
+          <w:numId w:val="3"/>
+        </w:numPr>
+      </w:pPr>
+      <w:r>
+        <w:t>Google Firebase</w:t>
+      </w:r>
+    </w:p>
+    <w:p>
+      <w:pPr>
+        <w:pStyle w:val="ListParagraph"/>
+        <w:numPr>
+          <w:ilvl w:val="0"/>
+          <w:numId w:val="3"/>
+        </w:numPr>
+      </w:pPr>
+      <w:r>
+        <w:t>Microsoft Azure</w:t>
+      </w:r>
+    </w:p>
+    <w:p>
+      <w:pPr>
+        <w:pStyle w:val="ListParagraph"/>
+        <w:numPr>
+          <w:ilvl w:val="0"/>
+          <w:numId w:val="3"/>
+        </w:numPr>
+      </w:pPr>
       <w:r>
         <w:t>Heroku</w:t>
       </w:r>
@@ -4361,7 +5395,17 @@
             <w:tcW w:w="3207" w:type="dxa"/>
           </w:tcPr>
           <w:p>
+            <w:pPr>
+              <w:rPr>
+                <w:b/>
+                <w:bCs/>
+              </w:rPr>
+            </w:pPr>
             <w:r>
+              <w:rPr>
+                <w:b/>
+                <w:bCs/>
+              </w:rPr>
               <w:t>Service provider</w:t>
             </w:r>
           </w:p>
@@ -4371,7 +5415,17 @@
             <w:tcW w:w="3207" w:type="dxa"/>
           </w:tcPr>
           <w:p>
+            <w:pPr>
+              <w:rPr>
+                <w:b/>
+                <w:bCs/>
+              </w:rPr>
+            </w:pPr>
             <w:r>
+              <w:rPr>
+                <w:b/>
+                <w:bCs/>
+              </w:rPr>
               <w:t>Positives</w:t>
             </w:r>
           </w:p>
@@ -4381,7 +5435,17 @@
             <w:tcW w:w="3208" w:type="dxa"/>
           </w:tcPr>
           <w:p>
+            <w:pPr>
+              <w:rPr>
+                <w:b/>
+                <w:bCs/>
+              </w:rPr>
+            </w:pPr>
             <w:r>
+              <w:rPr>
+                <w:b/>
+                <w:bCs/>
+              </w:rPr>
               <w:t>Negatives</w:t>
             </w:r>
           </w:p>
@@ -4404,12 +5468,13 @@
           </w:tcPr>
           <w:p>
             <w:r>
-              <w:t>-huge amount of different services</w:t>
+              <w:t>huge amount of different services</w:t>
             </w:r>
           </w:p>
+          <w:p/>
           <w:p>
             <w:r>
-              <w:t>-possibilities for expansion</w:t>
+              <w:t>possibilities for expansion</w:t>
             </w:r>
           </w:p>
           <w:p/>
@@ -4420,12 +5485,13 @@
           </w:tcPr>
           <w:p>
             <w:r>
-              <w:t>-big learning curve</w:t>
+              <w:t>big learning curve</w:t>
             </w:r>
           </w:p>
+          <w:p/>
           <w:p>
             <w:r>
-              <w:t xml:space="preserve">-difficult to determine costs </w:t>
+              <w:t xml:space="preserve">difficult to determine costs </w:t>
             </w:r>
           </w:p>
         </w:tc>
@@ -4447,7 +5513,7 @@
           </w:tcPr>
           <w:p>
             <w:r>
-              <w:t>-easier to understand than Amazon AWS</w:t>
+              <w:t>easier to understand than Amazon AWS</w:t>
             </w:r>
           </w:p>
         </w:tc>
@@ -4457,7 +5523,7 @@
           </w:tcPr>
           <w:p>
             <w:r>
-              <w:t>-only usable for registered companies within the EU</w:t>
+              <w:t>only usable for registered companies within the EU</w:t>
             </w:r>
           </w:p>
         </w:tc>
@@ -4479,12 +5545,13 @@
           </w:tcPr>
           <w:p>
             <w:r>
-              <w:t>-designed to be used with games</w:t>
+              <w:t>designed to be used with games</w:t>
             </w:r>
           </w:p>
+          <w:p/>
           <w:p>
             <w:r>
-              <w:t>-easy to use</w:t>
+              <w:t>easy to use</w:t>
             </w:r>
           </w:p>
         </w:tc>
@@ -4494,12 +5561,13 @@
           </w:tcPr>
           <w:p>
             <w:r>
-              <w:t>-currently only for mobile and web player games</w:t>
+              <w:t>currently only for mobile and web player games</w:t>
             </w:r>
           </w:p>
+          <w:p/>
           <w:p>
             <w:r>
-              <w:t>-client driven, not server driven</w:t>
+              <w:t>client driven, not server driven</w:t>
             </w:r>
           </w:p>
         </w:tc>
@@ -4527,7 +5595,7 @@
           </w:tcPr>
           <w:p>
             <w:r>
-              <w:t>-big learning curve</w:t>
+              <w:t>big learning curve</w:t>
             </w:r>
           </w:p>
         </w:tc>
@@ -4549,7 +5617,7 @@
           </w:tcPr>
           <w:p>
             <w:r>
-              <w:t>-cheap</w:t>
+              <w:t>cheap</w:t>
             </w:r>
           </w:p>
         </w:tc>
@@ -4559,7 +5627,7 @@
           </w:tcPr>
           <w:p>
             <w:r>
-              <w:t>-not a lot of ready-made solutions</w:t>
+              <w:t>not a lot of ready-made solutions</w:t>
             </w:r>
           </w:p>
         </w:tc>
@@ -4568,6 +5636,7 @@
     <w:p/>
     <w:p>
       <w:r>
+        <w:lastRenderedPageBreak/>
         <w:t>In the end, Google Firebase was chosen mainly because of the ease of use. All other services would’ve required a lot of time to be spent on learning how to use and create cloud services. For just one person that would’ve been too big of an overtaking. Especially considering that the service has to have proper security measures when taken to production.</w:t>
       </w:r>
     </w:p>
@@ -4590,6 +5659,8 @@
           <w:szCs w:val="26"/>
         </w:rPr>
       </w:pPr>
+      <w:bookmarkStart w:id="20" w:name="_GoBack"/>
+      <w:bookmarkEnd w:id="20"/>
       <w:r>
         <w:br w:type="page"/>
       </w:r>
@@ -4598,7 +5669,7 @@
       <w:pPr>
         <w:pStyle w:val="Heading2"/>
       </w:pPr>
-      <w:bookmarkStart w:id="17" w:name="_Toc5525268"/>
+      <w:bookmarkStart w:id="21" w:name="_Toc6328807"/>
       <w:r>
         <w:lastRenderedPageBreak/>
         <w:t xml:space="preserve">Google Firebase </w:t>
@@ -4606,7 +5677,7 @@
       <w:r>
         <w:t>products</w:t>
       </w:r>
-      <w:bookmarkEnd w:id="17"/>
+      <w:bookmarkEnd w:id="21"/>
     </w:p>
     <w:p/>
     <w:p>
@@ -4661,11 +5732,11 @@
       <w:pPr>
         <w:pStyle w:val="Heading3"/>
       </w:pPr>
-      <w:bookmarkStart w:id="18" w:name="_Toc5525269"/>
+      <w:bookmarkStart w:id="22" w:name="_Toc6328808"/>
       <w:r>
         <w:t>Realtime Database</w:t>
       </w:r>
-      <w:bookmarkEnd w:id="18"/>
+      <w:bookmarkEnd w:id="22"/>
     </w:p>
     <w:p/>
     <w:p>
@@ -4674,7 +5745,30 @@
       </w:r>
     </w:p>
     <w:p/>
-    <w:p/>
+    <w:p>
+      <w:r>
+        <w:t>-real time syncing between users and devices</w:t>
+      </w:r>
+    </w:p>
+    <w:p>
+      <w:r>
+        <w:t>-offline usage</w:t>
+      </w:r>
+    </w:p>
+    <w:p/>
+    <w:p>
+      <w:r>
+        <w:t>-challenges (too much data to be synced, data structure needs to be designed well)</w:t>
+      </w:r>
+    </w:p>
+    <w:p>
+      <w:r>
+        <w:t xml:space="preserve">-challenges with </w:t>
+      </w:r>
+      <w:r>
+        <w:t>non-relational database</w:t>
+      </w:r>
+    </w:p>
     <w:p>
       <w:pPr>
         <w:rPr>
@@ -4692,12 +5786,12 @@
       <w:pPr>
         <w:pStyle w:val="Heading3"/>
       </w:pPr>
-      <w:bookmarkStart w:id="19" w:name="_Toc5525270"/>
+      <w:bookmarkStart w:id="23" w:name="_Toc6328809"/>
       <w:r>
         <w:lastRenderedPageBreak/>
         <w:t>Authentication</w:t>
       </w:r>
-      <w:bookmarkEnd w:id="19"/>
+      <w:bookmarkEnd w:id="23"/>
     </w:p>
     <w:p/>
     <w:p>
@@ -4940,50 +6034,28 @@
         <w:fldChar w:fldCharType="end"/>
       </w:r>
     </w:p>
-    <w:p>
-      <w:pPr>
-        <w:rPr>
-          <w:lang w:val="en-US"/>
-        </w:rPr>
-      </w:pPr>
-    </w:p>
-    <w:p>
-      <w:pPr>
-        <w:pStyle w:val="Heading3"/>
-      </w:pPr>
-      <w:bookmarkStart w:id="20" w:name="_Toc5525271"/>
-      <w:r>
-        <w:t>Creating a new user</w:t>
-      </w:r>
-      <w:bookmarkEnd w:id="20"/>
-    </w:p>
-    <w:p>
-      <w:pPr>
-        <w:rPr>
-          <w:lang w:val="en-US"/>
-        </w:rPr>
-      </w:pPr>
-    </w:p>
-    <w:p>
-      <w:pPr>
-        <w:pStyle w:val="Heading3"/>
-      </w:pPr>
-      <w:bookmarkStart w:id="21" w:name="_Toc5525272"/>
-      <w:r>
-        <w:t>Signing in</w:t>
-      </w:r>
-      <w:bookmarkEnd w:id="21"/>
-    </w:p>
     <w:p/>
     <w:p>
       <w:pPr>
         <w:pStyle w:val="Heading2"/>
       </w:pPr>
-      <w:bookmarkStart w:id="22" w:name="_Toc5525273"/>
-      <w:r>
-        <w:t>Integrating Firebase in Unity3D</w:t>
-      </w:r>
-      <w:bookmarkEnd w:id="22"/>
+      <w:bookmarkStart w:id="24" w:name="_Toc6328810"/>
+      <w:r>
+        <w:t xml:space="preserve">Integrating Firebase </w:t>
+      </w:r>
+      <w:r>
+        <w:t>with</w:t>
+      </w:r>
+      <w:r>
+        <w:t xml:space="preserve"> Unity3D</w:t>
+      </w:r>
+      <w:bookmarkEnd w:id="24"/>
+    </w:p>
+    <w:p/>
+    <w:p>
+      <w:r>
+        <w:t>Most of the Firebase services can be integrated with native iOS or Android applications. The game used in this thesis was developed with the Unity3D game engine, so the services that can be used are more limited. The services that can be used with Unity3D are Realtime Database, Cloud Storage, Authentication and Cloud Functions.</w:t>
+      </w:r>
     </w:p>
     <w:p/>
     <w:p>
@@ -5019,11 +6091,11 @@
       <w:pPr>
         <w:pStyle w:val="Heading2"/>
       </w:pPr>
-      <w:bookmarkStart w:id="23" w:name="_Toc5525274"/>
+      <w:bookmarkStart w:id="25" w:name="_Toc6328811"/>
       <w:r>
         <w:t>Data structure</w:t>
       </w:r>
-      <w:bookmarkEnd w:id="23"/>
+      <w:bookmarkEnd w:id="25"/>
     </w:p>
     <w:p/>
     <w:p>
@@ -5036,11 +6108,11 @@
       <w:pPr>
         <w:pStyle w:val="Heading2"/>
       </w:pPr>
-      <w:bookmarkStart w:id="24" w:name="_Toc5525275"/>
+      <w:bookmarkStart w:id="26" w:name="_Toc6328812"/>
       <w:r>
         <w:t>Storing data</w:t>
       </w:r>
-      <w:bookmarkEnd w:id="24"/>
+      <w:bookmarkEnd w:id="26"/>
     </w:p>
     <w:p/>
     <w:p>
@@ -5053,11 +6125,11 @@
       <w:pPr>
         <w:pStyle w:val="Heading2"/>
       </w:pPr>
-      <w:bookmarkStart w:id="25" w:name="_Toc5525276"/>
+      <w:bookmarkStart w:id="27" w:name="_Toc6328813"/>
       <w:r>
         <w:t>Retrieving data</w:t>
       </w:r>
-      <w:bookmarkEnd w:id="25"/>
+      <w:bookmarkEnd w:id="27"/>
     </w:p>
     <w:p/>
     <w:p>
@@ -5077,12 +6149,12 @@
       <w:pPr>
         <w:pStyle w:val="Heading2"/>
       </w:pPr>
-      <w:bookmarkStart w:id="26" w:name="_Toc5525277"/>
+      <w:bookmarkStart w:id="28" w:name="_Toc6328814"/>
       <w:r>
         <w:lastRenderedPageBreak/>
         <w:t>Security considerations</w:t>
       </w:r>
-      <w:bookmarkEnd w:id="26"/>
+      <w:bookmarkEnd w:id="28"/>
     </w:p>
     <w:p/>
     <w:p>
@@ -5221,11 +6293,12 @@
       <w:pPr>
         <w:pStyle w:val="Heading1"/>
       </w:pPr>
-      <w:bookmarkStart w:id="27" w:name="_Toc5525278"/>
+      <w:bookmarkStart w:id="29" w:name="_Toc6328815"/>
       <w:r>
         <w:lastRenderedPageBreak/>
         <w:t>Financial considerations</w:t>
       </w:r>
+      <w:bookmarkEnd w:id="29"/>
     </w:p>
     <w:p/>
     <w:p>
@@ -5259,20 +6332,21 @@
       <w:pPr>
         <w:pStyle w:val="Heading1"/>
       </w:pPr>
+      <w:bookmarkStart w:id="30" w:name="_Toc6328816"/>
       <w:r>
         <w:t>Conclusion</w:t>
       </w:r>
-      <w:bookmarkEnd w:id="27"/>
+      <w:bookmarkEnd w:id="30"/>
     </w:p>
     <w:p>
       <w:pPr>
         <w:pStyle w:val="Heading2"/>
       </w:pPr>
-      <w:bookmarkStart w:id="28" w:name="_Toc5525279"/>
+      <w:bookmarkStart w:id="31" w:name="_Toc6328817"/>
       <w:r>
         <w:t>Further development</w:t>
       </w:r>
-      <w:bookmarkEnd w:id="28"/>
+      <w:bookmarkEnd w:id="31"/>
     </w:p>
     <w:p>
       <w:r>
@@ -5283,12 +6357,12 @@
       <w:pPr>
         <w:pStyle w:val="Heading1"/>
       </w:pPr>
-      <w:bookmarkStart w:id="29" w:name="_Toc5525280"/>
+      <w:bookmarkStart w:id="32" w:name="_Toc6328818"/>
       <w:r>
         <w:lastRenderedPageBreak/>
         <w:t>References</w:t>
       </w:r>
-      <w:bookmarkEnd w:id="29"/>
+      <w:bookmarkEnd w:id="32"/>
     </w:p>
     <w:p>
       <w:pPr>
@@ -5303,42 +6377,43 @@
           <w:numId w:val="1"/>
         </w:numPr>
         <w:rPr>
+          <w:rStyle w:val="Hyperlink"/>
+          <w:color w:val="auto"/>
+          <w:u w:val="none"/>
+          <w:lang w:val="en-US"/>
+        </w:rPr>
+      </w:pPr>
+      <w:proofErr w:type="spellStart"/>
+      <w:r>
+        <w:rPr>
           <w:lang w:val="fr-FR"/>
         </w:rPr>
-      </w:pPr>
-      <w:proofErr w:type="spellStart"/>
+        <w:t>Interdimentional</w:t>
+      </w:r>
+      <w:proofErr w:type="spellEnd"/>
       <w:r>
         <w:rPr>
           <w:lang w:val="fr-FR"/>
         </w:rPr>
-        <w:t>Interdimentional</w:t>
-      </w:r>
-      <w:proofErr w:type="spellEnd"/>
-      <w:r>
-        <w:rPr>
-          <w:lang w:val="fr-FR"/>
-        </w:rPr>
         <w:t xml:space="preserve"> Nuisance. </w:t>
       </w:r>
-      <w:proofErr w:type="spellStart"/>
-      <w:r>
-        <w:rPr>
-          <w:lang w:val="fr-FR"/>
-        </w:rPr>
-        <w:t>Cited</w:t>
-      </w:r>
-      <w:proofErr w:type="spellEnd"/>
-      <w:r>
-        <w:rPr>
-          <w:lang w:val="fr-FR"/>
-        </w:rPr>
-        <w:t xml:space="preserve"> 06.04.2019 </w:t>
+      <w:r>
+        <w:rPr>
+          <w:lang w:val="en-US"/>
+        </w:rPr>
+        <w:t xml:space="preserve">Cited 06.04.2019 </w:t>
+      </w:r>
+      <w:r>
+        <w:rPr>
+          <w:lang w:val="en-US"/>
+        </w:rPr>
+        <w:br/>
       </w:r>
       <w:hyperlink r:id="rId14" w:history="1">
         <w:r>
           <w:rPr>
             <w:rStyle w:val="Hyperlink"/>
-            <w:lang w:val="fr-FR"/>
+            <w:lang w:val="en-US"/>
           </w:rPr>
           <w:t>https://northernerd.itch.io/interdimentional-nuisance</w:t>
         </w:r>
@@ -5346,9 +6421,11 @@
     </w:p>
     <w:p>
       <w:pPr>
-        <w:pStyle w:val="ListParagraph"/>
-        <w:rPr>
-          <w:lang w:val="fr-FR"/>
+        <w:rPr>
+          <w:rStyle w:val="Hyperlink"/>
+          <w:color w:val="auto"/>
+          <w:u w:val="none"/>
+          <w:lang w:val="en-US"/>
         </w:rPr>
       </w:pPr>
     </w:p>
@@ -5359,30 +6436,101 @@
           <w:ilvl w:val="0"/>
           <w:numId w:val="1"/>
         </w:numPr>
-      </w:pPr>
-      <w:r>
-        <w:t xml:space="preserve">Unity: Working with Google </w:t>
-      </w:r>
-      <w:proofErr w:type="spellStart"/>
-      <w:r>
-        <w:t>Firebse</w:t>
-      </w:r>
-      <w:proofErr w:type="spellEnd"/>
-      <w:r>
-        <w:t xml:space="preserve">. Cited 05.04.2019 </w:t>
+        <w:rPr>
+          <w:rStyle w:val="Hyperlink"/>
+          <w:color w:val="auto"/>
+          <w:u w:val="none"/>
+          <w:lang w:val="en-US"/>
+        </w:rPr>
+      </w:pPr>
+      <w:bookmarkStart w:id="33" w:name="_Ref6301017"/>
+      <w:r>
+        <w:rPr>
+          <w:rStyle w:val="Hyperlink"/>
+          <w:color w:val="auto"/>
+          <w:u w:val="none"/>
+          <w:lang w:val="en-US"/>
+        </w:rPr>
+        <w:t>Williams, A. 2017. History of Digital Games</w:t>
+      </w:r>
+      <w:r>
+        <w:rPr>
+          <w:rStyle w:val="Hyperlink"/>
+          <w:color w:val="auto"/>
+          <w:u w:val="none"/>
+          <w:lang w:val="en-US"/>
+        </w:rPr>
+        <w:t>. Focal Press.</w:t>
+      </w:r>
+      <w:bookmarkEnd w:id="33"/>
+      <w:r>
+        <w:rPr>
+          <w:rStyle w:val="Hyperlink"/>
+          <w:color w:val="auto"/>
+          <w:u w:val="none"/>
+          <w:lang w:val="en-US"/>
+        </w:rPr>
+        <w:t xml:space="preserve"> Retrieved </w:t>
+      </w:r>
+      <w:r>
+        <w:rPr>
+          <w:rStyle w:val="Hyperlink"/>
+          <w:color w:val="auto"/>
+          <w:u w:val="none"/>
+          <w:lang w:val="en-US"/>
+        </w:rPr>
+        <w:t xml:space="preserve">on 16.04.2019 </w:t>
+      </w:r>
+      <w:r>
+        <w:rPr>
+          <w:rStyle w:val="Hyperlink"/>
+          <w:color w:val="auto"/>
+          <w:u w:val="none"/>
+          <w:lang w:val="en-US"/>
+        </w:rPr>
+        <w:t xml:space="preserve">from </w:t>
       </w:r>
       <w:hyperlink r:id="rId15" w:history="1">
         <w:r>
           <w:rPr>
             <w:rStyle w:val="Hyperlink"/>
-          </w:rPr>
-          <w:t>https://www.linkedin.com/learning/unity-working-with-google-firebase/firebase-101</w:t>
+            <w:lang w:val="en-US"/>
+          </w:rPr>
+          <w:t>http://proquest.safaribooksonline.com.ezp.oamk.fi:2048/book/programming/game-programming/9781317503804/altering-time-in-home-console-games/sec115_html?uicode=ouluuas</w:t>
         </w:r>
       </w:hyperlink>
     </w:p>
     <w:p>
       <w:pPr>
-        <w:ind w:left="360"/>
+        <w:pStyle w:val="ListParagraph"/>
+        <w:rPr>
+          <w:rStyle w:val="Hyperlink"/>
+          <w:color w:val="auto"/>
+          <w:u w:val="none"/>
+          <w:lang w:val="en-US"/>
+        </w:rPr>
+      </w:pPr>
+    </w:p>
+    <w:p>
+      <w:pPr>
+        <w:pStyle w:val="ListParagraph"/>
+        <w:rPr>
+          <w:rStyle w:val="Hyperlink"/>
+          <w:color w:val="auto"/>
+          <w:u w:val="none"/>
+          <w:lang w:val="en-US"/>
+        </w:rPr>
+      </w:pPr>
+    </w:p>
+    <w:p>
+      <w:pPr>
+        <w:pStyle w:val="ListParagraph"/>
+        <w:rPr>
+          <w:rStyle w:val="Hyperlink"/>
+          <w:color w:val="auto"/>
+          <w:u w:val="none"/>
+          <w:lang w:val="en-US"/>
+        </w:rPr>
       </w:pPr>
     </w:p>
     <w:p>
@@ -5392,33 +6540,51 @@
           <w:ilvl w:val="0"/>
           <w:numId w:val="1"/>
         </w:numPr>
-      </w:pPr>
-      <w:bookmarkStart w:id="30" w:name="_Ref5467863"/>
-      <w:r>
-        <w:t xml:space="preserve">Google Firebase Pricing Plans. Cited </w:t>
-      </w:r>
-      <w:r>
-        <w:t>05.04.2019</w:t>
-      </w:r>
-      <w:r>
-        <w:t xml:space="preserve"> </w:t>
+        <w:rPr>
+          <w:rStyle w:val="Hyperlink"/>
+          <w:color w:val="auto"/>
+          <w:u w:val="none"/>
+          <w:lang w:val="en-US"/>
+        </w:rPr>
+      </w:pPr>
+      <w:bookmarkStart w:id="34" w:name="_Ref6308440"/>
+      <w:r>
+        <w:rPr>
+          <w:rStyle w:val="Hyperlink"/>
+          <w:color w:val="auto"/>
+          <w:u w:val="none"/>
+          <w:lang w:val="en-US"/>
+        </w:rPr>
+        <w:t>Technopedia. Backend as a Service. Cited 16.04.2019</w:t>
+      </w:r>
+      <w:r>
+        <w:rPr>
+          <w:rStyle w:val="Hyperlink"/>
+          <w:color w:val="auto"/>
+          <w:u w:val="none"/>
+          <w:lang w:val="en-US"/>
+        </w:rPr>
+        <w:br/>
       </w:r>
       <w:hyperlink r:id="rId16" w:history="1">
         <w:r>
           <w:rPr>
             <w:rStyle w:val="Hyperlink"/>
-          </w:rPr>
-          <w:t>https://firebase.google.com/pricing/</w:t>
+            <w:lang w:val="en-US"/>
+          </w:rPr>
+          <w:t>https://www.techopedia.com/definition/29428/backend-as-a-service-baas</w:t>
         </w:r>
       </w:hyperlink>
-      <w:bookmarkEnd w:id="30"/>
-      <w:r>
-        <w:t xml:space="preserve"> </w:t>
-      </w:r>
-    </w:p>
-    <w:p>
-      <w:pPr>
-        <w:pStyle w:val="ListParagraph"/>
+      <w:bookmarkEnd w:id="34"/>
+    </w:p>
+    <w:p>
+      <w:pPr>
+        <w:rPr>
+          <w:rStyle w:val="Hyperlink"/>
+          <w:color w:val="auto"/>
+          <w:u w:val="none"/>
+          <w:lang w:val="en-US"/>
+        </w:rPr>
       </w:pPr>
     </w:p>
     <w:p>
@@ -5429,72 +6595,41 @@
           <w:numId w:val="1"/>
         </w:numPr>
         <w:rPr>
-          <w:lang w:val="it-IT"/>
-        </w:rPr>
-      </w:pPr>
-      <w:proofErr w:type="spellStart"/>
-      <w:r>
-        <w:rPr>
-          <w:lang w:val="it-IT"/>
-        </w:rPr>
-        <w:t>Firebase</w:t>
-      </w:r>
-      <w:proofErr w:type="spellEnd"/>
-      <w:r>
-        <w:rPr>
-          <w:lang w:val="it-IT"/>
-        </w:rPr>
-        <w:t xml:space="preserve"> </w:t>
-      </w:r>
-      <w:proofErr w:type="spellStart"/>
-      <w:r>
-        <w:rPr>
-          <w:lang w:val="it-IT"/>
-        </w:rPr>
-        <w:t>Realtime</w:t>
-      </w:r>
-      <w:proofErr w:type="spellEnd"/>
-      <w:r>
-        <w:rPr>
-          <w:lang w:val="it-IT"/>
-        </w:rPr>
-        <w:t xml:space="preserve"> Database</w:t>
-      </w:r>
-      <w:r>
-        <w:rPr>
-          <w:lang w:val="it-IT"/>
-        </w:rPr>
-        <w:t xml:space="preserve">. </w:t>
-      </w:r>
-      <w:proofErr w:type="spellStart"/>
-      <w:r>
-        <w:rPr>
-          <w:lang w:val="it-IT"/>
-        </w:rPr>
-        <w:t>Cited</w:t>
-      </w:r>
-      <w:proofErr w:type="spellEnd"/>
-      <w:r>
-        <w:rPr>
-          <w:lang w:val="it-IT"/>
-        </w:rPr>
-        <w:t xml:space="preserve"> 06.04.2019 </w:t>
+          <w:lang w:val="en-US"/>
+        </w:rPr>
+      </w:pPr>
+      <w:r>
+        <w:rPr>
+          <w:lang w:val="en-US"/>
+        </w:rPr>
+        <w:t xml:space="preserve">IGN’s Top 10 </w:t>
+      </w:r>
+      <w:r>
+        <w:rPr>
+          <w:lang w:val="en-US"/>
+        </w:rPr>
+        <w:t>Most Influential Games. Cited 16.04.2019</w:t>
+      </w:r>
+      <w:r>
+        <w:rPr>
+          <w:lang w:val="en-US"/>
+        </w:rPr>
+        <w:br/>
       </w:r>
       <w:hyperlink r:id="rId17" w:history="1">
         <w:r>
           <w:rPr>
             <w:rStyle w:val="Hyperlink"/>
-            <w:lang w:val="it-IT"/>
-          </w:rPr>
-          <w:t>https://firebase.google.com/products/realtime-database/</w:t>
+            <w:lang w:val="en-US"/>
+          </w:rPr>
+          <w:t>https://www.ign.com/articles/2007/12/11/igns-top-10-most-influential-games</w:t>
         </w:r>
       </w:hyperlink>
     </w:p>
     <w:p>
       <w:pPr>
-        <w:pStyle w:val="ListParagraph"/>
-        <w:rPr>
-          <w:lang w:val="it-IT"/>
+        <w:rPr>
+          <w:lang w:val="en-US"/>
         </w:rPr>
       </w:pPr>
     </w:p>
@@ -5505,14 +6640,210 @@
           <w:ilvl w:val="0"/>
           <w:numId w:val="1"/>
         </w:numPr>
+      </w:pPr>
+      <w:r>
+        <w:t>Unity: Working with Google Fireb</w:t>
+      </w:r>
+      <w:r>
+        <w:t>a</w:t>
+      </w:r>
+      <w:r>
+        <w:t>se. Cited 05.04.2019</w:t>
+      </w:r>
+      <w:r>
+        <w:br/>
+      </w:r>
+      <w:hyperlink r:id="rId18" w:history="1">
+        <w:r>
+          <w:rPr>
+            <w:rStyle w:val="Hyperlink"/>
+          </w:rPr>
+          <w:t>https://www.linkedin.com/learning/unity-working-with-google-firebase/firebase-101</w:t>
+        </w:r>
+      </w:hyperlink>
+    </w:p>
+    <w:p>
+      <w:pPr>
+        <w:ind w:left="360"/>
+      </w:pPr>
+    </w:p>
+    <w:p>
+      <w:pPr>
+        <w:pStyle w:val="ListParagraph"/>
+        <w:numPr>
+          <w:ilvl w:val="0"/>
+          <w:numId w:val="1"/>
+        </w:numPr>
+      </w:pPr>
+      <w:r>
+        <w:t>Firebase Products. Cited 16.04.2019</w:t>
+      </w:r>
+      <w:r>
+        <w:br/>
+      </w:r>
+      <w:hyperlink r:id="rId19" w:history="1">
+        <w:r>
+          <w:rPr>
+            <w:rStyle w:val="Hyperlink"/>
+          </w:rPr>
+          <w:t>https://firebase.google.com/products/</w:t>
+        </w:r>
+      </w:hyperlink>
+    </w:p>
+    <w:p>
+      <w:pPr>
+        <w:pStyle w:val="ListParagraph"/>
+      </w:pPr>
+    </w:p>
+    <w:p>
+      <w:pPr>
+        <w:pStyle w:val="ListParagraph"/>
+        <w:numPr>
+          <w:ilvl w:val="0"/>
+          <w:numId w:val="1"/>
+        </w:numPr>
+      </w:pPr>
+    </w:p>
+    <w:p>
+      <w:pPr>
+        <w:pStyle w:val="ListParagraph"/>
+        <w:numPr>
+          <w:ilvl w:val="0"/>
+          <w:numId w:val="1"/>
+        </w:numPr>
+      </w:pPr>
+      <w:bookmarkStart w:id="35" w:name="_Ref5467863"/>
+      <w:r>
+        <w:t xml:space="preserve">Google Firebase Pricing Plans. Cited </w:t>
+      </w:r>
+      <w:r>
+        <w:t>05.04.2019</w:t>
+      </w:r>
+      <w:r>
+        <w:t xml:space="preserve"> </w:t>
+      </w:r>
+      <w:r>
+        <w:br/>
+      </w:r>
+      <w:hyperlink r:id="rId20" w:history="1">
+        <w:r>
+          <w:rPr>
+            <w:rStyle w:val="Hyperlink"/>
+          </w:rPr>
+          <w:t>https://firebase.google.com/pricing/</w:t>
+        </w:r>
+      </w:hyperlink>
+      <w:bookmarkEnd w:id="35"/>
+      <w:r>
+        <w:t xml:space="preserve"> </w:t>
+      </w:r>
+    </w:p>
+    <w:p>
+      <w:pPr>
+        <w:pStyle w:val="ListParagraph"/>
+      </w:pPr>
+    </w:p>
+    <w:p>
+      <w:pPr>
+        <w:pStyle w:val="ListParagraph"/>
+        <w:numPr>
+          <w:ilvl w:val="0"/>
+          <w:numId w:val="1"/>
+        </w:numPr>
+        <w:rPr>
+          <w:lang w:val="it-IT"/>
+        </w:rPr>
+      </w:pPr>
+      <w:proofErr w:type="spellStart"/>
+      <w:r>
+        <w:rPr>
+          <w:lang w:val="it-IT"/>
+        </w:rPr>
+        <w:t>Firebase</w:t>
+      </w:r>
+      <w:proofErr w:type="spellEnd"/>
+      <w:r>
+        <w:rPr>
+          <w:lang w:val="it-IT"/>
+        </w:rPr>
+        <w:t xml:space="preserve"> </w:t>
+      </w:r>
+      <w:proofErr w:type="spellStart"/>
+      <w:r>
+        <w:rPr>
+          <w:lang w:val="it-IT"/>
+        </w:rPr>
+        <w:t>Realtime</w:t>
+      </w:r>
+      <w:proofErr w:type="spellEnd"/>
+      <w:r>
+        <w:rPr>
+          <w:lang w:val="it-IT"/>
+        </w:rPr>
+        <w:t xml:space="preserve"> Database</w:t>
+      </w:r>
+      <w:r>
+        <w:rPr>
+          <w:lang w:val="it-IT"/>
+        </w:rPr>
+        <w:t xml:space="preserve">. </w:t>
+      </w:r>
+      <w:proofErr w:type="spellStart"/>
+      <w:r>
+        <w:rPr>
+          <w:lang w:val="it-IT"/>
+        </w:rPr>
+        <w:t>Cited</w:t>
+      </w:r>
+      <w:proofErr w:type="spellEnd"/>
+      <w:r>
+        <w:rPr>
+          <w:lang w:val="it-IT"/>
+        </w:rPr>
+        <w:t xml:space="preserve"> 06.04.2019</w:t>
+      </w:r>
+      <w:r>
+        <w:rPr>
+          <w:lang w:val="it-IT"/>
+        </w:rPr>
+        <w:br/>
+      </w:r>
+      <w:hyperlink r:id="rId21" w:history="1">
+        <w:r>
+          <w:rPr>
+            <w:rStyle w:val="Hyperlink"/>
+            <w:lang w:val="it-IT"/>
+          </w:rPr>
+          <w:t>https://firebase.google.com/products/realtime-database/</w:t>
+        </w:r>
+      </w:hyperlink>
+    </w:p>
+    <w:p>
+      <w:pPr>
+        <w:pStyle w:val="ListParagraph"/>
+        <w:rPr>
+          <w:lang w:val="it-IT"/>
+        </w:rPr>
+      </w:pPr>
+    </w:p>
+    <w:p>
+      <w:pPr>
+        <w:pStyle w:val="ListParagraph"/>
+        <w:numPr>
+          <w:ilvl w:val="0"/>
+          <w:numId w:val="1"/>
+        </w:numPr>
         <w:rPr>
           <w:lang w:val="en-US"/>
         </w:rPr>
       </w:pPr>
       <w:r>
-        <w:t xml:space="preserve">Understand Firebase Realtime Database Rules. Cited 07.04.2019 </w:t>
-      </w:r>
-      <w:hyperlink r:id="rId18" w:history="1">
+        <w:t>Understand Firebase Realtime Database Rules. Cited 07.04.2019</w:t>
+      </w:r>
+      <w:r>
+        <w:br/>
+      </w:r>
+      <w:hyperlink r:id="rId22" w:history="1">
         <w:r>
           <w:rPr>
             <w:rStyle w:val="Hyperlink"/>
@@ -5556,7 +6887,7 @@
   <w:abstractNum w:abstractNumId="0" w15:restartNumberingAfterBreak="0">
     <w:nsid w:val="40902691"/>
     <w:multiLevelType w:val="hybridMultilevel"/>
-    <w:tmpl w:val="73E6D268"/>
+    <w:tmpl w:val="D85E3550"/>
     <w:lvl w:ilvl="0" w:tplc="0409000F">
       <w:start w:val="1"/>
       <w:numFmt w:val="decimal"/>
@@ -5639,8 +6970,240 @@
       </w:pPr>
     </w:lvl>
   </w:abstractNum>
+  <w:abstractNum w:abstractNumId="1" w15:restartNumberingAfterBreak="0">
+    <w:nsid w:val="6E422663"/>
+    <w:multiLevelType w:val="hybridMultilevel"/>
+    <w:tmpl w:val="D8445DE0"/>
+    <w:lvl w:ilvl="0" w:tplc="04090001">
+      <w:start w:val="1"/>
+      <w:numFmt w:val="bullet"/>
+      <w:lvlText w:val=""/>
+      <w:lvlJc w:val="left"/>
+      <w:pPr>
+        <w:ind w:left="720" w:hanging="360"/>
+      </w:pPr>
+      <w:rPr>
+        <w:rFonts w:ascii="Symbol" w:hAnsi="Symbol" w:hint="default"/>
+      </w:rPr>
+    </w:lvl>
+    <w:lvl w:ilvl="1" w:tplc="04090003" w:tentative="1">
+      <w:start w:val="1"/>
+      <w:numFmt w:val="bullet"/>
+      <w:lvlText w:val="o"/>
+      <w:lvlJc w:val="left"/>
+      <w:pPr>
+        <w:ind w:left="1440" w:hanging="360"/>
+      </w:pPr>
+      <w:rPr>
+        <w:rFonts w:ascii="Courier New" w:hAnsi="Courier New" w:cs="Courier New" w:hint="default"/>
+      </w:rPr>
+    </w:lvl>
+    <w:lvl w:ilvl="2" w:tplc="04090005" w:tentative="1">
+      <w:start w:val="1"/>
+      <w:numFmt w:val="bullet"/>
+      <w:lvlText w:val=""/>
+      <w:lvlJc w:val="left"/>
+      <w:pPr>
+        <w:ind w:left="2160" w:hanging="360"/>
+      </w:pPr>
+      <w:rPr>
+        <w:rFonts w:ascii="Wingdings" w:hAnsi="Wingdings" w:hint="default"/>
+      </w:rPr>
+    </w:lvl>
+    <w:lvl w:ilvl="3" w:tplc="04090001" w:tentative="1">
+      <w:start w:val="1"/>
+      <w:numFmt w:val="bullet"/>
+      <w:lvlText w:val=""/>
+      <w:lvlJc w:val="left"/>
+      <w:pPr>
+        <w:ind w:left="2880" w:hanging="360"/>
+      </w:pPr>
+      <w:rPr>
+        <w:rFonts w:ascii="Symbol" w:hAnsi="Symbol" w:hint="default"/>
+      </w:rPr>
+    </w:lvl>
+    <w:lvl w:ilvl="4" w:tplc="04090003" w:tentative="1">
+      <w:start w:val="1"/>
+      <w:numFmt w:val="bullet"/>
+      <w:lvlText w:val="o"/>
+      <w:lvlJc w:val="left"/>
+      <w:pPr>
+        <w:ind w:left="3600" w:hanging="360"/>
+      </w:pPr>
+      <w:rPr>
+        <w:rFonts w:ascii="Courier New" w:hAnsi="Courier New" w:cs="Courier New" w:hint="default"/>
+      </w:rPr>
+    </w:lvl>
+    <w:lvl w:ilvl="5" w:tplc="04090005" w:tentative="1">
+      <w:start w:val="1"/>
+      <w:numFmt w:val="bullet"/>
+      <w:lvlText w:val=""/>
+      <w:lvlJc w:val="left"/>
+      <w:pPr>
+        <w:ind w:left="4320" w:hanging="360"/>
+      </w:pPr>
+      <w:rPr>
+        <w:rFonts w:ascii="Wingdings" w:hAnsi="Wingdings" w:hint="default"/>
+      </w:rPr>
+    </w:lvl>
+    <w:lvl w:ilvl="6" w:tplc="04090001" w:tentative="1">
+      <w:start w:val="1"/>
+      <w:numFmt w:val="bullet"/>
+      <w:lvlText w:val=""/>
+      <w:lvlJc w:val="left"/>
+      <w:pPr>
+        <w:ind w:left="5040" w:hanging="360"/>
+      </w:pPr>
+      <w:rPr>
+        <w:rFonts w:ascii="Symbol" w:hAnsi="Symbol" w:hint="default"/>
+      </w:rPr>
+    </w:lvl>
+    <w:lvl w:ilvl="7" w:tplc="04090003" w:tentative="1">
+      <w:start w:val="1"/>
+      <w:numFmt w:val="bullet"/>
+      <w:lvlText w:val="o"/>
+      <w:lvlJc w:val="left"/>
+      <w:pPr>
+        <w:ind w:left="5760" w:hanging="360"/>
+      </w:pPr>
+      <w:rPr>
+        <w:rFonts w:ascii="Courier New" w:hAnsi="Courier New" w:cs="Courier New" w:hint="default"/>
+      </w:rPr>
+    </w:lvl>
+    <w:lvl w:ilvl="8" w:tplc="04090005" w:tentative="1">
+      <w:start w:val="1"/>
+      <w:numFmt w:val="bullet"/>
+      <w:lvlText w:val=""/>
+      <w:lvlJc w:val="left"/>
+      <w:pPr>
+        <w:ind w:left="6480" w:hanging="360"/>
+      </w:pPr>
+      <w:rPr>
+        <w:rFonts w:ascii="Wingdings" w:hAnsi="Wingdings" w:hint="default"/>
+      </w:rPr>
+    </w:lvl>
+  </w:abstractNum>
+  <w:abstractNum w:abstractNumId="2" w15:restartNumberingAfterBreak="0">
+    <w:nsid w:val="75825C07"/>
+    <w:multiLevelType w:val="hybridMultilevel"/>
+    <w:tmpl w:val="65166908"/>
+    <w:lvl w:ilvl="0" w:tplc="04090001">
+      <w:start w:val="1"/>
+      <w:numFmt w:val="bullet"/>
+      <w:lvlText w:val=""/>
+      <w:lvlJc w:val="left"/>
+      <w:pPr>
+        <w:ind w:left="720" w:hanging="360"/>
+      </w:pPr>
+      <w:rPr>
+        <w:rFonts w:ascii="Symbol" w:hAnsi="Symbol" w:hint="default"/>
+      </w:rPr>
+    </w:lvl>
+    <w:lvl w:ilvl="1" w:tplc="04090003" w:tentative="1">
+      <w:start w:val="1"/>
+      <w:numFmt w:val="bullet"/>
+      <w:lvlText w:val="o"/>
+      <w:lvlJc w:val="left"/>
+      <w:pPr>
+        <w:ind w:left="1440" w:hanging="360"/>
+      </w:pPr>
+      <w:rPr>
+        <w:rFonts w:ascii="Courier New" w:hAnsi="Courier New" w:cs="Courier New" w:hint="default"/>
+      </w:rPr>
+    </w:lvl>
+    <w:lvl w:ilvl="2" w:tplc="04090005" w:tentative="1">
+      <w:start w:val="1"/>
+      <w:numFmt w:val="bullet"/>
+      <w:lvlText w:val=""/>
+      <w:lvlJc w:val="left"/>
+      <w:pPr>
+        <w:ind w:left="2160" w:hanging="360"/>
+      </w:pPr>
+      <w:rPr>
+        <w:rFonts w:ascii="Wingdings" w:hAnsi="Wingdings" w:hint="default"/>
+      </w:rPr>
+    </w:lvl>
+    <w:lvl w:ilvl="3" w:tplc="04090001" w:tentative="1">
+      <w:start w:val="1"/>
+      <w:numFmt w:val="bullet"/>
+      <w:lvlText w:val=""/>
+      <w:lvlJc w:val="left"/>
+      <w:pPr>
+        <w:ind w:left="2880" w:hanging="360"/>
+      </w:pPr>
+      <w:rPr>
+        <w:rFonts w:ascii="Symbol" w:hAnsi="Symbol" w:hint="default"/>
+      </w:rPr>
+    </w:lvl>
+    <w:lvl w:ilvl="4" w:tplc="04090003" w:tentative="1">
+      <w:start w:val="1"/>
+      <w:numFmt w:val="bullet"/>
+      <w:lvlText w:val="o"/>
+      <w:lvlJc w:val="left"/>
+      <w:pPr>
+        <w:ind w:left="3600" w:hanging="360"/>
+      </w:pPr>
+      <w:rPr>
+        <w:rFonts w:ascii="Courier New" w:hAnsi="Courier New" w:cs="Courier New" w:hint="default"/>
+      </w:rPr>
+    </w:lvl>
+    <w:lvl w:ilvl="5" w:tplc="04090005" w:tentative="1">
+      <w:start w:val="1"/>
+      <w:numFmt w:val="bullet"/>
+      <w:lvlText w:val=""/>
+      <w:lvlJc w:val="left"/>
+      <w:pPr>
+        <w:ind w:left="4320" w:hanging="360"/>
+      </w:pPr>
+      <w:rPr>
+        <w:rFonts w:ascii="Wingdings" w:hAnsi="Wingdings" w:hint="default"/>
+      </w:rPr>
+    </w:lvl>
+    <w:lvl w:ilvl="6" w:tplc="04090001" w:tentative="1">
+      <w:start w:val="1"/>
+      <w:numFmt w:val="bullet"/>
+      <w:lvlText w:val=""/>
+      <w:lvlJc w:val="left"/>
+      <w:pPr>
+        <w:ind w:left="5040" w:hanging="360"/>
+      </w:pPr>
+      <w:rPr>
+        <w:rFonts w:ascii="Symbol" w:hAnsi="Symbol" w:hint="default"/>
+      </w:rPr>
+    </w:lvl>
+    <w:lvl w:ilvl="7" w:tplc="04090003" w:tentative="1">
+      <w:start w:val="1"/>
+      <w:numFmt w:val="bullet"/>
+      <w:lvlText w:val="o"/>
+      <w:lvlJc w:val="left"/>
+      <w:pPr>
+        <w:ind w:left="5760" w:hanging="360"/>
+      </w:pPr>
+      <w:rPr>
+        <w:rFonts w:ascii="Courier New" w:hAnsi="Courier New" w:cs="Courier New" w:hint="default"/>
+      </w:rPr>
+    </w:lvl>
+    <w:lvl w:ilvl="8" w:tplc="04090005" w:tentative="1">
+      <w:start w:val="1"/>
+      <w:numFmt w:val="bullet"/>
+      <w:lvlText w:val=""/>
+      <w:lvlJc w:val="left"/>
+      <w:pPr>
+        <w:ind w:left="6480" w:hanging="360"/>
+      </w:pPr>
+      <w:rPr>
+        <w:rFonts w:ascii="Wingdings" w:hAnsi="Wingdings" w:hint="default"/>
+      </w:rPr>
+    </w:lvl>
+  </w:abstractNum>
   <w:num w:numId="1">
     <w:abstractNumId w:val="0"/>
+  </w:num>
+  <w:num w:numId="2">
+    <w:abstractNumId w:val="1"/>
+  </w:num>
+  <w:num w:numId="3">
+    <w:abstractNumId w:val="2"/>
   </w:num>
 </w:numbering>
 </file>
@@ -6359,6 +7922,18 @@
       <w:lang w:val="en-GB"/>
     </w:rPr>
   </w:style>
+  <w:style w:type="character" w:styleId="FollowedHyperlink">
+    <w:name w:val="FollowedHyperlink"/>
+    <w:basedOn w:val="DefaultParagraphFont"/>
+    <w:uiPriority w:val="99"/>
+    <w:semiHidden/>
+    <w:unhideWhenUsed/>
+    <w:rsid w:val="001A4A23"/>
+    <w:rPr>
+      <w:color w:val="954F72" w:themeColor="followedHyperlink"/>
+      <w:u w:val="single"/>
+    </w:rPr>
+  </w:style>
 </w:styles>
 </file>
 
@@ -6662,7 +8237,7 @@
 </file>
 
 <file path=customXml/itemProps1.xml><?xml version="1.0" encoding="utf-8"?>
-<ds:datastoreItem xmlns:ds="http://schemas.openxmlformats.org/officeDocument/2006/customXml" ds:itemID="{765DAE6C-96D8-9F47-9780-123690889665}">
+<ds:datastoreItem xmlns:ds="http://schemas.openxmlformats.org/officeDocument/2006/customXml" ds:itemID="{585FC2D9-0423-2842-A0A5-D23DF9DC6E5C}">
   <ds:schemaRefs>
     <ds:schemaRef ds:uri="http://schemas.openxmlformats.org/officeDocument/2006/bibliography"/>
   </ds:schemaRefs>

</xml_diff>

<commit_message>
Data structuring + other things
</commit_message>
<xml_diff>
--- a/Thesis_draft_GitHub_eng.docx
+++ b/Thesis_draft_GitHub_eng.docx
@@ -2828,22 +2828,8 @@
       <w:pPr>
         <w:pStyle w:val="Heading3"/>
       </w:pPr>
-      <w:bookmarkStart w:id="5" w:name="_Toc6328792"/>
       <w:r>
         <w:lastRenderedPageBreak/>
-        <w:t>Storing data locally</w:t>
-      </w:r>
-      <w:bookmarkEnd w:id="5"/>
-      <w:r>
-        <w:t xml:space="preserve"> </w:t>
-      </w:r>
-    </w:p>
-    <w:p/>
-    <w:p>
-      <w:pPr>
-        <w:pStyle w:val="Heading4"/>
-      </w:pPr>
-      <w:r>
         <w:t xml:space="preserve">Don’t Destroy </w:t>
       </w:r>
       <w:proofErr w:type="gramStart"/>
@@ -2926,13 +2912,14 @@
     <w:p/>
     <w:p>
       <w:pPr>
-        <w:pStyle w:val="Heading4"/>
-      </w:pPr>
-      <w:proofErr w:type="spellStart"/>
-      <w:r>
-        <w:t>PlayerPrefs</w:t>
-      </w:r>
-      <w:proofErr w:type="spellEnd"/>
+        <w:pStyle w:val="Heading3"/>
+      </w:pPr>
+      <w:r>
+        <w:t>Pl</w:t>
+      </w:r>
+      <w:r>
+        <w:t>ayer preferences</w:t>
+      </w:r>
     </w:p>
     <w:p>
       <w:proofErr w:type="spellStart"/>
@@ -3010,15 +2997,13 @@
       <w:pPr>
         <w:pStyle w:val="Heading3"/>
       </w:pPr>
-      <w:bookmarkStart w:id="6" w:name="_Toc6328793"/>
       <w:r>
         <w:lastRenderedPageBreak/>
-        <w:t xml:space="preserve">Data serialisation </w:t>
-      </w:r>
-      <w:r>
-        <w:t>in Unity3D</w:t>
-      </w:r>
-      <w:bookmarkEnd w:id="6"/>
+        <w:t xml:space="preserve">XML and </w:t>
+      </w:r>
+      <w:r>
+        <w:t>JSON</w:t>
+      </w:r>
     </w:p>
     <w:p>
       <w:r>
@@ -3030,14 +3015,33 @@
       <w:pPr>
         <w:pStyle w:val="Heading3"/>
       </w:pPr>
-      <w:bookmarkStart w:id="7" w:name="_Toc6328794"/>
-      <w:r>
-        <w:t>3rd party solutions</w:t>
-      </w:r>
-      <w:bookmarkEnd w:id="7"/>
-    </w:p>
-    <w:p/>
-    <w:p/>
+      <w:r>
+        <w:t>Binary</w:t>
+      </w:r>
+      <w:r>
+        <w:t xml:space="preserve"> files</w:t>
+      </w:r>
+    </w:p>
+    <w:p/>
+    <w:p>
+      <w:pPr>
+        <w:pStyle w:val="Heading3"/>
+      </w:pPr>
+      <w:bookmarkStart w:id="5" w:name="_Toc6328794"/>
+      <w:r>
+        <w:t>Other</w:t>
+      </w:r>
+      <w:r>
+        <w:t xml:space="preserve"> solutions</w:t>
+      </w:r>
+      <w:bookmarkEnd w:id="5"/>
+    </w:p>
+    <w:p/>
+    <w:p>
+      <w:r>
+        <w:t>-INI files</w:t>
+      </w:r>
+    </w:p>
     <w:p>
       <w:r>
         <w:t>-custom serialization</w:t>
@@ -3045,6 +3049,20 @@
     </w:p>
     <w:p>
       <w:r>
+        <w:t>-3</w:t>
+      </w:r>
+      <w:r>
+        <w:rPr>
+          <w:vertAlign w:val="superscript"/>
+        </w:rPr>
+        <w:t>rd</w:t>
+      </w:r>
+      <w:r>
+        <w:t xml:space="preserve"> party addons</w:t>
+      </w:r>
+    </w:p>
+    <w:p>
+      <w:r>
         <w:t xml:space="preserve"> </w:t>
       </w:r>
       <w:r>
@@ -3055,23 +3073,23 @@
       <w:pPr>
         <w:pStyle w:val="Heading1"/>
       </w:pPr>
-      <w:bookmarkStart w:id="8" w:name="_Toc6328795"/>
+      <w:bookmarkStart w:id="6" w:name="_Toc6328795"/>
       <w:r>
         <w:lastRenderedPageBreak/>
         <w:t>Creating the level editor</w:t>
       </w:r>
-      <w:bookmarkEnd w:id="8"/>
+      <w:bookmarkEnd w:id="6"/>
     </w:p>
     <w:p/>
     <w:p>
       <w:pPr>
         <w:pStyle w:val="Heading2"/>
       </w:pPr>
-      <w:bookmarkStart w:id="9" w:name="_Toc6328796"/>
+      <w:bookmarkStart w:id="7" w:name="_Toc6328796"/>
       <w:r>
         <w:t>Requirements</w:t>
       </w:r>
-      <w:bookmarkEnd w:id="9"/>
+      <w:bookmarkEnd w:id="7"/>
     </w:p>
     <w:p/>
     <w:p>
@@ -3130,11 +3148,11 @@
       <w:pPr>
         <w:pStyle w:val="Heading2"/>
       </w:pPr>
-      <w:bookmarkStart w:id="10" w:name="_Toc6328797"/>
+      <w:bookmarkStart w:id="8" w:name="_Toc6328797"/>
       <w:r>
         <w:t>Level editor functionality</w:t>
       </w:r>
-      <w:bookmarkEnd w:id="10"/>
+      <w:bookmarkEnd w:id="8"/>
     </w:p>
     <w:p/>
     <w:p>
@@ -3253,15 +3271,7 @@
     <w:p>
       <w:r>
         <w:lastRenderedPageBreak/>
-        <w:t xml:space="preserve">The area where the objects can be placed is the empty space with grey background in the middle of the level editor screen. If an </w:t>
-      </w:r>
-      <w:proofErr w:type="gramStart"/>
-      <w:r>
-        <w:t>objects</w:t>
-      </w:r>
-      <w:proofErr w:type="gramEnd"/>
-      <w:r>
-        <w:t xml:space="preserve"> is placed outside of this area, the object will be destroyed.</w:t>
+        <w:t>The area where the objects can be placed is the empty space with grey background in the middle of the level editor screen. If an object is placed outside of this area, the object will be destroyed.</w:t>
       </w:r>
     </w:p>
     <w:p/>
@@ -3488,11 +3498,11 @@
       <w:pPr>
         <w:pStyle w:val="Heading3"/>
       </w:pPr>
-      <w:bookmarkStart w:id="11" w:name="_Toc6328798"/>
+      <w:bookmarkStart w:id="9" w:name="_Toc6328798"/>
       <w:r>
         <w:t>Level objects</w:t>
       </w:r>
-      <w:bookmarkEnd w:id="11"/>
+      <w:bookmarkEnd w:id="9"/>
     </w:p>
     <w:p>
       <w:pPr>
@@ -3558,6 +3568,11 @@
     </w:p>
     <w:p>
       <w:pPr>
+        <w:pStyle w:val="ListParagraph"/>
+        <w:numPr>
+          <w:ilvl w:val="0"/>
+          <w:numId w:val="4"/>
+        </w:numPr>
         <w:rPr>
           <w:rFonts w:ascii="-webkit-standard" w:eastAsia="Times New Roman" w:hAnsi="-webkit-standard" w:cs="Times New Roman"/>
           <w:color w:val="000000"/>
@@ -3570,11 +3585,16 @@
           <w:sz w:val="22"/>
           <w:szCs w:val="22"/>
         </w:rPr>
-        <w:t>-Ghost - a static object</w:t>
-      </w:r>
-    </w:p>
-    <w:p>
-      <w:pPr>
+        <w:t>Ghost - a static object</w:t>
+      </w:r>
+    </w:p>
+    <w:p>
+      <w:pPr>
+        <w:pStyle w:val="ListParagraph"/>
+        <w:numPr>
+          <w:ilvl w:val="0"/>
+          <w:numId w:val="4"/>
+        </w:numPr>
         <w:rPr>
           <w:rFonts w:ascii="-webkit-standard" w:eastAsia="Times New Roman" w:hAnsi="-webkit-standard" w:cs="Times New Roman"/>
           <w:color w:val="000000"/>
@@ -3587,11 +3607,16 @@
           <w:sz w:val="22"/>
           <w:szCs w:val="22"/>
         </w:rPr>
-        <w:t>-A wall - an object which has a starting point and an ending point</w:t>
-      </w:r>
-    </w:p>
-    <w:p>
-      <w:pPr>
+        <w:t>A wall - an object which has a starting point and an ending point</w:t>
+      </w:r>
+    </w:p>
+    <w:p>
+      <w:pPr>
+        <w:pStyle w:val="ListParagraph"/>
+        <w:numPr>
+          <w:ilvl w:val="0"/>
+          <w:numId w:val="4"/>
+        </w:numPr>
         <w:rPr>
           <w:rFonts w:ascii="-webkit-standard" w:eastAsia="Times New Roman" w:hAnsi="-webkit-standard" w:cs="Times New Roman"/>
           <w:color w:val="000000"/>
@@ -3604,7 +3629,7 @@
           <w:sz w:val="22"/>
           <w:szCs w:val="22"/>
         </w:rPr>
-        <w:t>-A portal - two objects which are linked together</w:t>
+        <w:t>A portal - two objects which are linked together</w:t>
       </w:r>
     </w:p>
     <w:p>
@@ -3738,7 +3763,7 @@
           <w:lang w:val="fi-FI"/>
         </w:rPr>
       </w:pPr>
-      <w:bookmarkStart w:id="12" w:name="_Toc6328799"/>
+      <w:bookmarkStart w:id="10" w:name="_Toc6328799"/>
       <w:r>
         <w:rPr>
           <w:lang w:val="fi-FI"/>
@@ -3746,7 +3771,7 @@
         <w:lastRenderedPageBreak/>
         <w:t>Serialising level object data</w:t>
       </w:r>
-      <w:bookmarkEnd w:id="12"/>
+      <w:bookmarkEnd w:id="10"/>
     </w:p>
     <w:p>
       <w:pPr>
@@ -3784,14 +3809,14 @@
       <w:pPr>
         <w:pStyle w:val="Heading3"/>
       </w:pPr>
-      <w:bookmarkStart w:id="13" w:name="_Toc6328800"/>
+      <w:bookmarkStart w:id="11" w:name="_Toc6328800"/>
       <w:r>
         <w:t>Custom</w:t>
       </w:r>
       <w:r>
         <w:t xml:space="preserve"> serialisation</w:t>
       </w:r>
-      <w:bookmarkEnd w:id="13"/>
+      <w:bookmarkEnd w:id="11"/>
     </w:p>
     <w:p>
       <w:pPr>
@@ -4141,7 +4166,7 @@
           <w:color w:val="1F3763" w:themeColor="accent1" w:themeShade="7F"/>
         </w:rPr>
       </w:pPr>
-      <w:bookmarkStart w:id="14" w:name="_Toc6328801"/>
+      <w:bookmarkStart w:id="12" w:name="_Toc6328801"/>
       <w:r>
         <w:br w:type="page"/>
       </w:r>
@@ -4154,7 +4179,7 @@
         <w:lastRenderedPageBreak/>
         <w:t>Using JSON for serialisation</w:t>
       </w:r>
-      <w:bookmarkEnd w:id="14"/>
+      <w:bookmarkEnd w:id="12"/>
     </w:p>
     <w:p>
       <w:pPr>
@@ -5012,7 +5037,7 @@
       <w:pPr>
         <w:pStyle w:val="Heading2"/>
       </w:pPr>
-      <w:bookmarkStart w:id="15" w:name="_Toc6328802"/>
+      <w:bookmarkStart w:id="13" w:name="_Toc6328802"/>
       <w:r>
         <w:lastRenderedPageBreak/>
         <w:t>Saving</w:t>
@@ -5020,7 +5045,7 @@
       <w:r>
         <w:t xml:space="preserve"> object data</w:t>
       </w:r>
-      <w:bookmarkEnd w:id="15"/>
+      <w:bookmarkEnd w:id="13"/>
     </w:p>
     <w:p/>
     <w:p>
@@ -5087,7 +5112,13 @@
       </w:r>
       <w:proofErr w:type="spellEnd"/>
       <w:r>
-        <w:t xml:space="preserve"> class and a new list for storing strings. It then loops through each child object of the Level game object and adds them to a list. </w:t>
+        <w:t xml:space="preserve"> </w:t>
+      </w:r>
+      <w:r>
+        <w:t>object</w:t>
+      </w:r>
+      <w:r>
+        <w:t xml:space="preserve"> and a new list for storing strings. It then loops through each child object of the Level game object and adds them to a list. </w:t>
       </w:r>
       <w:r>
         <w:t>This list is then looped through. Each object has a common interface, which enables the script to get the corresponding object’s data. After each objects data has been fetched and stored in a list, this list is then stored as a JSON file using Unity3D’s JSON utility.</w:t>
@@ -5104,14 +5135,20 @@
         <w:rPr>
           <w:lang w:val="fi-FI"/>
         </w:rPr>
-        <w:t>-tilakaavio tallentamisesta</w:t>
-      </w:r>
-    </w:p>
-    <w:p>
-      <w:pPr>
+        <w:t>-</w:t>
+      </w:r>
+      <w:r>
         <w:rPr>
           <w:lang w:val="fi-FI"/>
         </w:rPr>
+        <w:t>kuva koko jutusta tähän</w:t>
+      </w:r>
+    </w:p>
+    <w:p>
+      <w:pPr>
+        <w:rPr>
+          <w:lang w:val="fi-FI"/>
+        </w:rPr>
       </w:pPr>
     </w:p>
     <w:p>
@@ -5121,139 +5158,302 @@
           <w:lang w:val="fi-FI"/>
         </w:rPr>
       </w:pPr>
-      <w:bookmarkStart w:id="16" w:name="_Toc6328803"/>
+      <w:bookmarkStart w:id="14" w:name="_Toc6328803"/>
       <w:r>
         <w:rPr>
           <w:lang w:val="fi-FI"/>
         </w:rPr>
         <w:t>Loading a game level</w:t>
       </w:r>
+      <w:bookmarkEnd w:id="14"/>
+    </w:p>
+    <w:p>
+      <w:pPr>
+        <w:rPr>
+          <w:lang w:val="fi-FI"/>
+        </w:rPr>
+      </w:pPr>
+    </w:p>
+    <w:p>
+      <w:pPr>
+        <w:rPr>
+          <w:lang w:val="en-US"/>
+        </w:rPr>
+      </w:pPr>
+      <w:r>
+        <w:rPr>
+          <w:lang w:val="en-US"/>
+        </w:rPr>
+        <w:t xml:space="preserve">When loading the saved game level, </w:t>
+      </w:r>
+      <w:r>
+        <w:rPr>
+          <w:lang w:val="en-US"/>
+        </w:rPr>
+        <w:t xml:space="preserve">the JSON file will be read into a string variable. Using the Unity3D’s JSON utility, the string variable is then turned into a new </w:t>
+      </w:r>
+      <w:proofErr w:type="spellStart"/>
+      <w:r>
+        <w:rPr>
+          <w:lang w:val="en-US"/>
+        </w:rPr>
+        <w:t>LevelData</w:t>
+      </w:r>
+      <w:proofErr w:type="spellEnd"/>
+      <w:r>
+        <w:rPr>
+          <w:lang w:val="en-US"/>
+        </w:rPr>
+        <w:t xml:space="preserve"> object with a new list of the saved game objects.</w:t>
+      </w:r>
+    </w:p>
+    <w:p>
+      <w:pPr>
+        <w:rPr>
+          <w:lang w:val="en-US"/>
+        </w:rPr>
+      </w:pPr>
+    </w:p>
+    <w:p>
+      <w:pPr>
+        <w:rPr>
+          <w:lang w:val="en-US"/>
+        </w:rPr>
+      </w:pPr>
+      <w:r>
+        <w:rPr>
+          <w:lang w:val="en-US"/>
+        </w:rPr>
+        <w:t>The list with all the level’s game objects is looped through and depending on the type of object, a corresponding new game object will be instantiated. This object will then be added as a child object of the level</w:t>
+      </w:r>
+      <w:r>
+        <w:rPr>
+          <w:lang w:val="en-US"/>
+        </w:rPr>
+        <w:t xml:space="preserve">. It will then receive the information about its position through the </w:t>
+      </w:r>
+      <w:proofErr w:type="spellStart"/>
+      <w:r>
+        <w:rPr>
+          <w:lang w:val="en-US"/>
+        </w:rPr>
+        <w:t>ISaveLevelData</w:t>
+      </w:r>
+      <w:proofErr w:type="spellEnd"/>
+      <w:r>
+        <w:rPr>
+          <w:lang w:val="en-US"/>
+        </w:rPr>
+        <w:t xml:space="preserve"> interface.</w:t>
+      </w:r>
+    </w:p>
+    <w:p>
+      <w:pPr>
+        <w:rPr>
+          <w:lang w:val="en-US"/>
+        </w:rPr>
+      </w:pPr>
+    </w:p>
+    <w:p>
+      <w:pPr>
+        <w:rPr>
+          <w:lang w:val="en-US"/>
+        </w:rPr>
+      </w:pPr>
+      <w:r>
+        <w:rPr>
+          <w:lang w:val="en-US"/>
+        </w:rPr>
+        <w:t>-</w:t>
+      </w:r>
+      <w:proofErr w:type="spellStart"/>
+      <w:r>
+        <w:rPr>
+          <w:lang w:val="en-US"/>
+        </w:rPr>
+        <w:t>kuva</w:t>
+      </w:r>
+      <w:proofErr w:type="spellEnd"/>
+      <w:r>
+        <w:rPr>
+          <w:lang w:val="en-US"/>
+        </w:rPr>
+        <w:t xml:space="preserve"> </w:t>
+      </w:r>
+      <w:proofErr w:type="spellStart"/>
+      <w:r>
+        <w:rPr>
+          <w:lang w:val="en-US"/>
+        </w:rPr>
+        <w:t>koko</w:t>
+      </w:r>
+      <w:proofErr w:type="spellEnd"/>
+      <w:r>
+        <w:rPr>
+          <w:lang w:val="en-US"/>
+        </w:rPr>
+        <w:t xml:space="preserve"> </w:t>
+      </w:r>
+      <w:proofErr w:type="spellStart"/>
+      <w:r>
+        <w:rPr>
+          <w:lang w:val="en-US"/>
+        </w:rPr>
+        <w:t>hommasta</w:t>
+      </w:r>
+      <w:proofErr w:type="spellEnd"/>
+      <w:r>
+        <w:rPr>
+          <w:lang w:val="en-US"/>
+        </w:rPr>
+        <w:t xml:space="preserve"> </w:t>
+      </w:r>
+      <w:proofErr w:type="spellStart"/>
+      <w:r>
+        <w:rPr>
+          <w:lang w:val="en-US"/>
+        </w:rPr>
+        <w:t>tähän</w:t>
+      </w:r>
+      <w:proofErr w:type="spellEnd"/>
+    </w:p>
+    <w:p>
+      <w:pPr>
+        <w:pStyle w:val="Heading1"/>
+      </w:pPr>
+      <w:bookmarkStart w:id="15" w:name="_Toc6328804"/>
+      <w:r>
+        <w:t xml:space="preserve">Storing level data in </w:t>
+      </w:r>
+      <w:r>
+        <w:t>the</w:t>
+      </w:r>
+      <w:r>
+        <w:t xml:space="preserve"> database</w:t>
+      </w:r>
+      <w:bookmarkEnd w:id="15"/>
+    </w:p>
+    <w:p/>
+    <w:p>
+      <w:pPr>
+        <w:pStyle w:val="Heading2"/>
+      </w:pPr>
+      <w:bookmarkStart w:id="16" w:name="_Toc6328805"/>
+      <w:r>
+        <w:t>Using a BaaS</w:t>
+      </w:r>
       <w:bookmarkEnd w:id="16"/>
     </w:p>
-    <w:p>
-      <w:pPr>
-        <w:rPr>
-          <w:lang w:val="fi-FI"/>
-        </w:rPr>
-      </w:pPr>
-      <w:r>
-        <w:rPr>
-          <w:lang w:val="fi-FI"/>
-        </w:rPr>
-        <w:br w:type="page"/>
-      </w:r>
-    </w:p>
-    <w:p>
-      <w:pPr>
-        <w:pStyle w:val="Heading1"/>
-      </w:pPr>
-      <w:bookmarkStart w:id="17" w:name="_Toc6328804"/>
-      <w:r>
-        <w:lastRenderedPageBreak/>
-        <w:t xml:space="preserve">Storing level data in </w:t>
-      </w:r>
-      <w:r>
-        <w:t>the</w:t>
-      </w:r>
-      <w:r>
-        <w:t xml:space="preserve"> database</w:t>
+    <w:p/>
+    <w:p>
+      <w:r>
+        <w:t>BaaS, an acronym for Backend</w:t>
+      </w:r>
+      <w:r>
+        <w:t>-</w:t>
+      </w:r>
+      <w:r>
+        <w:t>as</w:t>
+      </w:r>
+      <w:r>
+        <w:t>-</w:t>
+      </w:r>
+      <w:r>
+        <w:t>a</w:t>
+      </w:r>
+      <w:r>
+        <w:t>-</w:t>
+      </w:r>
+      <w:r>
+        <w:t xml:space="preserve">Service, </w:t>
+      </w:r>
+      <w:r>
+        <w:t xml:space="preserve">is a </w:t>
+      </w:r>
+      <w:proofErr w:type="gramStart"/>
+      <w:r>
+        <w:t>cloud based</w:t>
+      </w:r>
+      <w:proofErr w:type="gramEnd"/>
+      <w:r>
+        <w:t xml:space="preserve"> service model. It allows software and application developers to connect to backend systems through an API. A backend service aimed at mobile developers can also be called </w:t>
+      </w:r>
+      <w:proofErr w:type="spellStart"/>
+      <w:r>
+        <w:t>MBaaS</w:t>
+      </w:r>
+      <w:proofErr w:type="spellEnd"/>
+      <w:r>
+        <w:t>, or Mobile Backend</w:t>
+      </w:r>
+      <w:r>
+        <w:t>-</w:t>
+      </w:r>
+      <w:r>
+        <w:t>as</w:t>
+      </w:r>
+      <w:r>
+        <w:t>-</w:t>
+      </w:r>
+      <w:r>
+        <w:t>a</w:t>
+      </w:r>
+      <w:r>
+        <w:t>-</w:t>
+      </w:r>
+      <w:r>
+        <w:t>S</w:t>
+      </w:r>
+      <w:r>
+        <w:t>ervice.</w:t>
+      </w:r>
+    </w:p>
+    <w:p/>
+    <w:p>
+      <w:r>
+        <w:t>BaaS often includes services like cloud storage, push notifications, user and file management, social networking integration and user management (</w:t>
+      </w:r>
+      <w:r>
+        <w:fldChar w:fldCharType="begin"/>
+      </w:r>
+      <w:r>
+        <w:instrText xml:space="preserve"> REF _Ref6308440 \r \h </w:instrText>
+      </w:r>
+      <w:r>
+        <w:fldChar w:fldCharType="separate"/>
+      </w:r>
+      <w:r>
+        <w:rPr>
+          <w:cs/>
+        </w:rPr>
+        <w:t>‎</w:t>
+      </w:r>
+      <w:r>
+        <w:t>3</w:t>
+      </w:r>
+      <w:r>
+        <w:fldChar w:fldCharType="end"/>
+      </w:r>
+      <w:r>
+        <w:t>)</w:t>
+      </w:r>
+      <w:r>
+        <w:t>.</w:t>
+      </w:r>
+    </w:p>
+    <w:p/>
+    <w:p>
+      <w:pPr>
+        <w:pStyle w:val="Heading2"/>
+      </w:pPr>
+      <w:bookmarkStart w:id="17" w:name="_Toc6328806"/>
+      <w:r>
+        <w:t xml:space="preserve">Choosing the </w:t>
+      </w:r>
+      <w:r>
+        <w:t>service</w:t>
       </w:r>
       <w:bookmarkEnd w:id="17"/>
-    </w:p>
-    <w:p/>
-    <w:p>
-      <w:pPr>
-        <w:pStyle w:val="Heading2"/>
-      </w:pPr>
-      <w:bookmarkStart w:id="18" w:name="_Toc6328805"/>
-      <w:r>
-        <w:t>Using a BaaS</w:t>
-      </w:r>
-      <w:bookmarkEnd w:id="18"/>
-    </w:p>
-    <w:p/>
-    <w:p>
-      <w:r>
-        <w:t>BaaS, an acronym for Backend</w:t>
-      </w:r>
-      <w:r>
-        <w:t xml:space="preserve"> as a </w:t>
-      </w:r>
-      <w:r>
-        <w:t xml:space="preserve">Service, </w:t>
-      </w:r>
-      <w:r>
-        <w:t xml:space="preserve">is a </w:t>
-      </w:r>
-      <w:proofErr w:type="gramStart"/>
-      <w:r>
-        <w:t>cloud based</w:t>
-      </w:r>
-      <w:proofErr w:type="gramEnd"/>
-      <w:r>
-        <w:t xml:space="preserve"> service model. It allows software and application developers to connect to backend systems through an API. A backend service aimed at mobile developers can also be called </w:t>
-      </w:r>
-      <w:proofErr w:type="spellStart"/>
-      <w:r>
-        <w:t>MBaaS</w:t>
-      </w:r>
-      <w:proofErr w:type="spellEnd"/>
-      <w:r>
-        <w:t>, or Mobile Backend</w:t>
-      </w:r>
-      <w:r>
-        <w:t xml:space="preserve"> as a S</w:t>
-      </w:r>
-      <w:r>
-        <w:t>ervice.</w:t>
-      </w:r>
-    </w:p>
-    <w:p/>
-    <w:p>
-      <w:r>
-        <w:t>BaaS often includes services like cloud storage, push notifications, user and file management, social networking integration and user management (</w:t>
-      </w:r>
-      <w:r>
-        <w:fldChar w:fldCharType="begin"/>
-      </w:r>
-      <w:r>
-        <w:instrText xml:space="preserve"> REF _Ref6308440 \r \h </w:instrText>
-      </w:r>
-      <w:r>
-        <w:fldChar w:fldCharType="separate"/>
-      </w:r>
-      <w:r>
-        <w:rPr>
-          <w:cs/>
-        </w:rPr>
-        <w:t>‎</w:t>
-      </w:r>
-      <w:r>
-        <w:t>3</w:t>
-      </w:r>
-      <w:r>
-        <w:fldChar w:fldCharType="end"/>
-      </w:r>
-      <w:r>
-        <w:t>)</w:t>
-      </w:r>
-      <w:r>
-        <w:t>.</w:t>
-      </w:r>
-    </w:p>
-    <w:p/>
-    <w:p>
-      <w:pPr>
-        <w:pStyle w:val="Heading2"/>
-      </w:pPr>
-      <w:bookmarkStart w:id="19" w:name="_Toc6328806"/>
-      <w:r>
-        <w:t xml:space="preserve">Choosing the </w:t>
-      </w:r>
-      <w:r>
-        <w:t>service</w:t>
-      </w:r>
-      <w:bookmarkEnd w:id="19"/>
     </w:p>
     <w:p/>
     <w:p>
@@ -5307,6 +5507,7 @@
         </w:numPr>
       </w:pPr>
       <w:r>
+        <w:lastRenderedPageBreak/>
         <w:t>safe to use</w:t>
       </w:r>
     </w:p>
@@ -5636,7 +5837,6 @@
     <w:p/>
     <w:p>
       <w:r>
-        <w:lastRenderedPageBreak/>
         <w:t>In the end, Google Firebase was chosen mainly because of the ease of use. All other services would’ve required a lot of time to be spent on learning how to use and create cloud services. For just one person that would’ve been too big of an overtaking. Especially considering that the service has to have proper security measures when taken to production.</w:t>
       </w:r>
     </w:p>
@@ -5659,8 +5859,6 @@
           <w:szCs w:val="26"/>
         </w:rPr>
       </w:pPr>
-      <w:bookmarkStart w:id="20" w:name="_GoBack"/>
-      <w:bookmarkEnd w:id="20"/>
       <w:r>
         <w:br w:type="page"/>
       </w:r>
@@ -5669,7 +5867,7 @@
       <w:pPr>
         <w:pStyle w:val="Heading2"/>
       </w:pPr>
-      <w:bookmarkStart w:id="21" w:name="_Toc6328807"/>
+      <w:bookmarkStart w:id="18" w:name="_Toc6328807"/>
       <w:r>
         <w:lastRenderedPageBreak/>
         <w:t xml:space="preserve">Google Firebase </w:t>
@@ -5677,7 +5875,7 @@
       <w:r>
         <w:t>products</w:t>
       </w:r>
-      <w:bookmarkEnd w:id="21"/>
+      <w:bookmarkEnd w:id="18"/>
     </w:p>
     <w:p/>
     <w:p>
@@ -5732,11 +5930,11 @@
       <w:pPr>
         <w:pStyle w:val="Heading3"/>
       </w:pPr>
-      <w:bookmarkStart w:id="22" w:name="_Toc6328808"/>
+      <w:bookmarkStart w:id="19" w:name="_Toc6328808"/>
       <w:r>
         <w:t>Realtime Database</w:t>
       </w:r>
-      <w:bookmarkEnd w:id="22"/>
+      <w:bookmarkEnd w:id="19"/>
     </w:p>
     <w:p/>
     <w:p>
@@ -5786,12 +5984,12 @@
       <w:pPr>
         <w:pStyle w:val="Heading3"/>
       </w:pPr>
-      <w:bookmarkStart w:id="23" w:name="_Toc6328809"/>
+      <w:bookmarkStart w:id="20" w:name="_Toc6328809"/>
       <w:r>
         <w:lastRenderedPageBreak/>
         <w:t>Authentication</w:t>
       </w:r>
-      <w:bookmarkEnd w:id="23"/>
+      <w:bookmarkEnd w:id="20"/>
     </w:p>
     <w:p/>
     <w:p>
@@ -6039,7 +6237,7 @@
       <w:pPr>
         <w:pStyle w:val="Heading2"/>
       </w:pPr>
-      <w:bookmarkStart w:id="24" w:name="_Toc6328810"/>
+      <w:bookmarkStart w:id="21" w:name="_Toc6328810"/>
       <w:r>
         <w:t xml:space="preserve">Integrating Firebase </w:t>
       </w:r>
@@ -6049,7 +6247,7 @@
       <w:r>
         <w:t xml:space="preserve"> Unity3D</w:t>
       </w:r>
-      <w:bookmarkEnd w:id="24"/>
+      <w:bookmarkEnd w:id="21"/>
     </w:p>
     <w:p/>
     <w:p>
@@ -6087,51 +6285,6 @@
         <w:pStyle w:val="Heading2"/>
       </w:pPr>
     </w:p>
-    <w:p>
-      <w:pPr>
-        <w:pStyle w:val="Heading2"/>
-      </w:pPr>
-      <w:bookmarkStart w:id="25" w:name="_Toc6328811"/>
-      <w:r>
-        <w:t>Data structure</w:t>
-      </w:r>
-      <w:bookmarkEnd w:id="25"/>
-    </w:p>
-    <w:p/>
-    <w:p>
-      <w:r>
-        <w:t>-why the data structure has been designed the way it is</w:t>
-      </w:r>
-    </w:p>
-    <w:p/>
-    <w:p>
-      <w:pPr>
-        <w:pStyle w:val="Heading2"/>
-      </w:pPr>
-      <w:bookmarkStart w:id="26" w:name="_Toc6328812"/>
-      <w:r>
-        <w:t>Storing data</w:t>
-      </w:r>
-      <w:bookmarkEnd w:id="26"/>
-    </w:p>
-    <w:p/>
-    <w:p>
-      <w:r>
-        <w:t>-using the router</w:t>
-      </w:r>
-    </w:p>
-    <w:p/>
-    <w:p>
-      <w:pPr>
-        <w:pStyle w:val="Heading2"/>
-      </w:pPr>
-      <w:bookmarkStart w:id="27" w:name="_Toc6328813"/>
-      <w:r>
-        <w:t>Retrieving data</w:t>
-      </w:r>
-      <w:bookmarkEnd w:id="27"/>
-    </w:p>
-    <w:p/>
     <w:p>
       <w:pPr>
         <w:rPr>
@@ -6149,12 +6302,269 @@
       <w:pPr>
         <w:pStyle w:val="Heading2"/>
       </w:pPr>
-      <w:bookmarkStart w:id="28" w:name="_Toc6328814"/>
+      <w:r>
+        <w:lastRenderedPageBreak/>
+        <w:t>Structuring the data</w:t>
+      </w:r>
+    </w:p>
+    <w:p/>
+    <w:p>
+      <w:r>
+        <w:t>Designing the data structure is one of the most challenging parts of creating and using a database. When designing a relational database, data redundancy is avoided when possible. This isn’t necessarily the case with the Firebase Realtime Database</w:t>
+      </w:r>
+      <w:r>
+        <w:t>. The database is a JSON tree, which should be kept as flat as possible. This means that even though the database JSON tree can have up to 32 levels of nested data, every time a node is retrieved, all its child nodes are also retrieved.</w:t>
+      </w:r>
+    </w:p>
+    <w:p/>
+    <w:p>
+      <w:r>
+        <w:t>The security of the Realtime Database heavily relies on rules, which are combined with authentication. If a person has access to one node, they will have access to all the child nodes as well.</w:t>
+      </w:r>
+    </w:p>
+    <w:p/>
+    <w:p/>
+    <w:p>
+      <w:r>
+        <w:t>-</w:t>
+      </w:r>
+      <w:proofErr w:type="spellStart"/>
+      <w:r>
+        <w:t>tähän</w:t>
+      </w:r>
+      <w:proofErr w:type="spellEnd"/>
+      <w:r>
+        <w:t xml:space="preserve"> </w:t>
+      </w:r>
+      <w:proofErr w:type="spellStart"/>
+      <w:r>
+        <w:t>kuva</w:t>
+      </w:r>
+      <w:proofErr w:type="spellEnd"/>
+      <w:r>
+        <w:t xml:space="preserve"> </w:t>
+      </w:r>
+      <w:proofErr w:type="spellStart"/>
+      <w:r>
+        <w:t>nodeista</w:t>
+      </w:r>
+      <w:proofErr w:type="spellEnd"/>
+    </w:p>
+    <w:p/>
+    <w:p>
+      <w:r>
+        <w:t>To avoid too much nested data, some data needs to be duplicated. This enhances the security of the database, as well as performance. (</w:t>
+      </w:r>
+      <w:proofErr w:type="spellStart"/>
+      <w:r>
+        <w:t>lähde</w:t>
+      </w:r>
+      <w:proofErr w:type="spellEnd"/>
+      <w:r>
+        <w:t>)</w:t>
+      </w:r>
+    </w:p>
+    <w:p/>
+    <w:p>
+      <w:r>
+        <w:t>-</w:t>
+      </w:r>
+      <w:proofErr w:type="spellStart"/>
+      <w:r>
+        <w:t>kuva</w:t>
+      </w:r>
+      <w:proofErr w:type="spellEnd"/>
+      <w:r>
+        <w:t xml:space="preserve"> </w:t>
+      </w:r>
+      <w:proofErr w:type="spellStart"/>
+      <w:r>
+        <w:t>tähän</w:t>
+      </w:r>
+      <w:proofErr w:type="spellEnd"/>
+      <w:r>
+        <w:t xml:space="preserve"> </w:t>
+      </w:r>
+      <w:proofErr w:type="spellStart"/>
+      <w:r>
+        <w:t>esimerkistä</w:t>
+      </w:r>
+      <w:proofErr w:type="spellEnd"/>
+    </w:p>
+    <w:p/>
+    <w:p>
+      <w:r>
+        <w:t>Because of these requirements for the data structure, it was decided that the user data would be in its own node and the levels in a separate node. If each user</w:t>
+      </w:r>
+      <w:r>
+        <w:t>’</w:t>
+      </w:r>
+      <w:r>
+        <w:t>s own levels would’ve only resided within the user nodes, other users would not have been able to access that data without also having access to other user data.</w:t>
+      </w:r>
+      <w:r>
+        <w:t xml:space="preserve"> This would’ve posed a potential security risk. </w:t>
+      </w:r>
+    </w:p>
+    <w:p/>
+    <w:p>
+      <w:r>
+        <w:t>Having all the level data nested within a dedicated node produced further problems. The original idea was to let users get, for example, 10 random new levels created by other users. The Firebase SDK does not offer a way to access a random node within the database. It also doesn’t offer a neat way to know how many nodes there are, so creating a random number on the client side wouldn’t have worked either.</w:t>
+      </w:r>
+    </w:p>
+    <w:p/>
+    <w:p>
+      <w:r>
+        <w:t>Another idea was to just get the first 10 levels from the list, and later the next 10 and so on. It’s possible to filter the retrieved data to the first 10.</w:t>
+      </w:r>
+    </w:p>
+    <w:p/>
+    <w:p>
+      <w:pPr>
+        <w:rPr>
+          <w:lang w:val="fi-FI"/>
+        </w:rPr>
+      </w:pPr>
+      <w:r>
+        <w:rPr>
+          <w:lang w:val="fi-FI"/>
+        </w:rPr>
+        <w:t xml:space="preserve">-tarkista </w:t>
+      </w:r>
+      <w:proofErr w:type="gramStart"/>
+      <w:r>
+        <w:rPr>
+          <w:lang w:val="fi-FI"/>
+        </w:rPr>
+        <w:t>vielä</w:t>
+      </w:r>
+      <w:proofErr w:type="gramEnd"/>
+      <w:r>
+        <w:rPr>
+          <w:lang w:val="fi-FI"/>
+        </w:rPr>
+        <w:t xml:space="preserve"> että säilyykö ensimmäiset </w:t>
+      </w:r>
+      <w:r>
+        <w:rPr>
+          <w:lang w:val="fi-FI"/>
+        </w:rPr>
+        <w:t xml:space="preserve">kymmenen paikallisesti ja jos hakee seuraavat kymmenen, niin riittääkö silloin </w:t>
+      </w:r>
+      <w:proofErr w:type="spellStart"/>
+      <w:r>
+        <w:rPr>
+          <w:lang w:val="fi-FI"/>
+        </w:rPr>
+        <w:t>update</w:t>
+      </w:r>
+      <w:proofErr w:type="spellEnd"/>
+      <w:r>
+        <w:rPr>
+          <w:lang w:val="fi-FI"/>
+        </w:rPr>
+        <w:t>?</w:t>
+      </w:r>
+    </w:p>
+    <w:p>
+      <w:pPr>
+        <w:rPr>
+          <w:lang w:val="fi-FI"/>
+        </w:rPr>
+      </w:pPr>
+    </w:p>
+    <w:p>
+      <w:pPr>
+        <w:rPr>
+          <w:lang w:val="en-US"/>
+        </w:rPr>
+      </w:pPr>
+      <w:r>
+        <w:rPr>
+          <w:lang w:val="en-US"/>
+        </w:rPr>
+        <w:t xml:space="preserve">One way to get </w:t>
+      </w:r>
+      <w:r>
+        <w:rPr>
+          <w:lang w:val="en-US"/>
+        </w:rPr>
+        <w:t xml:space="preserve">the levels would be to create just a list with all the level names, without the level data. This list would then be downloaded to all devices. Each device would then locally keep track of which levels they have played and retrieve new level data based on the list. The issue with this approach is that each device would download a large amount of data, regardless of if they would </w:t>
+      </w:r>
+      <w:r>
+        <w:rPr>
+          <w:lang w:val="en-US"/>
+        </w:rPr>
+        <w:t>end up playing the game or not. Since the game would be a free to play game, there would be no guarantee that the advertising revenue would cover the costs of the Realtime Database service.</w:t>
+      </w:r>
+      <w:bookmarkStart w:id="22" w:name="_GoBack"/>
+      <w:bookmarkEnd w:id="22"/>
+    </w:p>
+    <w:p>
+      <w:pPr>
+        <w:rPr>
+          <w:lang w:val="en-US"/>
+        </w:rPr>
+      </w:pPr>
+    </w:p>
+    <w:p>
+      <w:r>
+        <w:t>-why the data structure has been designed the way it is</w:t>
+      </w:r>
+    </w:p>
+    <w:p/>
+    <w:p>
+      <w:pPr>
+        <w:pStyle w:val="Heading2"/>
+      </w:pPr>
+      <w:bookmarkStart w:id="23" w:name="_Toc6328812"/>
+      <w:r>
+        <w:lastRenderedPageBreak/>
+        <w:t>Storing data</w:t>
+      </w:r>
+      <w:bookmarkEnd w:id="23"/>
+    </w:p>
+    <w:p/>
+    <w:p>
+      <w:r>
+        <w:t>-using the router</w:t>
+      </w:r>
+    </w:p>
+    <w:p/>
+    <w:p>
+      <w:pPr>
+        <w:pStyle w:val="Heading2"/>
+      </w:pPr>
+      <w:bookmarkStart w:id="24" w:name="_Toc6328813"/>
+      <w:r>
+        <w:t>Retrieving data</w:t>
+      </w:r>
+      <w:bookmarkEnd w:id="24"/>
+    </w:p>
+    <w:p/>
+    <w:p>
+      <w:pPr>
+        <w:rPr>
+          <w:rFonts w:asciiTheme="majorHAnsi" w:eastAsiaTheme="majorEastAsia" w:hAnsiTheme="majorHAnsi" w:cstheme="majorBidi"/>
+          <w:color w:val="2F5496" w:themeColor="accent1" w:themeShade="BF"/>
+          <w:sz w:val="26"/>
+          <w:szCs w:val="26"/>
+        </w:rPr>
+      </w:pPr>
+      <w:r>
+        <w:br w:type="page"/>
+      </w:r>
+    </w:p>
+    <w:p>
+      <w:pPr>
+        <w:pStyle w:val="Heading2"/>
+      </w:pPr>
+      <w:bookmarkStart w:id="25" w:name="_Toc6328814"/>
       <w:r>
         <w:lastRenderedPageBreak/>
         <w:t>Security considerations</w:t>
       </w:r>
-      <w:bookmarkEnd w:id="28"/>
+      <w:bookmarkEnd w:id="25"/>
     </w:p>
     <w:p/>
     <w:p>
@@ -6175,7 +6585,13 @@
       </w:r>
       <w:proofErr w:type="gramEnd"/>
       <w:r>
-        <w:t xml:space="preserve"> on the client side. A knowledgeable hacker can access that information and use it for accessing and tampering with the database. Because of this, the way to secure the database is to use the Firebase Realtime Database Rules.</w:t>
+        <w:t xml:space="preserve"> on the client side. A knowledgeable hacker can access that information and use it for accessing and tampering with the database. </w:t>
+      </w:r>
+      <w:r>
+        <w:t xml:space="preserve">(reference) </w:t>
+      </w:r>
+      <w:r>
+        <w:t>Because of this, the way to secure the database is to use the Firebase Realtime Database Rules.</w:t>
       </w:r>
     </w:p>
     <w:p/>
@@ -6293,12 +6709,12 @@
       <w:pPr>
         <w:pStyle w:val="Heading1"/>
       </w:pPr>
-      <w:bookmarkStart w:id="29" w:name="_Toc6328815"/>
+      <w:bookmarkStart w:id="26" w:name="_Toc6328815"/>
       <w:r>
         <w:lastRenderedPageBreak/>
         <w:t>Financial considerations</w:t>
       </w:r>
-      <w:bookmarkEnd w:id="29"/>
+      <w:bookmarkEnd w:id="26"/>
     </w:p>
     <w:p/>
     <w:p>
@@ -6332,21 +6748,21 @@
       <w:pPr>
         <w:pStyle w:val="Heading1"/>
       </w:pPr>
-      <w:bookmarkStart w:id="30" w:name="_Toc6328816"/>
+      <w:bookmarkStart w:id="27" w:name="_Toc6328816"/>
       <w:r>
         <w:t>Conclusion</w:t>
       </w:r>
-      <w:bookmarkEnd w:id="30"/>
+      <w:bookmarkEnd w:id="27"/>
     </w:p>
     <w:p>
       <w:pPr>
         <w:pStyle w:val="Heading2"/>
       </w:pPr>
-      <w:bookmarkStart w:id="31" w:name="_Toc6328817"/>
+      <w:bookmarkStart w:id="28" w:name="_Toc6328817"/>
       <w:r>
         <w:t>Further development</w:t>
       </w:r>
-      <w:bookmarkEnd w:id="31"/>
+      <w:bookmarkEnd w:id="28"/>
     </w:p>
     <w:p>
       <w:r>
@@ -6357,12 +6773,12 @@
       <w:pPr>
         <w:pStyle w:val="Heading1"/>
       </w:pPr>
-      <w:bookmarkStart w:id="32" w:name="_Toc6328818"/>
+      <w:bookmarkStart w:id="29" w:name="_Toc6328818"/>
       <w:r>
         <w:lastRenderedPageBreak/>
         <w:t>References</w:t>
       </w:r>
-      <w:bookmarkEnd w:id="32"/>
+      <w:bookmarkEnd w:id="29"/>
     </w:p>
     <w:p>
       <w:pPr>
@@ -6443,7 +6859,7 @@
           <w:lang w:val="en-US"/>
         </w:rPr>
       </w:pPr>
-      <w:bookmarkStart w:id="33" w:name="_Ref6301017"/>
+      <w:bookmarkStart w:id="30" w:name="_Ref6301017"/>
       <w:r>
         <w:rPr>
           <w:rStyle w:val="Hyperlink"/>
@@ -6462,7 +6878,7 @@
         </w:rPr>
         <w:t>. Focal Press.</w:t>
       </w:r>
-      <w:bookmarkEnd w:id="33"/>
+      <w:bookmarkEnd w:id="30"/>
       <w:r>
         <w:rPr>
           <w:rStyle w:val="Hyperlink"/>
@@ -6547,7 +6963,7 @@
           <w:lang w:val="en-US"/>
         </w:rPr>
       </w:pPr>
-      <w:bookmarkStart w:id="34" w:name="_Ref6308440"/>
+      <w:bookmarkStart w:id="31" w:name="_Ref6308440"/>
       <w:r>
         <w:rPr>
           <w:rStyle w:val="Hyperlink"/>
@@ -6575,7 +6991,7 @@
           <w:t>https://www.techopedia.com/definition/29428/backend-as-a-service-baas</w:t>
         </w:r>
       </w:hyperlink>
-      <w:bookmarkEnd w:id="34"/>
+      <w:bookmarkEnd w:id="31"/>
     </w:p>
     <w:p>
       <w:pPr>
@@ -6712,7 +7128,7 @@
           <w:numId w:val="1"/>
         </w:numPr>
       </w:pPr>
-      <w:bookmarkStart w:id="35" w:name="_Ref5467863"/>
+      <w:bookmarkStart w:id="32" w:name="_Ref5467863"/>
       <w:r>
         <w:t xml:space="preserve">Google Firebase Pricing Plans. Cited </w:t>
       </w:r>
@@ -6733,7 +7149,7 @@
           <w:t>https://firebase.google.com/pricing/</w:t>
         </w:r>
       </w:hyperlink>
-      <w:bookmarkEnd w:id="35"/>
+      <w:bookmarkEnd w:id="32"/>
       <w:r>
         <w:t xml:space="preserve"> </w:t>
       </w:r>
@@ -6885,95 +7301,9 @@
 <file path=word/numbering.xml><?xml version="1.0" encoding="utf-8"?>
 <w:numbering xmlns:wpc="http://schemas.microsoft.com/office/word/2010/wordprocessingCanvas" xmlns:cx="http://schemas.microsoft.com/office/drawing/2014/chartex" xmlns:cx1="http://schemas.microsoft.com/office/drawing/2015/9/8/chartex" xmlns:cx2="http://schemas.microsoft.com/office/drawing/2015/10/21/chartex" xmlns:cx3="http://schemas.microsoft.com/office/drawing/2016/5/9/chartex" xmlns:cx4="http://schemas.microsoft.com/office/drawing/2016/5/10/chartex" xmlns:cx5="http://schemas.microsoft.com/office/drawing/2016/5/11/chartex" xmlns:cx6="http://schemas.microsoft.com/office/drawing/2016/5/12/chartex" xmlns:cx7="http://schemas.microsoft.com/office/drawing/2016/5/13/chartex" xmlns:cx8="http://schemas.microsoft.com/office/drawing/2016/5/14/chartex" xmlns:mc="http://schemas.openxmlformats.org/markup-compatibility/2006" xmlns:aink="http://schemas.microsoft.com/office/drawing/2016/ink" xmlns:am3d="http://schemas.microsoft.com/office/drawing/2017/model3d" xmlns:o="urn:schemas-microsoft-com:office:office" xmlns:r="http://schemas.openxmlformats.org/officeDocument/2006/relationships" xmlns:m="http://schemas.openxmlformats.org/officeDocument/2006/math" xmlns:v="urn:schemas-microsoft-com:vml" xmlns:wp14="http://schemas.microsoft.com/office/word/2010/wordprocessingDrawing" xmlns:wp="http://schemas.openxmlformats.org/drawingml/2006/wordprocessingDrawing" xmlns:w10="urn:schemas-microsoft-com:office:word" xmlns:w="http://schemas.openxmlformats.org/wordprocessingml/2006/main" xmlns:w14="http://schemas.microsoft.com/office/word/2010/wordml" xmlns:w15="http://schemas.microsoft.com/office/word/2012/wordml" xmlns:w16cid="http://schemas.microsoft.com/office/word/2016/wordml/cid" xmlns:w16se="http://schemas.microsoft.com/office/word/2015/wordml/symex" xmlns:wpg="http://schemas.microsoft.com/office/word/2010/wordprocessingGroup" xmlns:wpi="http://schemas.microsoft.com/office/word/2010/wordprocessingInk" xmlns:wne="http://schemas.microsoft.com/office/word/2006/wordml" xmlns:wps="http://schemas.microsoft.com/office/word/2010/wordprocessingShape" mc:Ignorable="w14 w15 w16se w16cid wp14">
   <w:abstractNum w:abstractNumId="0" w15:restartNumberingAfterBreak="0">
-    <w:nsid w:val="40902691"/>
+    <w:nsid w:val="2CF736A4"/>
     <w:multiLevelType w:val="hybridMultilevel"/>
-    <w:tmpl w:val="D85E3550"/>
-    <w:lvl w:ilvl="0" w:tplc="0409000F">
-      <w:start w:val="1"/>
-      <w:numFmt w:val="decimal"/>
-      <w:lvlText w:val="%1."/>
-      <w:lvlJc w:val="left"/>
-      <w:pPr>
-        <w:ind w:left="720" w:hanging="360"/>
-      </w:pPr>
-    </w:lvl>
-    <w:lvl w:ilvl="1" w:tplc="04090019" w:tentative="1">
-      <w:start w:val="1"/>
-      <w:numFmt w:val="lowerLetter"/>
-      <w:lvlText w:val="%2."/>
-      <w:lvlJc w:val="left"/>
-      <w:pPr>
-        <w:ind w:left="1440" w:hanging="360"/>
-      </w:pPr>
-    </w:lvl>
-    <w:lvl w:ilvl="2" w:tplc="0409001B" w:tentative="1">
-      <w:start w:val="1"/>
-      <w:numFmt w:val="lowerRoman"/>
-      <w:lvlText w:val="%3."/>
-      <w:lvlJc w:val="right"/>
-      <w:pPr>
-        <w:ind w:left="2160" w:hanging="180"/>
-      </w:pPr>
-    </w:lvl>
-    <w:lvl w:ilvl="3" w:tplc="0409000F" w:tentative="1">
-      <w:start w:val="1"/>
-      <w:numFmt w:val="decimal"/>
-      <w:lvlText w:val="%4."/>
-      <w:lvlJc w:val="left"/>
-      <w:pPr>
-        <w:ind w:left="2880" w:hanging="360"/>
-      </w:pPr>
-    </w:lvl>
-    <w:lvl w:ilvl="4" w:tplc="04090019" w:tentative="1">
-      <w:start w:val="1"/>
-      <w:numFmt w:val="lowerLetter"/>
-      <w:lvlText w:val="%5."/>
-      <w:lvlJc w:val="left"/>
-      <w:pPr>
-        <w:ind w:left="3600" w:hanging="360"/>
-      </w:pPr>
-    </w:lvl>
-    <w:lvl w:ilvl="5" w:tplc="0409001B" w:tentative="1">
-      <w:start w:val="1"/>
-      <w:numFmt w:val="lowerRoman"/>
-      <w:lvlText w:val="%6."/>
-      <w:lvlJc w:val="right"/>
-      <w:pPr>
-        <w:ind w:left="4320" w:hanging="180"/>
-      </w:pPr>
-    </w:lvl>
-    <w:lvl w:ilvl="6" w:tplc="0409000F" w:tentative="1">
-      <w:start w:val="1"/>
-      <w:numFmt w:val="decimal"/>
-      <w:lvlText w:val="%7."/>
-      <w:lvlJc w:val="left"/>
-      <w:pPr>
-        <w:ind w:left="5040" w:hanging="360"/>
-      </w:pPr>
-    </w:lvl>
-    <w:lvl w:ilvl="7" w:tplc="04090019" w:tentative="1">
-      <w:start w:val="1"/>
-      <w:numFmt w:val="lowerLetter"/>
-      <w:lvlText w:val="%8."/>
-      <w:lvlJc w:val="left"/>
-      <w:pPr>
-        <w:ind w:left="5760" w:hanging="360"/>
-      </w:pPr>
-    </w:lvl>
-    <w:lvl w:ilvl="8" w:tplc="0409001B" w:tentative="1">
-      <w:start w:val="1"/>
-      <w:numFmt w:val="lowerRoman"/>
-      <w:lvlText w:val="%9."/>
-      <w:lvlJc w:val="right"/>
-      <w:pPr>
-        <w:ind w:left="6480" w:hanging="180"/>
-      </w:pPr>
-    </w:lvl>
-  </w:abstractNum>
-  <w:abstractNum w:abstractNumId="1" w15:restartNumberingAfterBreak="0">
-    <w:nsid w:val="6E422663"/>
-    <w:multiLevelType w:val="hybridMultilevel"/>
-    <w:tmpl w:val="D8445DE0"/>
+    <w:tmpl w:val="ED207510"/>
     <w:lvl w:ilvl="0" w:tplc="04090001">
       <w:start w:val="1"/>
       <w:numFmt w:val="bullet"/>
@@ -7083,10 +7413,96 @@
       </w:rPr>
     </w:lvl>
   </w:abstractNum>
+  <w:abstractNum w:abstractNumId="1" w15:restartNumberingAfterBreak="0">
+    <w:nsid w:val="40902691"/>
+    <w:multiLevelType w:val="hybridMultilevel"/>
+    <w:tmpl w:val="D85E3550"/>
+    <w:lvl w:ilvl="0" w:tplc="0409000F">
+      <w:start w:val="1"/>
+      <w:numFmt w:val="decimal"/>
+      <w:lvlText w:val="%1."/>
+      <w:lvlJc w:val="left"/>
+      <w:pPr>
+        <w:ind w:left="720" w:hanging="360"/>
+      </w:pPr>
+    </w:lvl>
+    <w:lvl w:ilvl="1" w:tplc="04090019" w:tentative="1">
+      <w:start w:val="1"/>
+      <w:numFmt w:val="lowerLetter"/>
+      <w:lvlText w:val="%2."/>
+      <w:lvlJc w:val="left"/>
+      <w:pPr>
+        <w:ind w:left="1440" w:hanging="360"/>
+      </w:pPr>
+    </w:lvl>
+    <w:lvl w:ilvl="2" w:tplc="0409001B" w:tentative="1">
+      <w:start w:val="1"/>
+      <w:numFmt w:val="lowerRoman"/>
+      <w:lvlText w:val="%3."/>
+      <w:lvlJc w:val="right"/>
+      <w:pPr>
+        <w:ind w:left="2160" w:hanging="180"/>
+      </w:pPr>
+    </w:lvl>
+    <w:lvl w:ilvl="3" w:tplc="0409000F" w:tentative="1">
+      <w:start w:val="1"/>
+      <w:numFmt w:val="decimal"/>
+      <w:lvlText w:val="%4."/>
+      <w:lvlJc w:val="left"/>
+      <w:pPr>
+        <w:ind w:left="2880" w:hanging="360"/>
+      </w:pPr>
+    </w:lvl>
+    <w:lvl w:ilvl="4" w:tplc="04090019" w:tentative="1">
+      <w:start w:val="1"/>
+      <w:numFmt w:val="lowerLetter"/>
+      <w:lvlText w:val="%5."/>
+      <w:lvlJc w:val="left"/>
+      <w:pPr>
+        <w:ind w:left="3600" w:hanging="360"/>
+      </w:pPr>
+    </w:lvl>
+    <w:lvl w:ilvl="5" w:tplc="0409001B" w:tentative="1">
+      <w:start w:val="1"/>
+      <w:numFmt w:val="lowerRoman"/>
+      <w:lvlText w:val="%6."/>
+      <w:lvlJc w:val="right"/>
+      <w:pPr>
+        <w:ind w:left="4320" w:hanging="180"/>
+      </w:pPr>
+    </w:lvl>
+    <w:lvl w:ilvl="6" w:tplc="0409000F" w:tentative="1">
+      <w:start w:val="1"/>
+      <w:numFmt w:val="decimal"/>
+      <w:lvlText w:val="%7."/>
+      <w:lvlJc w:val="left"/>
+      <w:pPr>
+        <w:ind w:left="5040" w:hanging="360"/>
+      </w:pPr>
+    </w:lvl>
+    <w:lvl w:ilvl="7" w:tplc="04090019" w:tentative="1">
+      <w:start w:val="1"/>
+      <w:numFmt w:val="lowerLetter"/>
+      <w:lvlText w:val="%8."/>
+      <w:lvlJc w:val="left"/>
+      <w:pPr>
+        <w:ind w:left="5760" w:hanging="360"/>
+      </w:pPr>
+    </w:lvl>
+    <w:lvl w:ilvl="8" w:tplc="0409001B" w:tentative="1">
+      <w:start w:val="1"/>
+      <w:numFmt w:val="lowerRoman"/>
+      <w:lvlText w:val="%9."/>
+      <w:lvlJc w:val="right"/>
+      <w:pPr>
+        <w:ind w:left="6480" w:hanging="180"/>
+      </w:pPr>
+    </w:lvl>
+  </w:abstractNum>
   <w:abstractNum w:abstractNumId="2" w15:restartNumberingAfterBreak="0">
-    <w:nsid w:val="75825C07"/>
+    <w:nsid w:val="6E422663"/>
     <w:multiLevelType w:val="hybridMultilevel"/>
-    <w:tmpl w:val="65166908"/>
+    <w:tmpl w:val="D8445DE0"/>
     <w:lvl w:ilvl="0" w:tplc="04090001">
       <w:start w:val="1"/>
       <w:numFmt w:val="bullet"/>
@@ -7196,14 +7612,130 @@
       </w:rPr>
     </w:lvl>
   </w:abstractNum>
+  <w:abstractNum w:abstractNumId="3" w15:restartNumberingAfterBreak="0">
+    <w:nsid w:val="75825C07"/>
+    <w:multiLevelType w:val="hybridMultilevel"/>
+    <w:tmpl w:val="65166908"/>
+    <w:lvl w:ilvl="0" w:tplc="04090001">
+      <w:start w:val="1"/>
+      <w:numFmt w:val="bullet"/>
+      <w:lvlText w:val=""/>
+      <w:lvlJc w:val="left"/>
+      <w:pPr>
+        <w:ind w:left="720" w:hanging="360"/>
+      </w:pPr>
+      <w:rPr>
+        <w:rFonts w:ascii="Symbol" w:hAnsi="Symbol" w:hint="default"/>
+      </w:rPr>
+    </w:lvl>
+    <w:lvl w:ilvl="1" w:tplc="04090003" w:tentative="1">
+      <w:start w:val="1"/>
+      <w:numFmt w:val="bullet"/>
+      <w:lvlText w:val="o"/>
+      <w:lvlJc w:val="left"/>
+      <w:pPr>
+        <w:ind w:left="1440" w:hanging="360"/>
+      </w:pPr>
+      <w:rPr>
+        <w:rFonts w:ascii="Courier New" w:hAnsi="Courier New" w:cs="Courier New" w:hint="default"/>
+      </w:rPr>
+    </w:lvl>
+    <w:lvl w:ilvl="2" w:tplc="04090005" w:tentative="1">
+      <w:start w:val="1"/>
+      <w:numFmt w:val="bullet"/>
+      <w:lvlText w:val=""/>
+      <w:lvlJc w:val="left"/>
+      <w:pPr>
+        <w:ind w:left="2160" w:hanging="360"/>
+      </w:pPr>
+      <w:rPr>
+        <w:rFonts w:ascii="Wingdings" w:hAnsi="Wingdings" w:hint="default"/>
+      </w:rPr>
+    </w:lvl>
+    <w:lvl w:ilvl="3" w:tplc="04090001" w:tentative="1">
+      <w:start w:val="1"/>
+      <w:numFmt w:val="bullet"/>
+      <w:lvlText w:val=""/>
+      <w:lvlJc w:val="left"/>
+      <w:pPr>
+        <w:ind w:left="2880" w:hanging="360"/>
+      </w:pPr>
+      <w:rPr>
+        <w:rFonts w:ascii="Symbol" w:hAnsi="Symbol" w:hint="default"/>
+      </w:rPr>
+    </w:lvl>
+    <w:lvl w:ilvl="4" w:tplc="04090003" w:tentative="1">
+      <w:start w:val="1"/>
+      <w:numFmt w:val="bullet"/>
+      <w:lvlText w:val="o"/>
+      <w:lvlJc w:val="left"/>
+      <w:pPr>
+        <w:ind w:left="3600" w:hanging="360"/>
+      </w:pPr>
+      <w:rPr>
+        <w:rFonts w:ascii="Courier New" w:hAnsi="Courier New" w:cs="Courier New" w:hint="default"/>
+      </w:rPr>
+    </w:lvl>
+    <w:lvl w:ilvl="5" w:tplc="04090005" w:tentative="1">
+      <w:start w:val="1"/>
+      <w:numFmt w:val="bullet"/>
+      <w:lvlText w:val=""/>
+      <w:lvlJc w:val="left"/>
+      <w:pPr>
+        <w:ind w:left="4320" w:hanging="360"/>
+      </w:pPr>
+      <w:rPr>
+        <w:rFonts w:ascii="Wingdings" w:hAnsi="Wingdings" w:hint="default"/>
+      </w:rPr>
+    </w:lvl>
+    <w:lvl w:ilvl="6" w:tplc="04090001" w:tentative="1">
+      <w:start w:val="1"/>
+      <w:numFmt w:val="bullet"/>
+      <w:lvlText w:val=""/>
+      <w:lvlJc w:val="left"/>
+      <w:pPr>
+        <w:ind w:left="5040" w:hanging="360"/>
+      </w:pPr>
+      <w:rPr>
+        <w:rFonts w:ascii="Symbol" w:hAnsi="Symbol" w:hint="default"/>
+      </w:rPr>
+    </w:lvl>
+    <w:lvl w:ilvl="7" w:tplc="04090003" w:tentative="1">
+      <w:start w:val="1"/>
+      <w:numFmt w:val="bullet"/>
+      <w:lvlText w:val="o"/>
+      <w:lvlJc w:val="left"/>
+      <w:pPr>
+        <w:ind w:left="5760" w:hanging="360"/>
+      </w:pPr>
+      <w:rPr>
+        <w:rFonts w:ascii="Courier New" w:hAnsi="Courier New" w:cs="Courier New" w:hint="default"/>
+      </w:rPr>
+    </w:lvl>
+    <w:lvl w:ilvl="8" w:tplc="04090005" w:tentative="1">
+      <w:start w:val="1"/>
+      <w:numFmt w:val="bullet"/>
+      <w:lvlText w:val=""/>
+      <w:lvlJc w:val="left"/>
+      <w:pPr>
+        <w:ind w:left="6480" w:hanging="360"/>
+      </w:pPr>
+      <w:rPr>
+        <w:rFonts w:ascii="Wingdings" w:hAnsi="Wingdings" w:hint="default"/>
+      </w:rPr>
+    </w:lvl>
+  </w:abstractNum>
   <w:num w:numId="1">
-    <w:abstractNumId w:val="0"/>
+    <w:abstractNumId w:val="1"/>
   </w:num>
   <w:num w:numId="2">
-    <w:abstractNumId w:val="1"/>
+    <w:abstractNumId w:val="2"/>
   </w:num>
   <w:num w:numId="3">
-    <w:abstractNumId w:val="2"/>
+    <w:abstractNumId w:val="3"/>
+  </w:num>
+  <w:num w:numId="4">
+    <w:abstractNumId w:val="0"/>
   </w:num>
 </w:numbering>
 </file>
@@ -8237,7 +8769,7 @@
 </file>
 
 <file path=customXml/itemProps1.xml><?xml version="1.0" encoding="utf-8"?>
-<ds:datastoreItem xmlns:ds="http://schemas.openxmlformats.org/officeDocument/2006/customXml" ds:itemID="{585FC2D9-0423-2842-A0A5-D23DF9DC6E5C}">
+<ds:datastoreItem xmlns:ds="http://schemas.openxmlformats.org/officeDocument/2006/customXml" ds:itemID="{E7A7140C-44E9-5846-9E66-3D0E2930FBFC}">
   <ds:schemaRefs>
     <ds:schemaRef ds:uri="http://schemas.openxmlformats.org/officeDocument/2006/bibliography"/>
   </ds:schemaRefs>

</xml_diff>